<commit_message>
todas as fotos no relatorio
</commit_message>
<xml_diff>
--- a/Relatorio_1_restauro.docx
+++ b/Relatorio_1_restauro.docx
@@ -1,8 +1,10 @@
 
 <file path=word/document.xml><?xml version="1.0" encoding="utf-8"?>
-<w:document xmlns:wpc="http://schemas.microsoft.com/office/word/2010/wordprocessingCanvas" xmlns:cx="http://schemas.microsoft.com/office/drawing/2014/chartex" xmlns:cx1="http://schemas.microsoft.com/office/drawing/2015/9/8/chartex" xmlns:cx2="http://schemas.microsoft.com/office/drawing/2015/10/21/chartex" xmlns:cx3="http://schemas.microsoft.com/office/drawing/2016/5/9/chartex" xmlns:cx4="http://schemas.microsoft.com/office/drawing/2016/5/10/chartex" xmlns:cx5="http://schemas.microsoft.com/office/drawing/2016/5/11/chartex" xmlns:cx6="http://schemas.microsoft.com/office/drawing/2016/5/12/chartex" xmlns:cx7="http://schemas.microsoft.com/office/drawing/2016/5/13/chartex" xmlns:cx8="http://schemas.microsoft.com/office/drawing/2016/5/14/chartex" xmlns:mc="http://schemas.openxmlformats.org/markup-compatibility/2006" xmlns:aink="http://schemas.microsoft.com/office/drawing/2016/ink" xmlns:am3d="http://schemas.microsoft.com/office/drawing/2017/model3d" xmlns:o="urn:schemas-microsoft-com:office:office" xmlns:r="http://schemas.openxmlformats.org/officeDocument/2006/relationships" xmlns:m="http://schemas.openxmlformats.org/officeDocument/2006/math" xmlns:v="urn:schemas-microsoft-com:vml" xmlns:wp14="http://schemas.microsoft.com/office/word/2010/wordprocessingDrawing" xmlns:wp="http://schemas.openxmlformats.org/drawingml/2006/wordprocessingDrawing" xmlns:w10="urn:schemas-microsoft-com:office:word" xmlns:w="http://schemas.openxmlformats.org/wordprocessingml/2006/main" xmlns:w14="http://schemas.microsoft.com/office/word/2010/wordml" xmlns:w15="http://schemas.microsoft.com/office/word/2012/wordml" xmlns:w16cex="http://schemas.microsoft.com/office/word/2018/wordml/cex" xmlns:w16cid="http://schemas.microsoft.com/office/word/2016/wordml/cid" xmlns:w16="http://schemas.microsoft.com/office/word/2018/wordml" xmlns:w16se="http://schemas.microsoft.com/office/word/2015/wordml/symex" xmlns:wpg="http://schemas.microsoft.com/office/word/2010/wordprocessingGroup" xmlns:wpi="http://schemas.microsoft.com/office/word/2010/wordprocessingInk" xmlns:wne="http://schemas.microsoft.com/office/word/2006/wordml" xmlns:wps="http://schemas.microsoft.com/office/word/2010/wordprocessingShape" mc:Ignorable="w14 w15 w16se w16cid w16 w16cex wp14">
+<w:document xmlns:wpc="http://schemas.microsoft.com/office/word/2010/wordprocessingCanvas" xmlns:cx="http://schemas.microsoft.com/office/drawing/2014/chartex" xmlns:cx1="http://schemas.microsoft.com/office/drawing/2015/9/8/chartex" xmlns:cx2="http://schemas.microsoft.com/office/drawing/2015/10/21/chartex" xmlns:cx3="http://schemas.microsoft.com/office/drawing/2016/5/9/chartex" xmlns:cx4="http://schemas.microsoft.com/office/drawing/2016/5/10/chartex" xmlns:cx5="http://schemas.microsoft.com/office/drawing/2016/5/11/chartex" xmlns:cx6="http://schemas.microsoft.com/office/drawing/2016/5/12/chartex" xmlns:cx7="http://schemas.microsoft.com/office/drawing/2016/5/13/chartex" xmlns:cx8="http://schemas.microsoft.com/office/drawing/2016/5/14/chartex" xmlns:mc="http://schemas.openxmlformats.org/markup-compatibility/2006" xmlns:aink="http://schemas.microsoft.com/office/drawing/2016/ink" xmlns:am3d="http://schemas.microsoft.com/office/drawing/2017/model3d" xmlns:o="urn:schemas-microsoft-com:office:office" xmlns:oel="http://schemas.microsoft.com/office/2019/extlst" xmlns:r="http://schemas.openxmlformats.org/officeDocument/2006/relationships" xmlns:m="http://schemas.openxmlformats.org/officeDocument/2006/math" xmlns:v="urn:schemas-microsoft-com:vml" xmlns:wp14="http://schemas.microsoft.com/office/word/2010/wordprocessingDrawing" xmlns:wp="http://schemas.openxmlformats.org/drawingml/2006/wordprocessingDrawing" xmlns:w10="urn:schemas-microsoft-com:office:word" xmlns:w="http://schemas.openxmlformats.org/wordprocessingml/2006/main" xmlns:w14="http://schemas.microsoft.com/office/word/2010/wordml" xmlns:w15="http://schemas.microsoft.com/office/word/2012/wordml" xmlns:w16cex="http://schemas.microsoft.com/office/word/2018/wordml/cex" xmlns:w16cid="http://schemas.microsoft.com/office/word/2016/wordml/cid" xmlns:w16="http://schemas.microsoft.com/office/word/2018/wordml" xmlns:w16du="http://schemas.microsoft.com/office/word/2023/wordml/word16du" xmlns:w16sdtdh="http://schemas.microsoft.com/office/word/2020/wordml/sdtdatahash" xmlns:w16se="http://schemas.microsoft.com/office/word/2015/wordml/symex" xmlns:wpg="http://schemas.microsoft.com/office/word/2010/wordprocessingGroup" xmlns:wpi="http://schemas.microsoft.com/office/word/2010/wordprocessingInk" xmlns:wne="http://schemas.microsoft.com/office/word/2006/wordml" xmlns:wps="http://schemas.microsoft.com/office/word/2010/wordprocessingShape" mc:Ignorable="w14 w15 w16se w16cid w16 w16cex w16sdtdh w16du wp14">
   <w:body>
     <w:p>
+      <w:bookmarkStart w:id="0" w:name="_Hlk161959742"/>
+      <w:bookmarkEnd w:id="0"/>
       <w:r>
         <w:rPr>
           <w:noProof/>
@@ -2029,12 +2031,12 @@
       <w:pPr>
         <w:pStyle w:val="Ttulo1"/>
       </w:pPr>
-      <w:bookmarkStart w:id="0" w:name="_Toc161853826"/>
+      <w:bookmarkStart w:id="1" w:name="_Toc161853826"/>
       <w:r>
         <w:lastRenderedPageBreak/>
         <w:t>Implementação</w:t>
       </w:r>
-      <w:bookmarkEnd w:id="0"/>
+      <w:bookmarkEnd w:id="1"/>
     </w:p>
     <w:p>
       <w:pPr>
@@ -2096,7 +2098,7 @@
       <w:pPr>
         <w:pStyle w:val="Ttulo2"/>
       </w:pPr>
-      <w:bookmarkStart w:id="1" w:name="_Toc161853827"/>
+      <w:bookmarkStart w:id="2" w:name="_Toc161853827"/>
       <w:r>
         <w:t xml:space="preserve">Descrição </w:t>
       </w:r>
@@ -2112,7 +2114,7 @@
       <w:r>
         <w:t>B</w:t>
       </w:r>
-      <w:bookmarkEnd w:id="1"/>
+      <w:bookmarkEnd w:id="2"/>
     </w:p>
     <w:p>
       <w:r>
@@ -2128,12 +2130,12 @@
       <w:pPr>
         <w:pStyle w:val="Ttulo3"/>
       </w:pPr>
-      <w:bookmarkStart w:id="2" w:name="_Toc161853828"/>
+      <w:bookmarkStart w:id="3" w:name="_Toc161853828"/>
       <w:proofErr w:type="spellStart"/>
       <w:r>
         <w:t>Imports</w:t>
       </w:r>
-      <w:bookmarkEnd w:id="2"/>
+      <w:bookmarkEnd w:id="3"/>
       <w:proofErr w:type="spellEnd"/>
       <w:r>
         <w:t xml:space="preserve"> </w:t>
@@ -2235,11 +2237,11 @@
       <w:r>
         <w:t xml:space="preserve"> </w:t>
       </w:r>
-      <w:bookmarkStart w:id="3" w:name="_Toc161853829"/>
+      <w:bookmarkStart w:id="4" w:name="_Toc161853829"/>
       <w:r>
         <w:t>Função de encriptação</w:t>
       </w:r>
-      <w:bookmarkEnd w:id="3"/>
+      <w:bookmarkEnd w:id="4"/>
     </w:p>
     <w:p/>
     <w:p>
@@ -2441,11 +2443,11 @@
       <w:pPr>
         <w:pStyle w:val="Ttulo3"/>
       </w:pPr>
-      <w:bookmarkStart w:id="4" w:name="_Toc161853830"/>
+      <w:bookmarkStart w:id="5" w:name="_Toc161853830"/>
       <w:r>
         <w:t>Função de desencriptação</w:t>
       </w:r>
-      <w:bookmarkEnd w:id="4"/>
+      <w:bookmarkEnd w:id="5"/>
       <w:r>
         <w:t xml:space="preserve"> </w:t>
       </w:r>
@@ -2626,7 +2628,7 @@
           <w:lang w:val="en-US"/>
         </w:rPr>
       </w:pPr>
-      <w:bookmarkStart w:id="5" w:name="_Toc161853831"/>
+      <w:bookmarkStart w:id="6" w:name="_Toc161853831"/>
       <w:proofErr w:type="spellStart"/>
       <w:r>
         <w:rPr>
@@ -2644,7 +2646,7 @@
       <w:r>
         <w:t>auxiliares</w:t>
       </w:r>
-      <w:bookmarkEnd w:id="5"/>
+      <w:bookmarkEnd w:id="6"/>
       <w:r>
         <w:rPr>
           <w:lang w:val="en-US"/>
@@ -3094,14 +3096,14 @@
       <w:pPr>
         <w:pStyle w:val="Ttulo2"/>
       </w:pPr>
-      <w:bookmarkStart w:id="6" w:name="_Toc161853832"/>
+      <w:bookmarkStart w:id="7" w:name="_Toc161853832"/>
       <w:r>
         <w:t xml:space="preserve">Descrição código para alínea </w:t>
       </w:r>
       <w:r>
         <w:t>C</w:t>
       </w:r>
-      <w:bookmarkEnd w:id="6"/>
+      <w:bookmarkEnd w:id="7"/>
     </w:p>
     <w:p>
       <w:pPr>
@@ -3122,12 +3124,12 @@
       <w:pPr>
         <w:pStyle w:val="Ttulo3"/>
       </w:pPr>
-      <w:bookmarkStart w:id="7" w:name="_Toc161853833"/>
+      <w:bookmarkStart w:id="8" w:name="_Toc161853833"/>
       <w:proofErr w:type="spellStart"/>
       <w:r>
         <w:t>Imports</w:t>
       </w:r>
-      <w:bookmarkEnd w:id="7"/>
+      <w:bookmarkEnd w:id="8"/>
       <w:proofErr w:type="spellEnd"/>
     </w:p>
     <w:p/>
@@ -3224,12 +3226,12 @@
       <w:pPr>
         <w:pStyle w:val="Ttulo3"/>
       </w:pPr>
-      <w:bookmarkStart w:id="8" w:name="_Toc161853834"/>
+      <w:bookmarkStart w:id="9" w:name="_Toc161853834"/>
       <w:r>
         <w:lastRenderedPageBreak/>
         <w:t>Criação de chave publica e chave privada</w:t>
       </w:r>
-      <w:bookmarkEnd w:id="8"/>
+      <w:bookmarkEnd w:id="9"/>
       <w:r>
         <w:t xml:space="preserve"> </w:t>
       </w:r>
@@ -3380,11 +3382,11 @@
       <w:pPr>
         <w:pStyle w:val="Ttulo3"/>
       </w:pPr>
-      <w:bookmarkStart w:id="9" w:name="_Toc161853835"/>
+      <w:bookmarkStart w:id="10" w:name="_Toc161853835"/>
       <w:r>
         <w:t>Função de encriptação</w:t>
       </w:r>
-      <w:bookmarkEnd w:id="9"/>
+      <w:bookmarkEnd w:id="10"/>
     </w:p>
     <w:p/>
     <w:p>
@@ -3562,12 +3564,12 @@
       <w:pPr>
         <w:pStyle w:val="Ttulo3"/>
       </w:pPr>
-      <w:bookmarkStart w:id="10" w:name="_Toc161853836"/>
+      <w:bookmarkStart w:id="11" w:name="_Toc161853836"/>
       <w:r>
         <w:lastRenderedPageBreak/>
         <w:t>Função de desencriptação</w:t>
       </w:r>
-      <w:bookmarkEnd w:id="10"/>
+      <w:bookmarkEnd w:id="11"/>
       <w:r>
         <w:t xml:space="preserve"> </w:t>
       </w:r>
@@ -3724,11 +3726,11 @@
       <w:pPr>
         <w:pStyle w:val="Ttulo3"/>
       </w:pPr>
-      <w:bookmarkStart w:id="11" w:name="_Toc161853837"/>
+      <w:bookmarkStart w:id="12" w:name="_Toc161853837"/>
       <w:r>
         <w:t>Funções auxiliares</w:t>
       </w:r>
-      <w:bookmarkEnd w:id="11"/>
+      <w:bookmarkEnd w:id="12"/>
     </w:p>
     <w:p>
       <w:pPr>
@@ -4116,14 +4118,14 @@
       <w:pPr>
         <w:pStyle w:val="Ttulo2"/>
       </w:pPr>
-      <w:bookmarkStart w:id="12" w:name="_Toc161853838"/>
+      <w:bookmarkStart w:id="13" w:name="_Toc161853838"/>
       <w:r>
         <w:t xml:space="preserve">Descrição código para alínea </w:t>
       </w:r>
       <w:r>
         <w:t>D</w:t>
       </w:r>
-      <w:bookmarkEnd w:id="12"/>
+      <w:bookmarkEnd w:id="13"/>
     </w:p>
     <w:p>
       <w:pPr>
@@ -4147,12 +4149,12 @@
       <w:pPr>
         <w:pStyle w:val="Ttulo3"/>
       </w:pPr>
-      <w:bookmarkStart w:id="13" w:name="_Toc161853839"/>
+      <w:bookmarkStart w:id="14" w:name="_Toc161853839"/>
       <w:proofErr w:type="spellStart"/>
       <w:r>
         <w:t>Imports</w:t>
       </w:r>
-      <w:bookmarkEnd w:id="13"/>
+      <w:bookmarkEnd w:id="14"/>
       <w:proofErr w:type="spellEnd"/>
     </w:p>
     <w:p>
@@ -4251,7 +4253,7 @@
       <w:pPr>
         <w:pStyle w:val="Ttulo3"/>
       </w:pPr>
-      <w:bookmarkStart w:id="14" w:name="_Toc161853840"/>
+      <w:bookmarkStart w:id="15" w:name="_Toc161853840"/>
       <w:r>
         <w:lastRenderedPageBreak/>
         <w:t xml:space="preserve">Geração de </w:t>
@@ -4260,7 +4262,7 @@
       <w:r>
         <w:t>hash</w:t>
       </w:r>
-      <w:bookmarkEnd w:id="14"/>
+      <w:bookmarkEnd w:id="15"/>
       <w:proofErr w:type="spellEnd"/>
       <w:r>
         <w:t xml:space="preserve"> </w:t>
@@ -4386,11 +4388,11 @@
       <w:pPr>
         <w:pStyle w:val="Ttulo3"/>
       </w:pPr>
-      <w:bookmarkStart w:id="15" w:name="_Toc161853841"/>
+      <w:bookmarkStart w:id="16" w:name="_Toc161853841"/>
       <w:r>
         <w:t>Funções auxiliares</w:t>
       </w:r>
-      <w:bookmarkEnd w:id="15"/>
+      <w:bookmarkEnd w:id="16"/>
       <w:r>
         <w:t xml:space="preserve"> </w:t>
       </w:r>
@@ -4698,6 +4700,9 @@
     <w:p>
       <w:pPr>
         <w:ind w:firstLine="708"/>
+        <w:rPr>
+          <w:lang w:val="en-US"/>
+        </w:rPr>
       </w:pPr>
       <w:r>
         <w:t>Função que realizei os testes em todos os casos de teste mencionados na alínea A do projeto para o algoritmo SHA-256. É importante referir que nos realizamos 100</w:t>
@@ -4712,10 +4717,78 @@
         <w:t>.</w:t>
       </w:r>
       <w:r>
-        <w:t xml:space="preserve"> No final são feitos os gráficos.</w:t>
-      </w:r>
-    </w:p>
-    <w:p/>
+        <w:t xml:space="preserve"> </w:t>
+      </w:r>
+      <w:r>
+        <w:rPr>
+          <w:lang w:val="en-US"/>
+        </w:rPr>
+        <w:t xml:space="preserve">No final </w:t>
+      </w:r>
+      <w:proofErr w:type="spellStart"/>
+      <w:r>
+        <w:rPr>
+          <w:lang w:val="en-US"/>
+        </w:rPr>
+        <w:t>são</w:t>
+      </w:r>
+      <w:proofErr w:type="spellEnd"/>
+      <w:r>
+        <w:rPr>
+          <w:lang w:val="en-US"/>
+        </w:rPr>
+        <w:t xml:space="preserve"> </w:t>
+      </w:r>
+      <w:proofErr w:type="spellStart"/>
+      <w:r>
+        <w:rPr>
+          <w:lang w:val="en-US"/>
+        </w:rPr>
+        <w:t>feitos</w:t>
+      </w:r>
+      <w:proofErr w:type="spellEnd"/>
+      <w:r>
+        <w:rPr>
+          <w:lang w:val="en-US"/>
+        </w:rPr>
+        <w:t xml:space="preserve"> </w:t>
+      </w:r>
+      <w:proofErr w:type="spellStart"/>
+      <w:r>
+        <w:rPr>
+          <w:lang w:val="en-US"/>
+        </w:rPr>
+        <w:t>os</w:t>
+      </w:r>
+      <w:proofErr w:type="spellEnd"/>
+      <w:r>
+        <w:rPr>
+          <w:lang w:val="en-US"/>
+        </w:rPr>
+        <w:t xml:space="preserve"> </w:t>
+      </w:r>
+      <w:proofErr w:type="spellStart"/>
+      <w:r>
+        <w:rPr>
+          <w:lang w:val="en-US"/>
+        </w:rPr>
+        <w:t>gráficos</w:t>
+      </w:r>
+      <w:proofErr w:type="spellEnd"/>
+      <w:r>
+        <w:rPr>
+          <w:lang w:val="en-US"/>
+        </w:rPr>
+        <w:t>.</w:t>
+      </w:r>
+    </w:p>
+    <w:p>
+      <w:pPr>
+        <w:rPr>
+          <w:lang w:val="en-US"/>
+        </w:rPr>
+      </w:pPr>
+    </w:p>
     <w:p>
       <w:pPr>
         <w:pStyle w:val="Ttulo1"/>
@@ -4727,7 +4800,7 @@
           <w:lang w:val="en-US"/>
         </w:rPr>
       </w:pPr>
-      <w:bookmarkStart w:id="16" w:name="_Toc161853842"/>
+      <w:bookmarkStart w:id="17" w:name="_Toc161853842"/>
       <w:r>
         <w:rPr>
           <w:rFonts w:ascii="LMRoman10-Regular" w:hAnsi="LMRoman10-Regular" w:cs="LMRoman10-Regular"/>
@@ -4736,49 +4809,278 @@
           <w:szCs w:val="20"/>
           <w:lang w:val="en-US"/>
         </w:rPr>
-        <w:t>Explain how you generated/obtained the results</w:t>
-      </w:r>
-      <w:bookmarkEnd w:id="16"/>
-    </w:p>
-    <w:p>
-      <w:pPr>
-        <w:rPr>
-          <w:rFonts w:ascii="LMRoman10-Regular" w:eastAsiaTheme="majorEastAsia" w:hAnsi="LMRoman10-Regular" w:cs="LMRoman10-Regular"/>
-          <w:b/>
-          <w:color w:val="auto"/>
-          <w:kern w:val="0"/>
-          <w:sz w:val="20"/>
-          <w:szCs w:val="20"/>
-        </w:rPr>
-      </w:pPr>
-      <w:r>
-        <w:rPr>
-          <w:color w:val="FF0000"/>
-        </w:rPr>
-        <w:t>POR FAZER</w:t>
-      </w:r>
-      <w:r>
-        <w:rPr>
-          <w:rFonts w:ascii="LMRoman10-Regular" w:eastAsiaTheme="majorEastAsia" w:hAnsi="LMRoman10-Regular" w:cs="LMRoman10-Regular"/>
-          <w:b/>
-          <w:color w:val="auto"/>
-          <w:kern w:val="0"/>
-          <w:sz w:val="20"/>
-          <w:szCs w:val="20"/>
-        </w:rPr>
-        <w:t xml:space="preserve"> </w:t>
-      </w:r>
-    </w:p>
-    <w:p>
-      <w:pPr>
-        <w:pStyle w:val="Ttulo1"/>
+        <w:t xml:space="preserve">Explain how you generated/obtained the </w:t>
+      </w:r>
+      <w:proofErr w:type="gramStart"/>
+      <w:r>
         <w:rPr>
           <w:rFonts w:ascii="LMRoman10-Regular" w:hAnsi="LMRoman10-Regular" w:cs="LMRoman10-Regular"/>
           <w:kern w:val="0"/>
           <w:sz w:val="20"/>
           <w:szCs w:val="20"/>
-        </w:rPr>
-      </w:pPr>
+          <w:lang w:val="en-US"/>
+        </w:rPr>
+        <w:t>results</w:t>
+      </w:r>
+      <w:bookmarkEnd w:id="17"/>
+      <w:proofErr w:type="gramEnd"/>
+    </w:p>
+    <w:p>
+      <w:pPr>
+        <w:rPr>
+          <w:lang w:val="en-US"/>
+        </w:rPr>
+      </w:pPr>
+    </w:p>
+    <w:p>
+      <w:pPr>
+        <w:spacing w:after="0"/>
+        <w:rPr>
+          <w:szCs w:val="22"/>
+          <w:lang w:val="en-US"/>
+        </w:rPr>
+      </w:pPr>
+      <w:r>
+        <w:rPr>
+          <w:szCs w:val="22"/>
+          <w:lang w:val="en-US"/>
+        </w:rPr>
+        <w:t>Computer specifications:</w:t>
+      </w:r>
+    </w:p>
+    <w:p>
+      <w:pPr>
+        <w:spacing w:after="0"/>
+        <w:rPr>
+          <w:szCs w:val="22"/>
+          <w:lang w:val="en-US"/>
+        </w:rPr>
+      </w:pPr>
+    </w:p>
+    <w:p>
+      <w:pPr>
+        <w:spacing w:after="0"/>
+        <w:rPr>
+          <w:szCs w:val="22"/>
+          <w:lang w:val="en-US"/>
+        </w:rPr>
+      </w:pPr>
+      <w:r>
+        <w:rPr>
+          <w:szCs w:val="22"/>
+          <w:lang w:val="en-US"/>
+        </w:rPr>
+        <w:t xml:space="preserve">Device name: </w:t>
+      </w:r>
+      <w:r>
+        <w:rPr>
+          <w:szCs w:val="22"/>
+          <w:lang w:val="en-US"/>
+        </w:rPr>
+        <w:t>Huawei Matebook D15</w:t>
+      </w:r>
+    </w:p>
+    <w:p>
+      <w:pPr>
+        <w:spacing w:after="0"/>
+        <w:rPr>
+          <w:szCs w:val="22"/>
+          <w:lang w:val="en-US"/>
+        </w:rPr>
+      </w:pPr>
+      <w:r>
+        <w:rPr>
+          <w:szCs w:val="22"/>
+          <w:lang w:val="en-US"/>
+        </w:rPr>
+        <w:t xml:space="preserve">Processer: </w:t>
+      </w:r>
+      <w:r>
+        <w:rPr>
+          <w:szCs w:val="22"/>
+          <w:lang w:val="en-US"/>
+        </w:rPr>
+        <w:t xml:space="preserve">Intel Core i5 1135G7 / 2.4 GHz </w:t>
+      </w:r>
+    </w:p>
+    <w:p>
+      <w:pPr>
+        <w:spacing w:after="0"/>
+        <w:rPr>
+          <w:szCs w:val="22"/>
+          <w:lang w:val="en-US"/>
+        </w:rPr>
+      </w:pPr>
+      <w:r>
+        <w:rPr>
+          <w:szCs w:val="22"/>
+          <w:lang w:val="en-US"/>
+        </w:rPr>
+        <w:t xml:space="preserve">Operating system: </w:t>
+      </w:r>
+      <w:r>
+        <w:rPr>
+          <w:szCs w:val="22"/>
+          <w:lang w:val="en-US"/>
+        </w:rPr>
+        <w:t>Win</w:t>
+      </w:r>
+      <w:r>
+        <w:rPr>
+          <w:szCs w:val="22"/>
+          <w:lang w:val="en-US"/>
+        </w:rPr>
+        <w:t>dows</w:t>
+      </w:r>
+      <w:r>
+        <w:rPr>
+          <w:szCs w:val="22"/>
+          <w:lang w:val="en-US"/>
+        </w:rPr>
+        <w:t xml:space="preserve"> 11 Home</w:t>
+      </w:r>
+    </w:p>
+    <w:p>
+      <w:pPr>
+        <w:spacing w:after="0"/>
+        <w:rPr>
+          <w:szCs w:val="22"/>
+          <w:lang w:val="en-US"/>
+        </w:rPr>
+      </w:pPr>
+      <w:r>
+        <w:rPr>
+          <w:szCs w:val="22"/>
+          <w:lang w:val="en-US"/>
+        </w:rPr>
+        <w:t xml:space="preserve">Graphics card: </w:t>
+      </w:r>
+      <w:r>
+        <w:rPr>
+          <w:szCs w:val="22"/>
+          <w:lang w:val="en-US"/>
+        </w:rPr>
+        <w:t>Iris Xe Graphics</w:t>
+      </w:r>
+    </w:p>
+    <w:p>
+      <w:pPr>
+        <w:spacing w:after="0"/>
+        <w:rPr>
+          <w:szCs w:val="22"/>
+          <w:lang w:val="en-US"/>
+        </w:rPr>
+      </w:pPr>
+      <w:r>
+        <w:rPr>
+          <w:szCs w:val="22"/>
+          <w:lang w:val="en-US"/>
+        </w:rPr>
+        <w:t xml:space="preserve">RAM capacity: </w:t>
+      </w:r>
+      <w:r>
+        <w:rPr>
+          <w:szCs w:val="22"/>
+          <w:lang w:val="en-US"/>
+        </w:rPr>
+        <w:t>8 GB</w:t>
+      </w:r>
+    </w:p>
+    <w:p>
+      <w:pPr>
+        <w:spacing w:after="0"/>
+        <w:rPr>
+          <w:szCs w:val="22"/>
+          <w:lang w:val="en-US"/>
+        </w:rPr>
+      </w:pPr>
+      <w:r>
+        <w:rPr>
+          <w:szCs w:val="22"/>
+          <w:lang w:val="en-US"/>
+        </w:rPr>
+        <w:t xml:space="preserve">Storege capacity: </w:t>
+      </w:r>
+      <w:r>
+        <w:rPr>
+          <w:szCs w:val="22"/>
+          <w:lang w:val="en-US"/>
+        </w:rPr>
+        <w:t xml:space="preserve">512 GB SSD </w:t>
+      </w:r>
+      <w:proofErr w:type="spellStart"/>
+      <w:r>
+        <w:rPr>
+          <w:szCs w:val="22"/>
+          <w:lang w:val="en-US"/>
+        </w:rPr>
+        <w:t>NVMe</w:t>
+      </w:r>
+      <w:proofErr w:type="spellEnd"/>
+    </w:p>
+    <w:p>
+      <w:pPr>
+        <w:rPr>
+          <w:lang w:val="en-US"/>
+        </w:rPr>
+      </w:pPr>
+    </w:p>
+    <w:p>
+      <w:pPr>
+        <w:rPr>
+          <w:lang w:val="en-US"/>
+        </w:rPr>
+      </w:pPr>
+      <w:r>
+        <w:rPr>
+          <w:lang w:val="en-US"/>
+        </w:rPr>
+        <w:t>To generate the encryption/decryption time we did 1000 iterations per file size we used the same file in every iteration, with the average of those times for a given file we calculate a plot that shows the difference in time as files get bigger</w:t>
+      </w:r>
+      <w:r>
+        <w:rPr>
+          <w:lang w:val="en-US"/>
+        </w:rPr>
+        <w:t xml:space="preserve">, the x part of the plot does not show the number of bytes due to scaling purposes a correspondence table is present near every plot also due to scaling problem there might be 2 plots for the same experiment with one of them not having the larger file sizes. Specifically </w:t>
+      </w:r>
+      <w:r>
+        <w:rPr>
+          <w:lang w:val="en-US"/>
+        </w:rPr>
+        <w:t>in AES</w:t>
+      </w:r>
+      <w:r>
+        <w:rPr>
+          <w:lang w:val="en-US"/>
+        </w:rPr>
+        <w:t xml:space="preserve"> there is a scatter plot function that represents chronological the times taken on a specific file size, there is also another </w:t>
+      </w:r>
+      <w:r>
+        <w:rPr>
+          <w:lang w:val="en-US"/>
+        </w:rPr>
+        <w:t>function</w:t>
+      </w:r>
+      <w:r>
+        <w:rPr>
+          <w:lang w:val="en-US"/>
+        </w:rPr>
+        <w:t xml:space="preserve"> that</w:t>
+      </w:r>
+      <w:r>
+        <w:rPr>
+          <w:lang w:val="en-US"/>
+        </w:rPr>
+        <w:t xml:space="preserve"> generates 100 random files of a given size and each file is tested 100 times and the average time taken by each file is used to calculate the average of a given file </w:t>
+      </w:r>
+      <w:proofErr w:type="gramStart"/>
+      <w:r>
+        <w:rPr>
+          <w:lang w:val="en-US"/>
+        </w:rPr>
+        <w:t>size</w:t>
+      </w:r>
+      <w:proofErr w:type="gramEnd"/>
     </w:p>
     <w:p>
       <w:pPr>
@@ -4791,7 +5093,7 @@
           <w:lang w:val="en-US"/>
         </w:rPr>
       </w:pPr>
-      <w:bookmarkStart w:id="17" w:name="_Toc161853843"/>
+      <w:bookmarkStart w:id="18" w:name="_Toc161853843"/>
       <w:r>
         <w:rPr>
           <w:rFonts w:ascii="LMRoman10-Regular" w:hAnsi="LMRoman10-Regular" w:cs="LMRoman10-Regular"/>
@@ -4800,9 +5102,10 @@
           <w:szCs w:val="20"/>
           <w:lang w:val="en-US"/>
         </w:rPr>
+        <w:lastRenderedPageBreak/>
         <w:t>Plots showing</w:t>
       </w:r>
-      <w:bookmarkEnd w:id="17"/>
+      <w:bookmarkEnd w:id="18"/>
     </w:p>
     <w:p>
       <w:pPr>
@@ -4817,7 +5120,7 @@
         <mc:AlternateContent>
           <mc:Choice Requires="wps">
             <w:drawing>
-              <wp:anchor distT="0" distB="0" distL="114300" distR="114300" simplePos="0" relativeHeight="251667456" behindDoc="1" locked="0" layoutInCell="1" allowOverlap="1" wp14:anchorId="6C2EA898" wp14:editId="0BB4176F">
+              <wp:anchor distT="0" distB="0" distL="114300" distR="114300" simplePos="0" relativeHeight="251667456" behindDoc="1" locked="0" layoutInCell="1" allowOverlap="1" wp14:anchorId="6C2EA898" wp14:editId="1D9A8F8F">
                 <wp:simplePos x="0" y="0"/>
                 <wp:positionH relativeFrom="column">
                   <wp:posOffset>-1080135</wp:posOffset>
@@ -4885,7 +5188,13 @@
                               <w:fldChar w:fldCharType="end"/>
                             </w:r>
                             <w:r>
-                              <w:t xml:space="preserve"> - Gráfico da média dos tempos de encriptação para todos os ficheiros pedidos</w:t>
+                              <w:t xml:space="preserve"> - Gráfico da média dos tempos de encriptação para todos os</w:t>
+                            </w:r>
+                            <w:r>
+                              <w:t xml:space="preserve"> tamanhos de</w:t>
+                            </w:r>
+                            <w:r>
+                              <w:t xml:space="preserve"> ficheiros pedidos</w:t>
                             </w:r>
                           </w:p>
                         </w:txbxContent>
@@ -4908,7 +5217,7 @@
                 <v:stroke joinstyle="miter"/>
                 <v:path gradientshapeok="t" o:connecttype="rect"/>
               </v:shapetype>
-              <v:shape id="Caixa de texto 1" o:spid="_x0000_s1026" type="#_x0000_t202" style="position:absolute;margin-left:-85.05pt;margin-top:257.1pt;width:302.35pt;height:.05pt;z-index:-251649024;visibility:visible;mso-wrap-style:square;mso-wrap-distance-left:9pt;mso-wrap-distance-top:0;mso-wrap-distance-right:9pt;mso-wrap-distance-bottom:0;mso-position-horizontal:absolute;mso-position-horizontal-relative:text;mso-position-vertical:absolute;mso-position-vertical-relative:text;v-text-anchor:top" o:gfxdata="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" stroked="f">
+              <v:shape id="Caixa de texto 1" o:spid="_x0000_s1026" type="#_x0000_t202" style="position:absolute;margin-left:-85.05pt;margin-top:257.1pt;width:302.35pt;height:.05pt;z-index:-251649024;visibility:visible;mso-wrap-style:square;mso-wrap-distance-left:9pt;mso-wrap-distance-top:0;mso-wrap-distance-right:9pt;mso-wrap-distance-bottom:0;mso-position-horizontal:absolute;mso-position-horizontal-relative:text;mso-position-vertical:absolute;mso-position-vertical-relative:text;v-text-anchor:top" o:gfxdata="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" stroked="f">
                 <v:textbox style="mso-fit-shape-to-text:t" inset="0,0,0,0">
                   <w:txbxContent>
                     <w:p>
@@ -4945,7 +5254,13 @@
                         <w:fldChar w:fldCharType="end"/>
                       </w:r>
                       <w:r>
-                        <w:t xml:space="preserve"> - Gráfico da média dos tempos de encriptação para todos os ficheiros pedidos</w:t>
+                        <w:t xml:space="preserve"> - Gráfico da média dos tempos de encriptação para todos os</w:t>
+                      </w:r>
+                      <w:r>
+                        <w:t xml:space="preserve"> tamanhos de</w:t>
+                      </w:r>
+                      <w:r>
+                        <w:t xml:space="preserve"> ficheiros pedidos</w:t>
                       </w:r>
                     </w:p>
                   </w:txbxContent>
@@ -4955,23 +5270,31 @@
           </mc:Fallback>
         </mc:AlternateContent>
       </w:r>
+    </w:p>
+    <w:p>
+      <w:pPr>
+        <w:rPr>
+          <w:lang w:val="en-US"/>
+        </w:rPr>
+      </w:pPr>
       <w:r>
         <w:rPr>
           <w:noProof/>
+          <w:lang w:val="en-US"/>
         </w:rPr>
         <w:drawing>
-          <wp:anchor distT="0" distB="0" distL="114300" distR="114300" simplePos="0" relativeHeight="251658240" behindDoc="1" locked="0" layoutInCell="1" allowOverlap="1" wp14:anchorId="77385412" wp14:editId="418211A1">
+          <wp:anchor distT="0" distB="0" distL="114300" distR="114300" simplePos="0" relativeHeight="251693056" behindDoc="1" locked="0" layoutInCell="1" allowOverlap="1" wp14:anchorId="5391192C" wp14:editId="037A27B6">
             <wp:simplePos x="0" y="0"/>
-            <wp:positionH relativeFrom="page">
-              <wp:align>left</wp:align>
+            <wp:positionH relativeFrom="margin">
+              <wp:posOffset>2707005</wp:posOffset>
             </wp:positionH>
             <wp:positionV relativeFrom="paragraph">
-              <wp:posOffset>328295</wp:posOffset>
+              <wp:posOffset>168910</wp:posOffset>
             </wp:positionV>
-            <wp:extent cx="3840000" cy="2880000"/>
-            <wp:effectExtent l="0" t="0" r="8255" b="0"/>
+            <wp:extent cx="3657600" cy="2743200"/>
+            <wp:effectExtent l="0" t="0" r="0" b="0"/>
             <wp:wrapNone/>
-            <wp:docPr id="1316854456" name="Imagem 1"/>
+            <wp:docPr id="2001489956" name="Imagem 11"/>
             <wp:cNvGraphicFramePr>
               <a:graphicFrameLocks xmlns:a="http://schemas.openxmlformats.org/drawingml/2006/main" noChangeAspect="1"/>
             </wp:cNvGraphicFramePr>
@@ -4979,7 +5302,7 @@
               <a:graphicData uri="http://schemas.openxmlformats.org/drawingml/2006/picture">
                 <pic:pic xmlns:pic="http://schemas.openxmlformats.org/drawingml/2006/picture">
                   <pic:nvPicPr>
-                    <pic:cNvPr id="0" name="Picture 1"/>
+                    <pic:cNvPr id="0" name="Picture 10"/>
                     <pic:cNvPicPr>
                       <a:picLocks noChangeAspect="1" noChangeArrowheads="1"/>
                     </pic:cNvPicPr>
@@ -5000,7 +5323,7 @@
                   <pic:spPr bwMode="auto">
                     <a:xfrm>
                       <a:off x="0" y="0"/>
-                      <a:ext cx="3840000" cy="2880000"/>
+                      <a:ext cx="3657600" cy="2743200"/>
                     </a:xfrm>
                     <a:prstGeom prst="rect">
                       <a:avLst/>
@@ -5022,13 +5345,74 @@
           </wp:anchor>
         </w:drawing>
       </w:r>
-    </w:p>
-    <w:p>
-      <w:pPr>
-        <w:rPr>
-          <w:lang w:val="en-US"/>
-        </w:rPr>
-      </w:pPr>
+      <w:r>
+        <w:rPr>
+          <w:noProof/>
+          <w:lang w:val="en-US"/>
+        </w:rPr>
+        <w:drawing>
+          <wp:anchor distT="0" distB="0" distL="114300" distR="114300" simplePos="0" relativeHeight="251692032" behindDoc="1" locked="0" layoutInCell="1" allowOverlap="1" wp14:anchorId="36B2E2AE" wp14:editId="79A0C278">
+            <wp:simplePos x="0" y="0"/>
+            <wp:positionH relativeFrom="column">
+              <wp:posOffset>-1072515</wp:posOffset>
+            </wp:positionH>
+            <wp:positionV relativeFrom="paragraph">
+              <wp:posOffset>229870</wp:posOffset>
+            </wp:positionV>
+            <wp:extent cx="3556000" cy="2667000"/>
+            <wp:effectExtent l="0" t="0" r="6350" b="0"/>
+            <wp:wrapNone/>
+            <wp:docPr id="1506196550" name="Imagem 10"/>
+            <wp:cNvGraphicFramePr>
+              <a:graphicFrameLocks xmlns:a="http://schemas.openxmlformats.org/drawingml/2006/main" noChangeAspect="1"/>
+            </wp:cNvGraphicFramePr>
+            <a:graphic xmlns:a="http://schemas.openxmlformats.org/drawingml/2006/main">
+              <a:graphicData uri="http://schemas.openxmlformats.org/drawingml/2006/picture">
+                <pic:pic xmlns:pic="http://schemas.openxmlformats.org/drawingml/2006/picture">
+                  <pic:nvPicPr>
+                    <pic:cNvPr id="0" name="Picture 9"/>
+                    <pic:cNvPicPr>
+                      <a:picLocks noChangeAspect="1" noChangeArrowheads="1"/>
+                    </pic:cNvPicPr>
+                  </pic:nvPicPr>
+                  <pic:blipFill>
+                    <a:blip r:embed="rId29">
+                      <a:extLst>
+                        <a:ext uri="{28A0092B-C50C-407E-A947-70E740481C1C}">
+                          <a14:useLocalDpi xmlns:a14="http://schemas.microsoft.com/office/drawing/2010/main" val="0"/>
+                        </a:ext>
+                      </a:extLst>
+                    </a:blip>
+                    <a:srcRect/>
+                    <a:stretch>
+                      <a:fillRect/>
+                    </a:stretch>
+                  </pic:blipFill>
+                  <pic:spPr bwMode="auto">
+                    <a:xfrm>
+                      <a:off x="0" y="0"/>
+                      <a:ext cx="3556000" cy="2667000"/>
+                    </a:xfrm>
+                    <a:prstGeom prst="rect">
+                      <a:avLst/>
+                    </a:prstGeom>
+                    <a:noFill/>
+                    <a:ln>
+                      <a:noFill/>
+                    </a:ln>
+                  </pic:spPr>
+                </pic:pic>
+              </a:graphicData>
+            </a:graphic>
+            <wp14:sizeRelH relativeFrom="margin">
+              <wp14:pctWidth>0</wp14:pctWidth>
+            </wp14:sizeRelH>
+            <wp14:sizeRelV relativeFrom="margin">
+              <wp14:pctHeight>0</wp14:pctHeight>
+            </wp14:sizeRelV>
+          </wp:anchor>
+        </w:drawing>
+      </w:r>
       <w:r>
         <w:rPr>
           <w:noProof/>
@@ -5036,7 +5420,7 @@
         <mc:AlternateContent>
           <mc:Choice Requires="wps">
             <w:drawing>
-              <wp:anchor distT="0" distB="0" distL="114300" distR="114300" simplePos="0" relativeHeight="251669504" behindDoc="1" locked="0" layoutInCell="1" allowOverlap="1" wp14:anchorId="0F2FC77A" wp14:editId="67C9104B">
+              <wp:anchor distT="0" distB="0" distL="114300" distR="114300" simplePos="0" relativeHeight="251669504" behindDoc="1" locked="0" layoutInCell="1" allowOverlap="1" wp14:anchorId="0F2FC77A" wp14:editId="40FC58B0">
                 <wp:simplePos x="0" y="0"/>
                 <wp:positionH relativeFrom="column">
                   <wp:posOffset>2697480</wp:posOffset>
@@ -5113,7 +5497,13 @@
                               <w:t>d</w:t>
                             </w:r>
                             <w:r>
-                              <w:t>ecriptação para todos os ficheiros pedidos</w:t>
+                              <w:t>ecriptação para todos os</w:t>
+                            </w:r>
+                            <w:r>
+                              <w:t xml:space="preserve"> tamanhos de</w:t>
+                            </w:r>
+                            <w:r>
+                              <w:t xml:space="preserve"> ficheiros pedidos</w:t>
                             </w:r>
                           </w:p>
                           <w:p>
@@ -5142,7 +5532,7 @@
           </mc:Choice>
           <mc:Fallback>
             <w:pict>
-              <v:shape w14:anchorId="0F2FC77A" id="_x0000_s1027" type="#_x0000_t202" style="position:absolute;margin-left:212.4pt;margin-top:231.9pt;width:302.35pt;height:.05pt;z-index:-251646976;visibility:visible;mso-wrap-style:square;mso-wrap-distance-left:9pt;mso-wrap-distance-top:0;mso-wrap-distance-right:9pt;mso-wrap-distance-bottom:0;mso-position-horizontal:absolute;mso-position-horizontal-relative:text;mso-position-vertical:absolute;mso-position-vertical-relative:text;v-text-anchor:top" o:gfxdata="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" stroked="f">
+              <v:shape w14:anchorId="0F2FC77A" id="_x0000_s1027" type="#_x0000_t202" style="position:absolute;margin-left:212.4pt;margin-top:231.9pt;width:302.35pt;height:.05pt;z-index:-251646976;visibility:visible;mso-wrap-style:square;mso-wrap-distance-left:9pt;mso-wrap-distance-top:0;mso-wrap-distance-right:9pt;mso-wrap-distance-bottom:0;mso-position-horizontal:absolute;mso-position-horizontal-relative:text;mso-position-vertical:absolute;mso-position-vertical-relative:text;v-text-anchor:top" o:gfxdata="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" stroked="f">
                 <v:textbox style="mso-fit-shape-to-text:t" inset="0,0,0,0">
                   <w:txbxContent>
                     <w:p>
@@ -5188,7 +5578,13 @@
                         <w:t>d</w:t>
                       </w:r>
                       <w:r>
-                        <w:t>ecriptação para todos os ficheiros pedidos</w:t>
+                        <w:t>ecriptação para todos os</w:t>
+                      </w:r>
+                      <w:r>
+                        <w:t xml:space="preserve"> tamanhos de</w:t>
+                      </w:r>
+                      <w:r>
+                        <w:t xml:space="preserve"> ficheiros pedidos</w:t>
                       </w:r>
                     </w:p>
                     <w:p>
@@ -5210,173 +5606,119 @@
       </w:r>
       <w:r>
         <w:rPr>
+          <w:lang w:val="en-US"/>
+        </w:rPr>
+        <w:t>AES_ENCRYPTION_T</w:t>
+      </w:r>
+      <w:r>
+        <w:rPr>
+          <w:lang w:val="en-US"/>
+        </w:rPr>
+        <w:t>IMES                                                AES_DECRYPTION_TIMES</w:t>
+      </w:r>
+      <w:r>
+        <w:rPr>
           <w:noProof/>
-        </w:rPr>
-        <w:drawing>
-          <wp:anchor distT="0" distB="0" distL="114300" distR="114300" simplePos="0" relativeHeight="251659264" behindDoc="1" locked="0" layoutInCell="1" allowOverlap="1" wp14:anchorId="5483BC6B" wp14:editId="721EF966">
-            <wp:simplePos x="0" y="0"/>
-            <wp:positionH relativeFrom="margin">
-              <wp:posOffset>2697480</wp:posOffset>
-            </wp:positionH>
-            <wp:positionV relativeFrom="paragraph">
-              <wp:posOffset>8255</wp:posOffset>
-            </wp:positionV>
-            <wp:extent cx="3840000" cy="2880000"/>
-            <wp:effectExtent l="0" t="0" r="8255" b="0"/>
-            <wp:wrapNone/>
-            <wp:docPr id="713800447" name="Imagem 2"/>
-            <wp:cNvGraphicFramePr>
-              <a:graphicFrameLocks xmlns:a="http://schemas.openxmlformats.org/drawingml/2006/main" noChangeAspect="1"/>
-            </wp:cNvGraphicFramePr>
-            <a:graphic xmlns:a="http://schemas.openxmlformats.org/drawingml/2006/main">
-              <a:graphicData uri="http://schemas.openxmlformats.org/drawingml/2006/picture">
-                <pic:pic xmlns:pic="http://schemas.openxmlformats.org/drawingml/2006/picture">
-                  <pic:nvPicPr>
-                    <pic:cNvPr id="0" name="Picture 2"/>
-                    <pic:cNvPicPr>
-                      <a:picLocks noChangeAspect="1" noChangeArrowheads="1"/>
-                    </pic:cNvPicPr>
-                  </pic:nvPicPr>
-                  <pic:blipFill>
-                    <a:blip r:embed="rId29">
-                      <a:extLst>
-                        <a:ext uri="{28A0092B-C50C-407E-A947-70E740481C1C}">
-                          <a14:useLocalDpi xmlns:a14="http://schemas.microsoft.com/office/drawing/2010/main" val="0"/>
-                        </a:ext>
-                      </a:extLst>
-                    </a:blip>
-                    <a:srcRect/>
-                    <a:stretch>
-                      <a:fillRect/>
-                    </a:stretch>
-                  </pic:blipFill>
-                  <pic:spPr bwMode="auto">
-                    <a:xfrm>
-                      <a:off x="0" y="0"/>
-                      <a:ext cx="3840000" cy="2880000"/>
-                    </a:xfrm>
-                    <a:prstGeom prst="rect">
-                      <a:avLst/>
-                    </a:prstGeom>
-                    <a:noFill/>
-                    <a:ln>
-                      <a:noFill/>
-                    </a:ln>
-                  </pic:spPr>
-                </pic:pic>
-              </a:graphicData>
-            </a:graphic>
-            <wp14:sizeRelH relativeFrom="page">
-              <wp14:pctWidth>0</wp14:pctWidth>
-            </wp14:sizeRelH>
-            <wp14:sizeRelV relativeFrom="page">
-              <wp14:pctHeight>0</wp14:pctHeight>
-            </wp14:sizeRelV>
-          </wp:anchor>
-        </w:drawing>
-      </w:r>
-      <w:r>
-        <w:rPr>
-          <w:lang w:val="en-US"/>
-        </w:rPr>
-        <w:t>AES_ENCRYPTION_T</w:t>
-      </w:r>
-      <w:r>
-        <w:rPr>
-          <w:lang w:val="en-US"/>
-        </w:rPr>
-        <w:t>IMES                                                AES_DECRYPTION_TIMES</w:t>
-      </w:r>
+          <w:lang w:val="en-US"/>
+        </w:rPr>
+        <w:t xml:space="preserve"> </w:t>
+      </w:r>
+    </w:p>
+    <w:p>
+      <w:pPr>
+        <w:rPr>
+          <w:lang w:val="en-US"/>
+        </w:rPr>
+      </w:pPr>
+    </w:p>
+    <w:p>
+      <w:pPr>
+        <w:rPr>
+          <w:lang w:val="en-US"/>
+        </w:rPr>
+      </w:pPr>
+    </w:p>
+    <w:p>
+      <w:pPr>
+        <w:rPr>
+          <w:lang w:val="en-US"/>
+        </w:rPr>
+      </w:pPr>
+    </w:p>
+    <w:p>
+      <w:pPr>
+        <w:rPr>
+          <w:lang w:val="en-US"/>
+        </w:rPr>
+      </w:pPr>
+    </w:p>
+    <w:p>
+      <w:pPr>
+        <w:rPr>
+          <w:lang w:val="en-US"/>
+        </w:rPr>
+      </w:pPr>
+    </w:p>
+    <w:p>
+      <w:pPr>
+        <w:rPr>
+          <w:lang w:val="en-US"/>
+        </w:rPr>
+      </w:pPr>
+    </w:p>
+    <w:p>
+      <w:pPr>
+        <w:rPr>
+          <w:lang w:val="en-US"/>
+        </w:rPr>
+      </w:pPr>
+    </w:p>
+    <w:p>
+      <w:pPr>
+        <w:rPr>
+          <w:lang w:val="en-US"/>
+        </w:rPr>
+      </w:pPr>
+    </w:p>
+    <w:p>
+      <w:pPr>
+        <w:rPr>
+          <w:lang w:val="en-US"/>
+        </w:rPr>
+      </w:pPr>
+    </w:p>
+    <w:p>
+      <w:pPr>
+        <w:rPr>
+          <w:lang w:val="en-US"/>
+        </w:rPr>
+      </w:pPr>
+    </w:p>
+    <w:p>
+      <w:pPr>
+        <w:rPr>
+          <w:lang w:val="en-US"/>
+        </w:rPr>
+      </w:pPr>
       <w:r>
         <w:rPr>
           <w:noProof/>
-          <w:lang w:val="en-US"/>
-        </w:rPr>
-        <w:t xml:space="preserve"> </w:t>
-      </w:r>
-    </w:p>
-    <w:p>
-      <w:pPr>
-        <w:rPr>
-          <w:lang w:val="en-US"/>
-        </w:rPr>
-      </w:pPr>
-    </w:p>
-    <w:p>
-      <w:pPr>
-        <w:rPr>
-          <w:lang w:val="en-US"/>
-        </w:rPr>
-      </w:pPr>
-    </w:p>
-    <w:p>
-      <w:pPr>
-        <w:rPr>
-          <w:lang w:val="en-US"/>
-        </w:rPr>
-      </w:pPr>
-    </w:p>
-    <w:p>
-      <w:pPr>
-        <w:rPr>
-          <w:lang w:val="en-US"/>
-        </w:rPr>
-      </w:pPr>
-    </w:p>
-    <w:p>
-      <w:pPr>
-        <w:rPr>
-          <w:lang w:val="en-US"/>
-        </w:rPr>
-      </w:pPr>
-    </w:p>
-    <w:p>
-      <w:pPr>
-        <w:rPr>
-          <w:lang w:val="en-US"/>
-        </w:rPr>
-      </w:pPr>
-    </w:p>
-    <w:p>
-      <w:pPr>
-        <w:rPr>
-          <w:lang w:val="en-US"/>
-        </w:rPr>
-      </w:pPr>
-    </w:p>
-    <w:p>
-      <w:pPr>
-        <w:rPr>
-          <w:lang w:val="en-US"/>
-        </w:rPr>
-      </w:pPr>
-    </w:p>
-    <w:p>
-      <w:pPr>
-        <w:rPr>
-          <w:lang w:val="en-US"/>
-        </w:rPr>
-      </w:pPr>
-      <w:r>
-        <w:rPr>
-          <w:noProof/>
-        </w:rPr>
-        <w:lastRenderedPageBreak/>
+        </w:rPr>
         <mc:AlternateContent>
           <mc:Choice Requires="wps">
             <w:drawing>
-              <wp:anchor distT="0" distB="0" distL="114300" distR="114300" simplePos="0" relativeHeight="251671552" behindDoc="1" locked="0" layoutInCell="1" allowOverlap="1" wp14:anchorId="70BD1B75" wp14:editId="4DC7E465">
+              <wp:anchor distT="0" distB="0" distL="114300" distR="114300" simplePos="0" relativeHeight="251697152" behindDoc="1" locked="0" layoutInCell="1" allowOverlap="1" wp14:anchorId="22E64761" wp14:editId="0D073D9B">
                 <wp:simplePos x="0" y="0"/>
                 <wp:positionH relativeFrom="column">
-                  <wp:posOffset>-1048385</wp:posOffset>
+                  <wp:posOffset>-866775</wp:posOffset>
                 </wp:positionH>
                 <wp:positionV relativeFrom="paragraph">
-                  <wp:posOffset>3265805</wp:posOffset>
+                  <wp:posOffset>2954020</wp:posOffset>
                 </wp:positionV>
-                <wp:extent cx="3839845" cy="635"/>
+                <wp:extent cx="3484880" cy="635"/>
                 <wp:effectExtent l="0" t="0" r="0" b="0"/>
                 <wp:wrapNone/>
-                <wp:docPr id="961746626" name="Caixa de texto 1"/>
+                <wp:docPr id="167172575" name="Caixa de texto 1"/>
                 <wp:cNvGraphicFramePr/>
                 <a:graphic xmlns:a="http://schemas.openxmlformats.org/drawingml/2006/main">
                   <a:graphicData uri="http://schemas.microsoft.com/office/word/2010/wordprocessingShape">
@@ -5385,7 +5727,7 @@
                       <wps:spPr>
                         <a:xfrm>
                           <a:off x="0" y="0"/>
-                          <a:ext cx="3839845" cy="635"/>
+                          <a:ext cx="3484880" cy="635"/>
                         </a:xfrm>
                         <a:prstGeom prst="rect">
                           <a:avLst/>
@@ -5404,7 +5746,7 @@
                               <w:pStyle w:val="Legenda"/>
                               <w:rPr>
                                 <w:noProof/>
-                                <w:color w:val="000000" w:themeColor="text1"/>
+                                <w:color w:val="FF0000"/>
                                 <w:sz w:val="22"/>
                               </w:rPr>
                             </w:pPr>
@@ -5427,23 +5769,38 @@
                               <w:t>3</w:t>
                             </w:r>
                             <w:r>
-                              <w:rPr>
-                                <w:noProof/>
-                              </w:rPr>
                               <w:fldChar w:fldCharType="end"/>
                             </w:r>
                             <w:r>
                               <w:t xml:space="preserve"> - </w:t>
                             </w:r>
                             <w:r>
-                              <w:t>Gráfico da média dos tempos de encriptação para tod</w:t>
+                              <w:t xml:space="preserve">Gráfico da média dos tempos de </w:t>
                             </w:r>
                             <w:r>
-                              <w:t xml:space="preserve">os os ficheiros pedidos exceto 2097152 </w:t>
+                              <w:t>encriptação</w:t>
                             </w:r>
                             <w:r>
-                              <w:t>bytes(por motivos de escala)</w:t>
+                              <w:t xml:space="preserve"> para todos os ficheiros pedidos exceto 2097152 </w:t>
                             </w:r>
+                            <w:proofErr w:type="gramStart"/>
+                            <w:r>
+                              <w:t>bytes(</w:t>
+                            </w:r>
+                            <w:proofErr w:type="gramEnd"/>
+                            <w:r>
+                              <w:t>por motivos de escala)</w:t>
+                            </w:r>
+                          </w:p>
+                          <w:p>
+                            <w:pPr>
+                              <w:pStyle w:val="Legenda"/>
+                              <w:rPr>
+                                <w:noProof/>
+                                <w:color w:val="000000" w:themeColor="text1"/>
+                                <w:sz w:val="22"/>
+                              </w:rPr>
+                            </w:pPr>
                           </w:p>
                         </w:txbxContent>
                       </wps:txbx>
@@ -5461,7 +5818,7 @@
           </mc:Choice>
           <mc:Fallback>
             <w:pict>
-              <v:shape w14:anchorId="70BD1B75" id="_x0000_s1028" type="#_x0000_t202" style="position:absolute;margin-left:-82.55pt;margin-top:257.15pt;width:302.35pt;height:.05pt;z-index:-251644928;visibility:visible;mso-wrap-style:square;mso-wrap-distance-left:9pt;mso-wrap-distance-top:0;mso-wrap-distance-right:9pt;mso-wrap-distance-bottom:0;mso-position-horizontal:absolute;mso-position-horizontal-relative:text;mso-position-vertical:absolute;mso-position-vertical-relative:text;v-text-anchor:top" o:gfxdata="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" stroked="f">
+              <v:shape w14:anchorId="22E64761" id="_x0000_s1028" type="#_x0000_t202" style="position:absolute;margin-left:-68.25pt;margin-top:232.6pt;width:274.4pt;height:.05pt;z-index:-251619328;visibility:visible;mso-wrap-style:square;mso-wrap-distance-left:9pt;mso-wrap-distance-top:0;mso-wrap-distance-right:9pt;mso-wrap-distance-bottom:0;mso-position-horizontal:absolute;mso-position-horizontal-relative:text;mso-position-vertical:absolute;mso-position-vertical-relative:text;v-text-anchor:top" o:gfxdata="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" stroked="f">
                 <v:textbox style="mso-fit-shape-to-text:t" inset="0,0,0,0">
                   <w:txbxContent>
                     <w:p>
@@ -5469,7 +5826,7 @@
                         <w:pStyle w:val="Legenda"/>
                         <w:rPr>
                           <w:noProof/>
-                          <w:color w:val="000000" w:themeColor="text1"/>
+                          <w:color w:val="FF0000"/>
                           <w:sz w:val="22"/>
                         </w:rPr>
                       </w:pPr>
@@ -5492,23 +5849,38 @@
                         <w:t>3</w:t>
                       </w:r>
                       <w:r>
-                        <w:rPr>
-                          <w:noProof/>
-                        </w:rPr>
                         <w:fldChar w:fldCharType="end"/>
                       </w:r>
                       <w:r>
                         <w:t xml:space="preserve"> - </w:t>
                       </w:r>
                       <w:r>
-                        <w:t>Gráfico da média dos tempos de encriptação para tod</w:t>
+                        <w:t xml:space="preserve">Gráfico da média dos tempos de </w:t>
                       </w:r>
                       <w:r>
-                        <w:t xml:space="preserve">os os ficheiros pedidos exceto 2097152 </w:t>
+                        <w:t>encriptação</w:t>
                       </w:r>
                       <w:r>
-                        <w:t>bytes(por motivos de escala)</w:t>
+                        <w:t xml:space="preserve"> para todos os ficheiros pedidos exceto 2097152 </w:t>
                       </w:r>
+                      <w:proofErr w:type="gramStart"/>
+                      <w:r>
+                        <w:t>bytes(</w:t>
+                      </w:r>
+                      <w:proofErr w:type="gramEnd"/>
+                      <w:r>
+                        <w:t>por motivos de escala)</w:t>
+                      </w:r>
+                    </w:p>
+                    <w:p>
+                      <w:pPr>
+                        <w:pStyle w:val="Legenda"/>
+                        <w:rPr>
+                          <w:noProof/>
+                          <w:color w:val="000000" w:themeColor="text1"/>
+                          <w:sz w:val="22"/>
+                        </w:rPr>
+                      </w:pPr>
                     </w:p>
                   </w:txbxContent>
                 </v:textbox>
@@ -5523,18 +5895,18 @@
           <w:lang w:val="en-US"/>
         </w:rPr>
         <w:drawing>
-          <wp:anchor distT="0" distB="0" distL="114300" distR="114300" simplePos="0" relativeHeight="251662336" behindDoc="1" locked="0" layoutInCell="1" allowOverlap="1" wp14:anchorId="5B6FD00B" wp14:editId="0DFF0713">
+          <wp:anchor distT="0" distB="0" distL="114300" distR="114300" simplePos="0" relativeHeight="251694080" behindDoc="1" locked="0" layoutInCell="1" allowOverlap="1" wp14:anchorId="4606CD5E" wp14:editId="1BAD2A4C">
             <wp:simplePos x="0" y="0"/>
-            <wp:positionH relativeFrom="margin">
-              <wp:posOffset>-1048808</wp:posOffset>
+            <wp:positionH relativeFrom="column">
+              <wp:posOffset>-866775</wp:posOffset>
             </wp:positionH>
             <wp:positionV relativeFrom="paragraph">
-              <wp:posOffset>328930</wp:posOffset>
+              <wp:posOffset>283210</wp:posOffset>
             </wp:positionV>
-            <wp:extent cx="3840000" cy="2880000"/>
-            <wp:effectExtent l="0" t="0" r="8255" b="0"/>
+            <wp:extent cx="3484880" cy="2613660"/>
+            <wp:effectExtent l="0" t="0" r="1270" b="0"/>
             <wp:wrapNone/>
-            <wp:docPr id="491443954" name="Imagem 5"/>
+            <wp:docPr id="1411583268" name="Imagem 12"/>
             <wp:cNvGraphicFramePr>
               <a:graphicFrameLocks xmlns:a="http://schemas.openxmlformats.org/drawingml/2006/main" noChangeAspect="1"/>
             </wp:cNvGraphicFramePr>
@@ -5542,7 +5914,7 @@
               <a:graphicData uri="http://schemas.openxmlformats.org/drawingml/2006/picture">
                 <pic:pic xmlns:pic="http://schemas.openxmlformats.org/drawingml/2006/picture">
                   <pic:nvPicPr>
-                    <pic:cNvPr id="0" name="Picture 5"/>
+                    <pic:cNvPr id="0" name="Picture 11"/>
                     <pic:cNvPicPr>
                       <a:picLocks noChangeAspect="1" noChangeArrowheads="1"/>
                     </pic:cNvPicPr>
@@ -5563,7 +5935,7 @@
                   <pic:spPr bwMode="auto">
                     <a:xfrm>
                       <a:off x="0" y="0"/>
-                      <a:ext cx="3840000" cy="2880000"/>
+                      <a:ext cx="3484880" cy="2613660"/>
                     </a:xfrm>
                     <a:prstGeom prst="rect">
                       <a:avLst/>
@@ -5599,18 +5971,18 @@
         <mc:AlternateContent>
           <mc:Choice Requires="wps">
             <w:drawing>
-              <wp:anchor distT="0" distB="0" distL="114300" distR="114300" simplePos="0" relativeHeight="251673600" behindDoc="1" locked="0" layoutInCell="1" allowOverlap="1" wp14:anchorId="6BDC5EC7" wp14:editId="52CE8A4D">
+              <wp:anchor distT="0" distB="0" distL="114300" distR="114300" simplePos="0" relativeHeight="251699200" behindDoc="1" locked="0" layoutInCell="1" allowOverlap="1" wp14:anchorId="610A2212" wp14:editId="7B375CB5">
                 <wp:simplePos x="0" y="0"/>
                 <wp:positionH relativeFrom="column">
-                  <wp:posOffset>2874645</wp:posOffset>
+                  <wp:posOffset>2806065</wp:posOffset>
                 </wp:positionH>
                 <wp:positionV relativeFrom="paragraph">
-                  <wp:posOffset>2945130</wp:posOffset>
+                  <wp:posOffset>2734310</wp:posOffset>
                 </wp:positionV>
-                <wp:extent cx="3839845" cy="635"/>
+                <wp:extent cx="3558540" cy="635"/>
                 <wp:effectExtent l="0" t="0" r="0" b="0"/>
                 <wp:wrapNone/>
-                <wp:docPr id="11358645" name="Caixa de texto 1"/>
+                <wp:docPr id="1669610572" name="Caixa de texto 1"/>
                 <wp:cNvGraphicFramePr/>
                 <a:graphic xmlns:a="http://schemas.openxmlformats.org/drawingml/2006/main">
                   <a:graphicData uri="http://schemas.microsoft.com/office/word/2010/wordprocessingShape">
@@ -5619,7 +5991,7 @@
                       <wps:spPr>
                         <a:xfrm>
                           <a:off x="0" y="0"/>
-                          <a:ext cx="3839845" cy="635"/>
+                          <a:ext cx="3558540" cy="635"/>
                         </a:xfrm>
                         <a:prstGeom prst="rect">
                           <a:avLst/>
@@ -5638,7 +6010,7 @@
                               <w:pStyle w:val="Legenda"/>
                               <w:rPr>
                                 <w:noProof/>
-                                <w:color w:val="000000" w:themeColor="text1"/>
+                                <w:color w:val="FF0000"/>
                                 <w:sz w:val="22"/>
                               </w:rPr>
                             </w:pPr>
@@ -5661,13 +6033,13 @@
                               <w:t>4</w:t>
                             </w:r>
                             <w:r>
-                              <w:rPr>
-                                <w:noProof/>
-                              </w:rPr>
                               <w:fldChar w:fldCharType="end"/>
                             </w:r>
                             <w:r>
-                              <w:t xml:space="preserve"> - </w:t>
+                              <w:t xml:space="preserve"> </w:t>
+                            </w:r>
+                            <w:r>
+                              <w:t xml:space="preserve">- </w:t>
                             </w:r>
                             <w:r>
                               <w:t xml:space="preserve">Gráfico da média dos tempos de </w:t>
@@ -5676,11 +6048,29 @@
                               <w:t>d</w:t>
                             </w:r>
                             <w:r>
-                              <w:t xml:space="preserve">ecriptação para todos os ficheiros pedidos exceto 2097152 </w:t>
+                              <w:t>ecriptação</w:t>
                             </w:r>
                             <w:r>
-                              <w:t>bytes(por motivos de escala)</w:t>
+                              <w:t xml:space="preserve"> para todos os ficheiros pedidos exceto 2097152 </w:t>
                             </w:r>
+                            <w:proofErr w:type="gramStart"/>
+                            <w:r>
+                              <w:t>bytes(</w:t>
+                            </w:r>
+                            <w:proofErr w:type="gramEnd"/>
+                            <w:r>
+                              <w:t>por motivos de escala)</w:t>
+                            </w:r>
+                          </w:p>
+                          <w:p>
+                            <w:pPr>
+                              <w:pStyle w:val="Legenda"/>
+                              <w:rPr>
+                                <w:noProof/>
+                                <w:color w:val="000000" w:themeColor="text1"/>
+                                <w:sz w:val="22"/>
+                              </w:rPr>
+                            </w:pPr>
                           </w:p>
                         </w:txbxContent>
                       </wps:txbx>
@@ -5698,7 +6088,7 @@
           </mc:Choice>
           <mc:Fallback>
             <w:pict>
-              <v:shape w14:anchorId="6BDC5EC7" id="_x0000_s1029" type="#_x0000_t202" style="position:absolute;margin-left:226.35pt;margin-top:231.9pt;width:302.35pt;height:.05pt;z-index:-251642880;visibility:visible;mso-wrap-style:square;mso-wrap-distance-left:9pt;mso-wrap-distance-top:0;mso-wrap-distance-right:9pt;mso-wrap-distance-bottom:0;mso-position-horizontal:absolute;mso-position-horizontal-relative:text;mso-position-vertical:absolute;mso-position-vertical-relative:text;v-text-anchor:top" o:gfxdata="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" stroked="f">
+              <v:shape w14:anchorId="610A2212" id="_x0000_s1029" type="#_x0000_t202" style="position:absolute;margin-left:220.95pt;margin-top:215.3pt;width:280.2pt;height:.05pt;z-index:-251617280;visibility:visible;mso-wrap-style:square;mso-wrap-distance-left:9pt;mso-wrap-distance-top:0;mso-wrap-distance-right:9pt;mso-wrap-distance-bottom:0;mso-position-horizontal:absolute;mso-position-horizontal-relative:text;mso-position-vertical:absolute;mso-position-vertical-relative:text;v-text-anchor:top" o:gfxdata="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" stroked="f">
                 <v:textbox style="mso-fit-shape-to-text:t" inset="0,0,0,0">
                   <w:txbxContent>
                     <w:p>
@@ -5706,7 +6096,7 @@
                         <w:pStyle w:val="Legenda"/>
                         <w:rPr>
                           <w:noProof/>
-                          <w:color w:val="000000" w:themeColor="text1"/>
+                          <w:color w:val="FF0000"/>
                           <w:sz w:val="22"/>
                         </w:rPr>
                       </w:pPr>
@@ -5729,13 +6119,13 @@
                         <w:t>4</w:t>
                       </w:r>
                       <w:r>
-                        <w:rPr>
-                          <w:noProof/>
-                        </w:rPr>
                         <w:fldChar w:fldCharType="end"/>
                       </w:r>
                       <w:r>
-                        <w:t xml:space="preserve"> - </w:t>
+                        <w:t xml:space="preserve"> </w:t>
+                      </w:r>
+                      <w:r>
+                        <w:t xml:space="preserve">- </w:t>
                       </w:r>
                       <w:r>
                         <w:t xml:space="preserve">Gráfico da média dos tempos de </w:t>
@@ -5744,11 +6134,29 @@
                         <w:t>d</w:t>
                       </w:r>
                       <w:r>
-                        <w:t xml:space="preserve">ecriptação para todos os ficheiros pedidos exceto 2097152 </w:t>
+                        <w:t>ecriptação</w:t>
                       </w:r>
                       <w:r>
-                        <w:t>bytes(por motivos de escala)</w:t>
+                        <w:t xml:space="preserve"> para todos os ficheiros pedidos exceto 2097152 </w:t>
                       </w:r>
+                      <w:proofErr w:type="gramStart"/>
+                      <w:r>
+                        <w:t>bytes(</w:t>
+                      </w:r>
+                      <w:proofErr w:type="gramEnd"/>
+                      <w:r>
+                        <w:t>por motivos de escala)</w:t>
+                      </w:r>
+                    </w:p>
+                    <w:p>
+                      <w:pPr>
+                        <w:pStyle w:val="Legenda"/>
+                        <w:rPr>
+                          <w:noProof/>
+                          <w:color w:val="000000" w:themeColor="text1"/>
+                          <w:sz w:val="22"/>
+                        </w:rPr>
+                      </w:pPr>
                     </w:p>
                   </w:txbxContent>
                 </v:textbox>
@@ -5763,18 +6171,18 @@
           <w:lang w:val="en-US"/>
         </w:rPr>
         <w:drawing>
-          <wp:anchor distT="0" distB="0" distL="114300" distR="114300" simplePos="0" relativeHeight="251663360" behindDoc="1" locked="0" layoutInCell="1" allowOverlap="1" wp14:anchorId="425D5BDC" wp14:editId="4029B0CB">
+          <wp:anchor distT="0" distB="0" distL="114300" distR="114300" simplePos="0" relativeHeight="251695104" behindDoc="1" locked="0" layoutInCell="1" allowOverlap="1" wp14:anchorId="3FA36B00" wp14:editId="758E3031">
             <wp:simplePos x="0" y="0"/>
-            <wp:positionH relativeFrom="margin">
-              <wp:posOffset>2874645</wp:posOffset>
+            <wp:positionH relativeFrom="column">
+              <wp:posOffset>2806065</wp:posOffset>
             </wp:positionH>
             <wp:positionV relativeFrom="paragraph">
               <wp:posOffset>8255</wp:posOffset>
             </wp:positionV>
-            <wp:extent cx="3839845" cy="2879725"/>
-            <wp:effectExtent l="0" t="0" r="8255" b="0"/>
+            <wp:extent cx="3558540" cy="2668905"/>
+            <wp:effectExtent l="0" t="0" r="3810" b="0"/>
             <wp:wrapNone/>
-            <wp:docPr id="1869762129" name="Imagem 6"/>
+            <wp:docPr id="1200498671" name="Imagem 13"/>
             <wp:cNvGraphicFramePr>
               <a:graphicFrameLocks xmlns:a="http://schemas.openxmlformats.org/drawingml/2006/main" noChangeAspect="1"/>
             </wp:cNvGraphicFramePr>
@@ -5782,7 +6190,7 @@
               <a:graphicData uri="http://schemas.openxmlformats.org/drawingml/2006/picture">
                 <pic:pic xmlns:pic="http://schemas.openxmlformats.org/drawingml/2006/picture">
                   <pic:nvPicPr>
-                    <pic:cNvPr id="0" name="Picture 6"/>
+                    <pic:cNvPr id="0" name="Picture 12"/>
                     <pic:cNvPicPr>
                       <a:picLocks noChangeAspect="1" noChangeArrowheads="1"/>
                     </pic:cNvPicPr>
@@ -5803,7 +6211,591 @@
                   <pic:spPr bwMode="auto">
                     <a:xfrm>
                       <a:off x="0" y="0"/>
-                      <a:ext cx="3839845" cy="2879725"/>
+                      <a:ext cx="3558540" cy="2668905"/>
+                    </a:xfrm>
+                    <a:prstGeom prst="rect">
+                      <a:avLst/>
+                    </a:prstGeom>
+                    <a:noFill/>
+                    <a:ln>
+                      <a:noFill/>
+                    </a:ln>
+                  </pic:spPr>
+                </pic:pic>
+              </a:graphicData>
+            </a:graphic>
+          </wp:anchor>
+        </w:drawing>
+      </w:r>
+      <w:r>
+        <w:rPr>
+          <w:lang w:val="en-US"/>
+        </w:rPr>
+        <w:t xml:space="preserve"> </w:t>
+      </w:r>
+    </w:p>
+    <w:p>
+      <w:pPr>
+        <w:rPr>
+          <w:lang w:val="en-US"/>
+        </w:rPr>
+      </w:pPr>
+    </w:p>
+    <w:p>
+      <w:pPr>
+        <w:rPr>
+          <w:lang w:val="en-US"/>
+        </w:rPr>
+      </w:pPr>
+    </w:p>
+    <w:p>
+      <w:pPr>
+        <w:rPr>
+          <w:lang w:val="en-US"/>
+        </w:rPr>
+      </w:pPr>
+    </w:p>
+    <w:p>
+      <w:pPr>
+        <w:rPr>
+          <w:lang w:val="en-US"/>
+        </w:rPr>
+      </w:pPr>
+    </w:p>
+    <w:p>
+      <w:pPr>
+        <w:rPr>
+          <w:lang w:val="en-US"/>
+        </w:rPr>
+      </w:pPr>
+    </w:p>
+    <w:p>
+      <w:pPr>
+        <w:rPr>
+          <w:lang w:val="en-US"/>
+        </w:rPr>
+      </w:pPr>
+    </w:p>
+    <w:p>
+      <w:pPr>
+        <w:rPr>
+          <w:lang w:val="en-US"/>
+        </w:rPr>
+      </w:pPr>
+    </w:p>
+    <w:p>
+      <w:pPr>
+        <w:rPr>
+          <w:lang w:val="en-US"/>
+        </w:rPr>
+      </w:pPr>
+    </w:p>
+    <w:p>
+      <w:pPr>
+        <w:rPr>
+          <w:lang w:val="en-US"/>
+        </w:rPr>
+      </w:pPr>
+    </w:p>
+    <w:p>
+      <w:pPr>
+        <w:rPr>
+          <w:lang w:val="en-US"/>
+        </w:rPr>
+      </w:pPr>
+    </w:p>
+    <w:p>
+      <w:pPr>
+        <w:rPr>
+          <w:lang w:val="en-US"/>
+        </w:rPr>
+      </w:pPr>
+    </w:p>
+    <w:tbl>
+      <w:tblPr>
+        <w:tblStyle w:val="TabelacomGrelha"/>
+        <w:tblW w:w="0" w:type="auto"/>
+        <w:tblLook w:val="04A0" w:firstRow="1" w:lastRow="0" w:firstColumn="1" w:lastColumn="0" w:noHBand="0" w:noVBand="1"/>
+      </w:tblPr>
+      <w:tblGrid>
+        <w:gridCol w:w="2309"/>
+        <w:gridCol w:w="1560"/>
+        <w:gridCol w:w="4625"/>
+      </w:tblGrid>
+      <w:tr>
+        <w:tc>
+          <w:tcPr>
+            <w:tcW w:w="2735" w:type="dxa"/>
+          </w:tcPr>
+          <w:p>
+            <w:r>
+              <w:t>Valor de X no gráfico</w:t>
+            </w:r>
+          </w:p>
+        </w:tc>
+        <w:tc>
+          <w:tcPr>
+            <w:tcW w:w="236" w:type="dxa"/>
+          </w:tcPr>
+          <w:p>
+            <w:r>
+              <w:t>Tamanho em bytes correspondente</w:t>
+            </w:r>
+          </w:p>
+        </w:tc>
+        <w:tc>
+          <w:tcPr>
+            <w:tcW w:w="5523" w:type="dxa"/>
+            <w:vMerge w:val="restart"/>
+          </w:tcPr>
+          <w:p>
+            <w:pPr>
+              <w:jc w:val="center"/>
+            </w:pPr>
+            <w:r>
+              <w:t xml:space="preserve">Como espectável os tempos de encriptação desencriptação são muito semelhantes </w:t>
+            </w:r>
+            <w:r>
+              <w:t xml:space="preserve">por se tratar de um algoritmo de encriptação simétrica o que significa que o processo de encriptação e decriptação são </w:t>
+            </w:r>
+            <w:r>
+              <w:t>idênticos</w:t>
+            </w:r>
+            <w:r>
+              <w:t xml:space="preserve"> </w:t>
+            </w:r>
+            <w:r>
+              <w:t>sendo um</w:t>
+            </w:r>
+          </w:p>
+          <w:p>
+            <w:pPr>
+              <w:jc w:val="center"/>
+            </w:pPr>
+            <w:r>
+              <w:t>algoritmo bastante rápido um tempo próximo de</w:t>
+            </w:r>
+            <w:r>
+              <w:t xml:space="preserve"> 3</w:t>
+            </w:r>
+            <w:r>
+              <w:t xml:space="preserve"> µs </w:t>
+            </w:r>
+            <w:r>
+              <w:t>o que se deve ao facto de cada bloco de texto</w:t>
+            </w:r>
+          </w:p>
+          <w:p>
+            <w:pPr>
+              <w:jc w:val="center"/>
+            </w:pPr>
+            <w:r>
+              <w:t>que é encriptado é independente</w:t>
+            </w:r>
+            <w:r>
+              <w:t xml:space="preserve"> e por isso podem ser encriptados em paralelo</w:t>
+            </w:r>
+          </w:p>
+        </w:tc>
+      </w:tr>
+      <w:tr>
+        <w:tc>
+          <w:tcPr>
+            <w:tcW w:w="2735" w:type="dxa"/>
+          </w:tcPr>
+          <w:p>
+            <w:r>
+              <w:t>0</w:t>
+            </w:r>
+          </w:p>
+        </w:tc>
+        <w:tc>
+          <w:tcPr>
+            <w:tcW w:w="236" w:type="dxa"/>
+          </w:tcPr>
+          <w:p>
+            <w:r>
+              <w:t>8</w:t>
+            </w:r>
+          </w:p>
+        </w:tc>
+        <w:tc>
+          <w:tcPr>
+            <w:tcW w:w="5523" w:type="dxa"/>
+            <w:vMerge/>
+          </w:tcPr>
+          <w:p/>
+        </w:tc>
+      </w:tr>
+      <w:tr>
+        <w:tc>
+          <w:tcPr>
+            <w:tcW w:w="2735" w:type="dxa"/>
+          </w:tcPr>
+          <w:p>
+            <w:r>
+              <w:t>1</w:t>
+            </w:r>
+          </w:p>
+        </w:tc>
+        <w:tc>
+          <w:tcPr>
+            <w:tcW w:w="236" w:type="dxa"/>
+          </w:tcPr>
+          <w:p>
+            <w:r>
+              <w:t>64</w:t>
+            </w:r>
+            <w:r>
+              <w:t xml:space="preserve">                                                            </w:t>
+            </w:r>
+          </w:p>
+        </w:tc>
+        <w:tc>
+          <w:tcPr>
+            <w:tcW w:w="5523" w:type="dxa"/>
+            <w:vMerge/>
+          </w:tcPr>
+          <w:p/>
+        </w:tc>
+      </w:tr>
+      <w:tr>
+        <w:tc>
+          <w:tcPr>
+            <w:tcW w:w="2735" w:type="dxa"/>
+          </w:tcPr>
+          <w:p>
+            <w:r>
+              <w:t>2</w:t>
+            </w:r>
+          </w:p>
+        </w:tc>
+        <w:tc>
+          <w:tcPr>
+            <w:tcW w:w="236" w:type="dxa"/>
+          </w:tcPr>
+          <w:p>
+            <w:r>
+              <w:t>512</w:t>
+            </w:r>
+          </w:p>
+        </w:tc>
+        <w:tc>
+          <w:tcPr>
+            <w:tcW w:w="5523" w:type="dxa"/>
+            <w:vMerge/>
+          </w:tcPr>
+          <w:p/>
+        </w:tc>
+      </w:tr>
+      <w:tr>
+        <w:tc>
+          <w:tcPr>
+            <w:tcW w:w="2735" w:type="dxa"/>
+          </w:tcPr>
+          <w:p>
+            <w:r>
+              <w:t>3</w:t>
+            </w:r>
+          </w:p>
+        </w:tc>
+        <w:tc>
+          <w:tcPr>
+            <w:tcW w:w="236" w:type="dxa"/>
+          </w:tcPr>
+          <w:p>
+            <w:r>
+              <w:t>4096</w:t>
+            </w:r>
+          </w:p>
+        </w:tc>
+        <w:tc>
+          <w:tcPr>
+            <w:tcW w:w="5523" w:type="dxa"/>
+            <w:vMerge/>
+          </w:tcPr>
+          <w:p/>
+        </w:tc>
+      </w:tr>
+      <w:tr>
+        <w:tc>
+          <w:tcPr>
+            <w:tcW w:w="2735" w:type="dxa"/>
+          </w:tcPr>
+          <w:p>
+            <w:r>
+              <w:t>4</w:t>
+            </w:r>
+          </w:p>
+        </w:tc>
+        <w:tc>
+          <w:tcPr>
+            <w:tcW w:w="236" w:type="dxa"/>
+          </w:tcPr>
+          <w:p>
+            <w:r>
+              <w:t>32786</w:t>
+            </w:r>
+          </w:p>
+        </w:tc>
+        <w:tc>
+          <w:tcPr>
+            <w:tcW w:w="5523" w:type="dxa"/>
+            <w:vMerge/>
+          </w:tcPr>
+          <w:p/>
+        </w:tc>
+      </w:tr>
+      <w:tr>
+        <w:tc>
+          <w:tcPr>
+            <w:tcW w:w="2735" w:type="dxa"/>
+          </w:tcPr>
+          <w:p>
+            <w:r>
+              <w:t>5</w:t>
+            </w:r>
+          </w:p>
+        </w:tc>
+        <w:tc>
+          <w:tcPr>
+            <w:tcW w:w="236" w:type="dxa"/>
+          </w:tcPr>
+          <w:p>
+            <w:r>
+              <w:t>262144</w:t>
+            </w:r>
+          </w:p>
+        </w:tc>
+        <w:tc>
+          <w:tcPr>
+            <w:tcW w:w="5523" w:type="dxa"/>
+            <w:vMerge/>
+          </w:tcPr>
+          <w:p/>
+        </w:tc>
+      </w:tr>
+      <w:tr>
+        <w:tc>
+          <w:tcPr>
+            <w:tcW w:w="2735" w:type="dxa"/>
+          </w:tcPr>
+          <w:p>
+            <w:r>
+              <w:t>6</w:t>
+            </w:r>
+          </w:p>
+        </w:tc>
+        <w:tc>
+          <w:tcPr>
+            <w:tcW w:w="236" w:type="dxa"/>
+          </w:tcPr>
+          <w:p>
+            <w:r>
+              <w:t>2097152</w:t>
+            </w:r>
+          </w:p>
+        </w:tc>
+        <w:tc>
+          <w:tcPr>
+            <w:tcW w:w="5523" w:type="dxa"/>
+            <w:vMerge/>
+          </w:tcPr>
+          <w:p/>
+        </w:tc>
+      </w:tr>
+    </w:tbl>
+    <w:p>
+      <w:pPr>
+        <w:rPr>
+          <w:color w:val="FF0000"/>
+        </w:rPr>
+      </w:pPr>
+    </w:p>
+    <w:p>
+      <w:pPr>
+        <w:ind w:left="708" w:firstLine="708"/>
+        <w:rPr>
+          <w:lang w:val="en-US"/>
+        </w:rPr>
+      </w:pPr>
+      <w:r>
+        <w:rPr>
+          <w:noProof/>
+        </w:rPr>
+        <w:lastRenderedPageBreak/>
+        <mc:AlternateContent>
+          <mc:Choice Requires="wps">
+            <w:drawing>
+              <wp:anchor distT="0" distB="0" distL="114300" distR="114300" simplePos="0" relativeHeight="251703296" behindDoc="1" locked="0" layoutInCell="1" allowOverlap="1" wp14:anchorId="4A1FCCC7" wp14:editId="419AB918">
+                <wp:simplePos x="0" y="0"/>
+                <wp:positionH relativeFrom="column">
+                  <wp:posOffset>2790825</wp:posOffset>
+                </wp:positionH>
+                <wp:positionV relativeFrom="paragraph">
+                  <wp:posOffset>2756535</wp:posOffset>
+                </wp:positionV>
+                <wp:extent cx="3444240" cy="635"/>
+                <wp:effectExtent l="0" t="0" r="0" b="0"/>
+                <wp:wrapNone/>
+                <wp:docPr id="1543238582" name="Caixa de texto 1"/>
+                <wp:cNvGraphicFramePr/>
+                <a:graphic xmlns:a="http://schemas.openxmlformats.org/drawingml/2006/main">
+                  <a:graphicData uri="http://schemas.microsoft.com/office/word/2010/wordprocessingShape">
+                    <wps:wsp>
+                      <wps:cNvSpPr txBox="1"/>
+                      <wps:spPr>
+                        <a:xfrm>
+                          <a:off x="0" y="0"/>
+                          <a:ext cx="3444240" cy="635"/>
+                        </a:xfrm>
+                        <a:prstGeom prst="rect">
+                          <a:avLst/>
+                        </a:prstGeom>
+                        <a:solidFill>
+                          <a:prstClr val="white"/>
+                        </a:solidFill>
+                        <a:ln>
+                          <a:noFill/>
+                        </a:ln>
+                      </wps:spPr>
+                      <wps:txbx>
+                        <w:txbxContent>
+                          <w:p>
+                            <w:pPr>
+                              <w:pStyle w:val="Legenda"/>
+                              <w:rPr>
+                                <w:noProof/>
+                                <w:color w:val="FF0000"/>
+                                <w:sz w:val="22"/>
+                              </w:rPr>
+                            </w:pPr>
+                            <w:r>
+                              <w:t xml:space="preserve">Figure </w:t>
+                            </w:r>
+                            <w:r>
+                              <w:fldChar w:fldCharType="begin"/>
+                            </w:r>
+                            <w:r>
+                              <w:instrText xml:space="preserve"> SEQ Figure \* ARABIC </w:instrText>
+                            </w:r>
+                            <w:r>
+                              <w:fldChar w:fldCharType="separate"/>
+                            </w:r>
+                            <w:r>
+                              <w:rPr>
+                                <w:noProof/>
+                              </w:rPr>
+                              <w:t>5</w:t>
+                            </w:r>
+                            <w:r>
+                              <w:fldChar w:fldCharType="end"/>
+                            </w:r>
+                          </w:p>
+                        </w:txbxContent>
+                      </wps:txbx>
+                      <wps:bodyPr rot="0" spcFirstLastPara="0" vertOverflow="overflow" horzOverflow="overflow" vert="horz" wrap="square" lIns="0" tIns="0" rIns="0" bIns="0" numCol="1" spcCol="0" rtlCol="0" fromWordArt="0" anchor="t" anchorCtr="0" forceAA="0" compatLnSpc="1">
+                        <a:prstTxWarp prst="textNoShape">
+                          <a:avLst/>
+                        </a:prstTxWarp>
+                        <a:spAutoFit/>
+                      </wps:bodyPr>
+                    </wps:wsp>
+                  </a:graphicData>
+                </a:graphic>
+              </wp:anchor>
+            </w:drawing>
+          </mc:Choice>
+          <mc:Fallback>
+            <w:pict>
+              <v:shape w14:anchorId="4A1FCCC7" id="_x0000_s1030" type="#_x0000_t202" style="position:absolute;left:0;text-align:left;margin-left:219.75pt;margin-top:217.05pt;width:271.2pt;height:.05pt;z-index:-251613184;visibility:visible;mso-wrap-style:square;mso-wrap-distance-left:9pt;mso-wrap-distance-top:0;mso-wrap-distance-right:9pt;mso-wrap-distance-bottom:0;mso-position-horizontal:absolute;mso-position-horizontal-relative:text;mso-position-vertical:absolute;mso-position-vertical-relative:text;v-text-anchor:top" o:gfxdata="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" stroked="f">
+                <v:textbox style="mso-fit-shape-to-text:t" inset="0,0,0,0">
+                  <w:txbxContent>
+                    <w:p>
+                      <w:pPr>
+                        <w:pStyle w:val="Legenda"/>
+                        <w:rPr>
+                          <w:noProof/>
+                          <w:color w:val="FF0000"/>
+                          <w:sz w:val="22"/>
+                        </w:rPr>
+                      </w:pPr>
+                      <w:r>
+                        <w:t xml:space="preserve">Figure </w:t>
+                      </w:r>
+                      <w:r>
+                        <w:fldChar w:fldCharType="begin"/>
+                      </w:r>
+                      <w:r>
+                        <w:instrText xml:space="preserve"> SEQ Figure \* ARABIC </w:instrText>
+                      </w:r>
+                      <w:r>
+                        <w:fldChar w:fldCharType="separate"/>
+                      </w:r>
+                      <w:r>
+                        <w:rPr>
+                          <w:noProof/>
+                        </w:rPr>
+                        <w:t>5</w:t>
+                      </w:r>
+                      <w:r>
+                        <w:fldChar w:fldCharType="end"/>
+                      </w:r>
+                    </w:p>
+                  </w:txbxContent>
+                </v:textbox>
+              </v:shape>
+            </w:pict>
+          </mc:Fallback>
+        </mc:AlternateContent>
+      </w:r>
+      <w:r>
+        <w:rPr>
+          <w:noProof/>
+          <w:color w:val="FF0000"/>
+        </w:rPr>
+        <w:drawing>
+          <wp:anchor distT="0" distB="0" distL="114300" distR="114300" simplePos="0" relativeHeight="251691008" behindDoc="1" locked="0" layoutInCell="1" allowOverlap="1" wp14:anchorId="18A7D9FD" wp14:editId="646349F9">
+            <wp:simplePos x="0" y="0"/>
+            <wp:positionH relativeFrom="column">
+              <wp:posOffset>2790825</wp:posOffset>
+            </wp:positionH>
+            <wp:positionV relativeFrom="paragraph">
+              <wp:posOffset>116205</wp:posOffset>
+            </wp:positionV>
+            <wp:extent cx="3444240" cy="2583180"/>
+            <wp:effectExtent l="0" t="0" r="3810" b="7620"/>
+            <wp:wrapNone/>
+            <wp:docPr id="2083029234" name="Imagem 9"/>
+            <wp:cNvGraphicFramePr>
+              <a:graphicFrameLocks xmlns:a="http://schemas.openxmlformats.org/drawingml/2006/main" noChangeAspect="1"/>
+            </wp:cNvGraphicFramePr>
+            <a:graphic xmlns:a="http://schemas.openxmlformats.org/drawingml/2006/main">
+              <a:graphicData uri="http://schemas.openxmlformats.org/drawingml/2006/picture">
+                <pic:pic xmlns:pic="http://schemas.openxmlformats.org/drawingml/2006/picture">
+                  <pic:nvPicPr>
+                    <pic:cNvPr id="0" name="Picture 8"/>
+                    <pic:cNvPicPr>
+                      <a:picLocks noChangeAspect="1" noChangeArrowheads="1"/>
+                    </pic:cNvPicPr>
+                  </pic:nvPicPr>
+                  <pic:blipFill>
+                    <a:blip r:embed="rId32">
+                      <a:extLst>
+                        <a:ext uri="{28A0092B-C50C-407E-A947-70E740481C1C}">
+                          <a14:useLocalDpi xmlns:a14="http://schemas.microsoft.com/office/drawing/2010/main" val="0"/>
+                        </a:ext>
+                      </a:extLst>
+                    </a:blip>
+                    <a:srcRect/>
+                    <a:stretch>
+                      <a:fillRect/>
+                    </a:stretch>
+                  </pic:blipFill>
+                  <pic:spPr bwMode="auto">
+                    <a:xfrm>
+                      <a:off x="0" y="0"/>
+                      <a:ext cx="3444240" cy="2583180"/>
                     </a:xfrm>
                     <a:prstGeom prst="rect">
                       <a:avLst/>
@@ -5825,87 +6817,291 @@
           </wp:anchor>
         </w:drawing>
       </w:r>
-    </w:p>
-    <w:p>
-      <w:pPr>
-        <w:rPr>
-          <w:lang w:val="en-US"/>
-        </w:rPr>
-      </w:pPr>
-    </w:p>
-    <w:p>
-      <w:pPr>
-        <w:rPr>
-          <w:lang w:val="en-US"/>
-        </w:rPr>
-      </w:pPr>
-      <w:r>
-        <w:rPr>
-          <w:lang w:val="en-US"/>
-        </w:rPr>
-        <w:t xml:space="preserve"> </w:t>
-      </w:r>
-    </w:p>
-    <w:p>
-      <w:pPr>
-        <w:rPr>
-          <w:lang w:val="en-US"/>
-        </w:rPr>
-      </w:pPr>
-    </w:p>
-    <w:p>
-      <w:pPr>
-        <w:rPr>
-          <w:lang w:val="en-US"/>
-        </w:rPr>
-      </w:pPr>
-    </w:p>
-    <w:p>
-      <w:pPr>
-        <w:rPr>
-          <w:lang w:val="en-US"/>
-        </w:rPr>
-      </w:pPr>
-    </w:p>
-    <w:p>
-      <w:pPr>
-        <w:rPr>
-          <w:lang w:val="en-US"/>
-        </w:rPr>
-      </w:pPr>
-    </w:p>
-    <w:p>
-      <w:pPr>
-        <w:rPr>
-          <w:lang w:val="en-US"/>
-        </w:rPr>
-      </w:pPr>
-    </w:p>
-    <w:p>
-      <w:pPr>
-        <w:rPr>
-          <w:lang w:val="en-US"/>
-        </w:rPr>
-      </w:pPr>
-    </w:p>
-    <w:p>
-      <w:pPr>
-        <w:rPr>
-          <w:lang w:val="en-US"/>
-        </w:rPr>
-      </w:pPr>
-    </w:p>
-    <w:p>
-      <w:pPr>
-        <w:rPr>
-          <w:lang w:val="en-US"/>
-        </w:rPr>
-      </w:pPr>
-    </w:p>
-    <w:p/>
-    <w:p/>
-    <w:p/>
-    <w:p/>
+      <w:r>
+        <w:rPr>
+          <w:noProof/>
+        </w:rPr>
+        <mc:AlternateContent>
+          <mc:Choice Requires="wps">
+            <w:drawing>
+              <wp:anchor distT="0" distB="0" distL="114300" distR="114300" simplePos="0" relativeHeight="251701248" behindDoc="1" locked="0" layoutInCell="1" allowOverlap="1" wp14:anchorId="65026DFF" wp14:editId="48789CA9">
+                <wp:simplePos x="0" y="0"/>
+                <wp:positionH relativeFrom="column">
+                  <wp:posOffset>-821055</wp:posOffset>
+                </wp:positionH>
+                <wp:positionV relativeFrom="paragraph">
+                  <wp:posOffset>2756535</wp:posOffset>
+                </wp:positionV>
+                <wp:extent cx="3459480" cy="635"/>
+                <wp:effectExtent l="0" t="0" r="0" b="0"/>
+                <wp:wrapNone/>
+                <wp:docPr id="1876828470" name="Caixa de texto 1"/>
+                <wp:cNvGraphicFramePr/>
+                <a:graphic xmlns:a="http://schemas.openxmlformats.org/drawingml/2006/main">
+                  <a:graphicData uri="http://schemas.microsoft.com/office/word/2010/wordprocessingShape">
+                    <wps:wsp>
+                      <wps:cNvSpPr txBox="1"/>
+                      <wps:spPr>
+                        <a:xfrm>
+                          <a:off x="0" y="0"/>
+                          <a:ext cx="3459480" cy="635"/>
+                        </a:xfrm>
+                        <a:prstGeom prst="rect">
+                          <a:avLst/>
+                        </a:prstGeom>
+                        <a:solidFill>
+                          <a:prstClr val="white"/>
+                        </a:solidFill>
+                        <a:ln>
+                          <a:noFill/>
+                        </a:ln>
+                      </wps:spPr>
+                      <wps:txbx>
+                        <w:txbxContent>
+                          <w:p>
+                            <w:pPr>
+                              <w:pStyle w:val="Legenda"/>
+                              <w:rPr>
+                                <w:noProof/>
+                                <w:color w:val="FF0000"/>
+                                <w:sz w:val="22"/>
+                              </w:rPr>
+                            </w:pPr>
+                            <w:r>
+                              <w:t xml:space="preserve">Figure </w:t>
+                            </w:r>
+                            <w:r>
+                              <w:fldChar w:fldCharType="begin"/>
+                            </w:r>
+                            <w:r>
+                              <w:instrText xml:space="preserve"> SEQ Figure \* ARABIC </w:instrText>
+                            </w:r>
+                            <w:r>
+                              <w:fldChar w:fldCharType="separate"/>
+                            </w:r>
+                            <w:r>
+                              <w:rPr>
+                                <w:noProof/>
+                              </w:rPr>
+                              <w:t>6</w:t>
+                            </w:r>
+                            <w:r>
+                              <w:fldChar w:fldCharType="end"/>
+                            </w:r>
+                          </w:p>
+                        </w:txbxContent>
+                      </wps:txbx>
+                      <wps:bodyPr rot="0" spcFirstLastPara="0" vertOverflow="overflow" horzOverflow="overflow" vert="horz" wrap="square" lIns="0" tIns="0" rIns="0" bIns="0" numCol="1" spcCol="0" rtlCol="0" fromWordArt="0" anchor="t" anchorCtr="0" forceAA="0" compatLnSpc="1">
+                        <a:prstTxWarp prst="textNoShape">
+                          <a:avLst/>
+                        </a:prstTxWarp>
+                        <a:spAutoFit/>
+                      </wps:bodyPr>
+                    </wps:wsp>
+                  </a:graphicData>
+                </a:graphic>
+              </wp:anchor>
+            </w:drawing>
+          </mc:Choice>
+          <mc:Fallback>
+            <w:pict>
+              <v:shape w14:anchorId="65026DFF" id="_x0000_s1031" type="#_x0000_t202" style="position:absolute;left:0;text-align:left;margin-left:-64.65pt;margin-top:217.05pt;width:272.4pt;height:.05pt;z-index:-251615232;visibility:visible;mso-wrap-style:square;mso-wrap-distance-left:9pt;mso-wrap-distance-top:0;mso-wrap-distance-right:9pt;mso-wrap-distance-bottom:0;mso-position-horizontal:absolute;mso-position-horizontal-relative:text;mso-position-vertical:absolute;mso-position-vertical-relative:text;v-text-anchor:top" o:gfxdata="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" stroked="f">
+                <v:textbox style="mso-fit-shape-to-text:t" inset="0,0,0,0">
+                  <w:txbxContent>
+                    <w:p>
+                      <w:pPr>
+                        <w:pStyle w:val="Legenda"/>
+                        <w:rPr>
+                          <w:noProof/>
+                          <w:color w:val="FF0000"/>
+                          <w:sz w:val="22"/>
+                        </w:rPr>
+                      </w:pPr>
+                      <w:r>
+                        <w:t xml:space="preserve">Figure </w:t>
+                      </w:r>
+                      <w:r>
+                        <w:fldChar w:fldCharType="begin"/>
+                      </w:r>
+                      <w:r>
+                        <w:instrText xml:space="preserve"> SEQ Figure \* ARABIC </w:instrText>
+                      </w:r>
+                      <w:r>
+                        <w:fldChar w:fldCharType="separate"/>
+                      </w:r>
+                      <w:r>
+                        <w:rPr>
+                          <w:noProof/>
+                        </w:rPr>
+                        <w:t>6</w:t>
+                      </w:r>
+                      <w:r>
+                        <w:fldChar w:fldCharType="end"/>
+                      </w:r>
+                    </w:p>
+                  </w:txbxContent>
+                </v:textbox>
+              </v:shape>
+            </w:pict>
+          </mc:Fallback>
+        </mc:AlternateContent>
+      </w:r>
+      <w:r>
+        <w:rPr>
+          <w:noProof/>
+          <w:color w:val="FF0000"/>
+        </w:rPr>
+        <w:drawing>
+          <wp:anchor distT="0" distB="0" distL="114300" distR="114300" simplePos="0" relativeHeight="251684864" behindDoc="1" locked="0" layoutInCell="1" allowOverlap="1" wp14:anchorId="6C7A6076" wp14:editId="7EA53DA2">
+            <wp:simplePos x="0" y="0"/>
+            <wp:positionH relativeFrom="column">
+              <wp:posOffset>-821055</wp:posOffset>
+            </wp:positionH>
+            <wp:positionV relativeFrom="paragraph">
+              <wp:posOffset>104775</wp:posOffset>
+            </wp:positionV>
+            <wp:extent cx="3459480" cy="2594610"/>
+            <wp:effectExtent l="0" t="0" r="7620" b="0"/>
+            <wp:wrapNone/>
+            <wp:docPr id="489125918" name="Imagem 3" descr="Uma imagem com texto, file, diagrama, captura de ecrã"/>
+            <wp:cNvGraphicFramePr>
+              <a:graphicFrameLocks xmlns:a="http://schemas.openxmlformats.org/drawingml/2006/main" noChangeAspect="1"/>
+            </wp:cNvGraphicFramePr>
+            <a:graphic xmlns:a="http://schemas.openxmlformats.org/drawingml/2006/main">
+              <a:graphicData uri="http://schemas.openxmlformats.org/drawingml/2006/picture">
+                <pic:pic xmlns:pic="http://schemas.openxmlformats.org/drawingml/2006/picture">
+                  <pic:nvPicPr>
+                    <pic:cNvPr id="489125918" name="Imagem 3" descr="Uma imagem com texto, file, diagrama, captura de ecrã"/>
+                    <pic:cNvPicPr/>
+                  </pic:nvPicPr>
+                  <pic:blipFill>
+                    <a:blip r:embed="rId33">
+                      <a:extLst>
+                        <a:ext uri="{28A0092B-C50C-407E-A947-70E740481C1C}">
+                          <a14:useLocalDpi xmlns:a14="http://schemas.microsoft.com/office/drawing/2010/main" val="0"/>
+                        </a:ext>
+                      </a:extLst>
+                    </a:blip>
+                    <a:stretch>
+                      <a:fillRect/>
+                    </a:stretch>
+                  </pic:blipFill>
+                  <pic:spPr>
+                    <a:xfrm>
+                      <a:off x="0" y="0"/>
+                      <a:ext cx="3459480" cy="2594610"/>
+                    </a:xfrm>
+                    <a:prstGeom prst="rect">
+                      <a:avLst/>
+                    </a:prstGeom>
+                  </pic:spPr>
+                </pic:pic>
+              </a:graphicData>
+            </a:graphic>
+            <wp14:sizeRelH relativeFrom="margin">
+              <wp14:pctWidth>0</wp14:pctWidth>
+            </wp14:sizeRelH>
+            <wp14:sizeRelV relativeFrom="margin">
+              <wp14:pctHeight>0</wp14:pctHeight>
+            </wp14:sizeRelV>
+          </wp:anchor>
+        </w:drawing>
+      </w:r>
+      <w:r>
+        <w:rPr>
+          <w:lang w:val="en-US"/>
+        </w:rPr>
+        <w:t>AES RANDOM FILES ENCRYPTION/D</w:t>
+      </w:r>
+      <w:r>
+        <w:rPr>
+          <w:lang w:val="en-US"/>
+        </w:rPr>
+        <w:t>ECRYPTION TIMES</w:t>
+      </w:r>
+    </w:p>
+    <w:p>
+      <w:pPr>
+        <w:rPr>
+          <w:color w:val="FF0000"/>
+          <w:lang w:val="en-US"/>
+        </w:rPr>
+      </w:pPr>
+    </w:p>
+    <w:p>
+      <w:pPr>
+        <w:rPr>
+          <w:color w:val="FF0000"/>
+          <w:lang w:val="en-US"/>
+        </w:rPr>
+      </w:pPr>
+    </w:p>
+    <w:p>
+      <w:pPr>
+        <w:rPr>
+          <w:color w:val="FF0000"/>
+          <w:lang w:val="en-US"/>
+        </w:rPr>
+      </w:pPr>
+    </w:p>
+    <w:p>
+      <w:pPr>
+        <w:rPr>
+          <w:color w:val="FF0000"/>
+          <w:lang w:val="en-US"/>
+        </w:rPr>
+      </w:pPr>
+    </w:p>
+    <w:p>
+      <w:pPr>
+        <w:rPr>
+          <w:color w:val="FF0000"/>
+          <w:lang w:val="en-US"/>
+        </w:rPr>
+      </w:pPr>
+    </w:p>
+    <w:p>
+      <w:pPr>
+        <w:rPr>
+          <w:lang w:val="en-US"/>
+        </w:rPr>
+      </w:pPr>
+    </w:p>
+    <w:p>
+      <w:pPr>
+        <w:rPr>
+          <w:lang w:val="en-US"/>
+        </w:rPr>
+      </w:pPr>
+    </w:p>
+    <w:p>
+      <w:pPr>
+        <w:rPr>
+          <w:lang w:val="en-US"/>
+        </w:rPr>
+      </w:pPr>
+    </w:p>
+    <w:p>
+      <w:pPr>
+        <w:rPr>
+          <w:lang w:val="en-US"/>
+        </w:rPr>
+      </w:pPr>
+    </w:p>
+    <w:p>
+      <w:pPr>
+        <w:rPr>
+          <w:lang w:val="en-US"/>
+        </w:rPr>
+      </w:pPr>
+    </w:p>
+    <w:p>
+      <w:pPr>
+        <w:rPr>
+          <w:lang w:val="en-US"/>
+        </w:rPr>
+      </w:pPr>
+    </w:p>
     <w:tbl>
       <w:tblPr>
         <w:tblStyle w:val="TabelacomGrelha"/>
@@ -5920,7 +7116,7 @@
       <w:tr>
         <w:tc>
           <w:tcPr>
-            <w:tcW w:w="2735" w:type="dxa"/>
+            <w:tcW w:w="2309" w:type="dxa"/>
           </w:tcPr>
           <w:p>
             <w:r>
@@ -5930,7 +7126,7 @@
         </w:tc>
         <w:tc>
           <w:tcPr>
-            <w:tcW w:w="236" w:type="dxa"/>
+            <w:tcW w:w="1560" w:type="dxa"/>
           </w:tcPr>
           <w:p>
             <w:r>
@@ -5940,7 +7136,7 @@
         </w:tc>
         <w:tc>
           <w:tcPr>
-            <w:tcW w:w="5523" w:type="dxa"/>
+            <w:tcW w:w="4625" w:type="dxa"/>
             <w:vMerge w:val="restart"/>
           </w:tcPr>
           <w:p>
@@ -5948,7 +7144,7 @@
               <w:jc w:val="center"/>
             </w:pPr>
             <w:r>
-              <w:t>Como espectável os tempos de encriptação desencriptação são muito semelhantes sendo um</w:t>
+              <w:t>Como espectável os tempos de encriptação desencriptação são muito semelhantes por se tratar de um algoritmo de encriptação simétrica o que significa que o processo de encriptação e decriptação são idênticos sendo um</w:t>
             </w:r>
           </w:p>
           <w:p>
@@ -5956,7 +7152,13 @@
               <w:jc w:val="center"/>
             </w:pPr>
             <w:r>
-              <w:t>algoritmo bastante rápido até 262144 bytes com</w:t>
+              <w:t>algoritmo bastante rápido um tempo próximo de 3</w:t>
+            </w:r>
+            <w:r>
+              <w:t xml:space="preserve"> µs </w:t>
+            </w:r>
+            <w:r>
+              <w:t>o que se deve ao facto de cada bloco de texto</w:t>
             </w:r>
           </w:p>
           <w:p>
@@ -5964,16 +7166,7 @@
               <w:jc w:val="center"/>
             </w:pPr>
             <w:r>
-              <w:t>um tempo próximo de 50</w:t>
-            </w:r>
-            <w:r>
-              <w:t xml:space="preserve"> µs </w:t>
-            </w:r>
-            <w:r>
-              <w:t xml:space="preserve">existindo um aumento significativo de tempo de execução no ficheiro de 2097152 para 5000 </w:t>
-            </w:r>
-            <w:r>
-              <w:t>µs</w:t>
+              <w:t>que é encriptado é independente e por isso podem ser encriptados em paralelo</w:t>
             </w:r>
           </w:p>
         </w:tc>
@@ -5981,7 +7174,7 @@
       <w:tr>
         <w:tc>
           <w:tcPr>
-            <w:tcW w:w="2735" w:type="dxa"/>
+            <w:tcW w:w="2309" w:type="dxa"/>
           </w:tcPr>
           <w:p>
             <w:r>
@@ -5991,7 +7184,7 @@
         </w:tc>
         <w:tc>
           <w:tcPr>
-            <w:tcW w:w="236" w:type="dxa"/>
+            <w:tcW w:w="1560" w:type="dxa"/>
           </w:tcPr>
           <w:p>
             <w:r>
@@ -6001,7 +7194,7 @@
         </w:tc>
         <w:tc>
           <w:tcPr>
-            <w:tcW w:w="5523" w:type="dxa"/>
+            <w:tcW w:w="4625" w:type="dxa"/>
             <w:vMerge/>
           </w:tcPr>
           <w:p/>
@@ -6010,7 +7203,7 @@
       <w:tr>
         <w:tc>
           <w:tcPr>
-            <w:tcW w:w="2735" w:type="dxa"/>
+            <w:tcW w:w="2309" w:type="dxa"/>
           </w:tcPr>
           <w:p>
             <w:r>
@@ -6020,7 +7213,7 @@
         </w:tc>
         <w:tc>
           <w:tcPr>
-            <w:tcW w:w="236" w:type="dxa"/>
+            <w:tcW w:w="1560" w:type="dxa"/>
           </w:tcPr>
           <w:p>
             <w:r>
@@ -6033,7 +7226,7 @@
         </w:tc>
         <w:tc>
           <w:tcPr>
-            <w:tcW w:w="5523" w:type="dxa"/>
+            <w:tcW w:w="4625" w:type="dxa"/>
             <w:vMerge/>
           </w:tcPr>
           <w:p/>
@@ -6042,7 +7235,7 @@
       <w:tr>
         <w:tc>
           <w:tcPr>
-            <w:tcW w:w="2735" w:type="dxa"/>
+            <w:tcW w:w="2309" w:type="dxa"/>
           </w:tcPr>
           <w:p>
             <w:r>
@@ -6052,7 +7245,7 @@
         </w:tc>
         <w:tc>
           <w:tcPr>
-            <w:tcW w:w="236" w:type="dxa"/>
+            <w:tcW w:w="1560" w:type="dxa"/>
           </w:tcPr>
           <w:p>
             <w:r>
@@ -6062,7 +7255,7 @@
         </w:tc>
         <w:tc>
           <w:tcPr>
-            <w:tcW w:w="5523" w:type="dxa"/>
+            <w:tcW w:w="4625" w:type="dxa"/>
             <w:vMerge/>
           </w:tcPr>
           <w:p/>
@@ -6071,7 +7264,7 @@
       <w:tr>
         <w:tc>
           <w:tcPr>
-            <w:tcW w:w="2735" w:type="dxa"/>
+            <w:tcW w:w="2309" w:type="dxa"/>
           </w:tcPr>
           <w:p>
             <w:r>
@@ -6081,7 +7274,7 @@
         </w:tc>
         <w:tc>
           <w:tcPr>
-            <w:tcW w:w="236" w:type="dxa"/>
+            <w:tcW w:w="1560" w:type="dxa"/>
           </w:tcPr>
           <w:p>
             <w:r>
@@ -6091,7 +7284,7 @@
         </w:tc>
         <w:tc>
           <w:tcPr>
-            <w:tcW w:w="5523" w:type="dxa"/>
+            <w:tcW w:w="4625" w:type="dxa"/>
             <w:vMerge/>
           </w:tcPr>
           <w:p/>
@@ -6100,7 +7293,7 @@
       <w:tr>
         <w:tc>
           <w:tcPr>
-            <w:tcW w:w="2735" w:type="dxa"/>
+            <w:tcW w:w="2309" w:type="dxa"/>
           </w:tcPr>
           <w:p>
             <w:r>
@@ -6110,7 +7303,7 @@
         </w:tc>
         <w:tc>
           <w:tcPr>
-            <w:tcW w:w="236" w:type="dxa"/>
+            <w:tcW w:w="1560" w:type="dxa"/>
           </w:tcPr>
           <w:p>
             <w:r>
@@ -6120,7 +7313,7 @@
         </w:tc>
         <w:tc>
           <w:tcPr>
-            <w:tcW w:w="5523" w:type="dxa"/>
+            <w:tcW w:w="4625" w:type="dxa"/>
             <w:vMerge/>
           </w:tcPr>
           <w:p/>
@@ -6129,7 +7322,7 @@
       <w:tr>
         <w:tc>
           <w:tcPr>
-            <w:tcW w:w="2735" w:type="dxa"/>
+            <w:tcW w:w="2309" w:type="dxa"/>
           </w:tcPr>
           <w:p>
             <w:r>
@@ -6139,7 +7332,7 @@
         </w:tc>
         <w:tc>
           <w:tcPr>
-            <w:tcW w:w="236" w:type="dxa"/>
+            <w:tcW w:w="1560" w:type="dxa"/>
           </w:tcPr>
           <w:p>
             <w:r>
@@ -6149,7 +7342,7 @@
         </w:tc>
         <w:tc>
           <w:tcPr>
-            <w:tcW w:w="5523" w:type="dxa"/>
+            <w:tcW w:w="4625" w:type="dxa"/>
             <w:vMerge/>
           </w:tcPr>
           <w:p/>
@@ -6158,7 +7351,7 @@
       <w:tr>
         <w:tc>
           <w:tcPr>
-            <w:tcW w:w="2735" w:type="dxa"/>
+            <w:tcW w:w="2309" w:type="dxa"/>
           </w:tcPr>
           <w:p>
             <w:r>
@@ -6168,7 +7361,7 @@
         </w:tc>
         <w:tc>
           <w:tcPr>
-            <w:tcW w:w="236" w:type="dxa"/>
+            <w:tcW w:w="1560" w:type="dxa"/>
           </w:tcPr>
           <w:p>
             <w:r>
@@ -6178,7 +7371,7 @@
         </w:tc>
         <w:tc>
           <w:tcPr>
-            <w:tcW w:w="5523" w:type="dxa"/>
+            <w:tcW w:w="4625" w:type="dxa"/>
             <w:vMerge/>
           </w:tcPr>
           <w:p/>
@@ -6188,9 +7381,553 @@
     <w:p>
       <w:pPr>
         <w:rPr>
+          <w:lang w:val="en-US"/>
+        </w:rPr>
+      </w:pPr>
+    </w:p>
+    <w:p>
+      <w:pPr>
+        <w:rPr>
+          <w:lang w:val="en-US"/>
+        </w:rPr>
+      </w:pPr>
+    </w:p>
+    <w:p>
+      <w:pPr>
+        <w:rPr>
+          <w:lang w:val="en-US"/>
+        </w:rPr>
+      </w:pPr>
+    </w:p>
+    <w:p>
+      <w:pPr>
+        <w:rPr>
+          <w:lang w:val="en-US"/>
+        </w:rPr>
+      </w:pPr>
+    </w:p>
+    <w:p>
+      <w:pPr>
+        <w:rPr>
+          <w:lang w:val="en-US"/>
+        </w:rPr>
+      </w:pPr>
+      <w:r>
+        <w:rPr>
+          <w:noProof/>
+          <w:lang w:val="en-US"/>
+        </w:rPr>
+        <w:lastRenderedPageBreak/>
+        <w:drawing>
+          <wp:anchor distT="0" distB="0" distL="114300" distR="114300" simplePos="0" relativeHeight="251704320" behindDoc="0" locked="0" layoutInCell="1" allowOverlap="1" wp14:anchorId="5D5C88BB" wp14:editId="0B40F7C6">
+            <wp:simplePos x="0" y="0"/>
+            <wp:positionH relativeFrom="margin">
+              <wp:align>right</wp:align>
+            </wp:positionH>
+            <wp:positionV relativeFrom="paragraph">
+              <wp:posOffset>6176645</wp:posOffset>
+            </wp:positionV>
+            <wp:extent cx="5394960" cy="2697480"/>
+            <wp:effectExtent l="0" t="0" r="0" b="7620"/>
+            <wp:wrapTopAndBottom/>
+            <wp:docPr id="1631887814" name="Imagem 19" descr="Uma imagem com texto, captura de ecrã, file, diagrama&#10;&#10;Descrição gerada automaticamente"/>
+            <wp:cNvGraphicFramePr>
+              <a:graphicFrameLocks xmlns:a="http://schemas.openxmlformats.org/drawingml/2006/main" noChangeAspect="1"/>
+            </wp:cNvGraphicFramePr>
+            <a:graphic xmlns:a="http://schemas.openxmlformats.org/drawingml/2006/main">
+              <a:graphicData uri="http://schemas.openxmlformats.org/drawingml/2006/picture">
+                <pic:pic xmlns:pic="http://schemas.openxmlformats.org/drawingml/2006/picture">
+                  <pic:nvPicPr>
+                    <pic:cNvPr id="1631887814" name="Imagem 19" descr="Uma imagem com texto, captura de ecrã, file, diagrama&#10;&#10;Descrição gerada automaticamente"/>
+                    <pic:cNvPicPr>
+                      <a:picLocks noChangeAspect="1" noChangeArrowheads="1"/>
+                    </pic:cNvPicPr>
+                  </pic:nvPicPr>
+                  <pic:blipFill>
+                    <a:blip r:embed="rId34">
+                      <a:extLst>
+                        <a:ext uri="{28A0092B-C50C-407E-A947-70E740481C1C}">
+                          <a14:useLocalDpi xmlns:a14="http://schemas.microsoft.com/office/drawing/2010/main" val="0"/>
+                        </a:ext>
+                      </a:extLst>
+                    </a:blip>
+                    <a:srcRect/>
+                    <a:stretch>
+                      <a:fillRect/>
+                    </a:stretch>
+                  </pic:blipFill>
+                  <pic:spPr bwMode="auto">
+                    <a:xfrm>
+                      <a:off x="0" y="0"/>
+                      <a:ext cx="5394960" cy="2697480"/>
+                    </a:xfrm>
+                    <a:prstGeom prst="rect">
+                      <a:avLst/>
+                    </a:prstGeom>
+                    <a:noFill/>
+                    <a:ln>
+                      <a:noFill/>
+                    </a:ln>
+                  </pic:spPr>
+                </pic:pic>
+              </a:graphicData>
+            </a:graphic>
+          </wp:anchor>
+        </w:drawing>
+      </w:r>
+      <w:r>
+        <w:rPr>
+          <w:noProof/>
+          <w:lang w:val="en-US"/>
+        </w:rPr>
+        <w:drawing>
+          <wp:inline distT="0" distB="0" distL="0" distR="0" wp14:anchorId="4A4AC15B" wp14:editId="7F5F7FF0">
+            <wp:extent cx="5394960" cy="2697480"/>
+            <wp:effectExtent l="0" t="0" r="0" b="7620"/>
+            <wp:docPr id="905492322" name="Imagem 17" descr="Uma imagem com texto, captura de ecrã, file, quadro branco&#10;&#10;Descrição gerada automaticamente"/>
+            <wp:cNvGraphicFramePr>
+              <a:graphicFrameLocks xmlns:a="http://schemas.openxmlformats.org/drawingml/2006/main" noChangeAspect="1"/>
+            </wp:cNvGraphicFramePr>
+            <a:graphic xmlns:a="http://schemas.openxmlformats.org/drawingml/2006/main">
+              <a:graphicData uri="http://schemas.openxmlformats.org/drawingml/2006/picture">
+                <pic:pic xmlns:pic="http://schemas.openxmlformats.org/drawingml/2006/picture">
+                  <pic:nvPicPr>
+                    <pic:cNvPr id="905492322" name="Imagem 17" descr="Uma imagem com texto, captura de ecrã, file, quadro branco&#10;&#10;Descrição gerada automaticamente"/>
+                    <pic:cNvPicPr>
+                      <a:picLocks noChangeAspect="1" noChangeArrowheads="1"/>
+                    </pic:cNvPicPr>
+                  </pic:nvPicPr>
+                  <pic:blipFill>
+                    <a:blip r:embed="rId35">
+                      <a:extLst>
+                        <a:ext uri="{28A0092B-C50C-407E-A947-70E740481C1C}">
+                          <a14:useLocalDpi xmlns:a14="http://schemas.microsoft.com/office/drawing/2010/main" val="0"/>
+                        </a:ext>
+                      </a:extLst>
+                    </a:blip>
+                    <a:srcRect/>
+                    <a:stretch>
+                      <a:fillRect/>
+                    </a:stretch>
+                  </pic:blipFill>
+                  <pic:spPr bwMode="auto">
+                    <a:xfrm>
+                      <a:off x="0" y="0"/>
+                      <a:ext cx="5394960" cy="2697480"/>
+                    </a:xfrm>
+                    <a:prstGeom prst="rect">
+                      <a:avLst/>
+                    </a:prstGeom>
+                    <a:noFill/>
+                    <a:ln>
+                      <a:noFill/>
+                    </a:ln>
+                  </pic:spPr>
+                </pic:pic>
+              </a:graphicData>
+            </a:graphic>
+          </wp:inline>
+        </w:drawing>
+      </w:r>
+      <w:r>
+        <w:rPr>
+          <w:noProof/>
+          <w:lang w:val="en-US"/>
+        </w:rPr>
+        <w:drawing>
+          <wp:inline distT="0" distB="0" distL="0" distR="0" wp14:anchorId="61ACE61B" wp14:editId="7F4C64B0">
+            <wp:extent cx="5394960" cy="2697480"/>
+            <wp:effectExtent l="0" t="0" r="0" b="7620"/>
+            <wp:docPr id="755206584" name="Imagem 18" descr="Uma imagem com texto, captura de ecrã, file, Gráfico&#10;&#10;Descrição gerada automaticamente"/>
+            <wp:cNvGraphicFramePr>
+              <a:graphicFrameLocks xmlns:a="http://schemas.openxmlformats.org/drawingml/2006/main" noChangeAspect="1"/>
+            </wp:cNvGraphicFramePr>
+            <a:graphic xmlns:a="http://schemas.openxmlformats.org/drawingml/2006/main">
+              <a:graphicData uri="http://schemas.openxmlformats.org/drawingml/2006/picture">
+                <pic:pic xmlns:pic="http://schemas.openxmlformats.org/drawingml/2006/picture">
+                  <pic:nvPicPr>
+                    <pic:cNvPr id="755206584" name="Imagem 18" descr="Uma imagem com texto, captura de ecrã, file, Gráfico&#10;&#10;Descrição gerada automaticamente"/>
+                    <pic:cNvPicPr>
+                      <a:picLocks noChangeAspect="1" noChangeArrowheads="1"/>
+                    </pic:cNvPicPr>
+                  </pic:nvPicPr>
+                  <pic:blipFill>
+                    <a:blip r:embed="rId36">
+                      <a:extLst>
+                        <a:ext uri="{28A0092B-C50C-407E-A947-70E740481C1C}">
+                          <a14:useLocalDpi xmlns:a14="http://schemas.microsoft.com/office/drawing/2010/main" val="0"/>
+                        </a:ext>
+                      </a:extLst>
+                    </a:blip>
+                    <a:srcRect/>
+                    <a:stretch>
+                      <a:fillRect/>
+                    </a:stretch>
+                  </pic:blipFill>
+                  <pic:spPr bwMode="auto">
+                    <a:xfrm>
+                      <a:off x="0" y="0"/>
+                      <a:ext cx="5394960" cy="2697480"/>
+                    </a:xfrm>
+                    <a:prstGeom prst="rect">
+                      <a:avLst/>
+                    </a:prstGeom>
+                    <a:noFill/>
+                    <a:ln>
+                      <a:noFill/>
+                    </a:ln>
+                  </pic:spPr>
+                </pic:pic>
+              </a:graphicData>
+            </a:graphic>
+          </wp:inline>
+        </w:drawing>
+      </w:r>
+      <w:r>
+        <w:rPr>
+          <w:noProof/>
+          <w:lang w:val="en-US"/>
+        </w:rPr>
+        <w:lastRenderedPageBreak/>
+        <w:drawing>
+          <wp:inline distT="0" distB="0" distL="0" distR="0" wp14:anchorId="345E8701" wp14:editId="08E6FF98">
+            <wp:extent cx="5394960" cy="2697480"/>
+            <wp:effectExtent l="0" t="0" r="0" b="7620"/>
+            <wp:docPr id="1883861941" name="Imagem 20"/>
+            <wp:cNvGraphicFramePr>
+              <a:graphicFrameLocks xmlns:a="http://schemas.openxmlformats.org/drawingml/2006/main" noChangeAspect="1"/>
+            </wp:cNvGraphicFramePr>
+            <a:graphic xmlns:a="http://schemas.openxmlformats.org/drawingml/2006/main">
+              <a:graphicData uri="http://schemas.openxmlformats.org/drawingml/2006/picture">
+                <pic:pic xmlns:pic="http://schemas.openxmlformats.org/drawingml/2006/picture">
+                  <pic:nvPicPr>
+                    <pic:cNvPr id="0" name="Picture 19"/>
+                    <pic:cNvPicPr>
+                      <a:picLocks noChangeAspect="1" noChangeArrowheads="1"/>
+                    </pic:cNvPicPr>
+                  </pic:nvPicPr>
+                  <pic:blipFill>
+                    <a:blip r:embed="rId37">
+                      <a:extLst>
+                        <a:ext uri="{28A0092B-C50C-407E-A947-70E740481C1C}">
+                          <a14:useLocalDpi xmlns:a14="http://schemas.microsoft.com/office/drawing/2010/main" val="0"/>
+                        </a:ext>
+                      </a:extLst>
+                    </a:blip>
+                    <a:srcRect/>
+                    <a:stretch>
+                      <a:fillRect/>
+                    </a:stretch>
+                  </pic:blipFill>
+                  <pic:spPr bwMode="auto">
+                    <a:xfrm>
+                      <a:off x="0" y="0"/>
+                      <a:ext cx="5394960" cy="2697480"/>
+                    </a:xfrm>
+                    <a:prstGeom prst="rect">
+                      <a:avLst/>
+                    </a:prstGeom>
+                    <a:noFill/>
+                    <a:ln>
+                      <a:noFill/>
+                    </a:ln>
+                  </pic:spPr>
+                </pic:pic>
+              </a:graphicData>
+            </a:graphic>
+          </wp:inline>
+        </w:drawing>
+      </w:r>
+    </w:p>
+    <w:p>
+      <w:pPr>
+        <w:rPr>
+          <w:lang w:val="en-US"/>
+        </w:rPr>
+      </w:pPr>
+      <w:r>
+        <w:rPr>
+          <w:noProof/>
+          <w:lang w:val="en-US"/>
+        </w:rPr>
+        <w:drawing>
+          <wp:inline distT="0" distB="0" distL="0" distR="0" wp14:anchorId="0E2609D6" wp14:editId="6454063F">
+            <wp:extent cx="5394960" cy="2697480"/>
+            <wp:effectExtent l="0" t="0" r="0" b="7620"/>
+            <wp:docPr id="1972729937" name="Imagem 14" descr="Uma imagem com captura de ecrã, texto, diagrama, Gráfico&#10;&#10;Descrição gerada automaticamente"/>
+            <wp:cNvGraphicFramePr>
+              <a:graphicFrameLocks xmlns:a="http://schemas.openxmlformats.org/drawingml/2006/main" noChangeAspect="1"/>
+            </wp:cNvGraphicFramePr>
+            <a:graphic xmlns:a="http://schemas.openxmlformats.org/drawingml/2006/main">
+              <a:graphicData uri="http://schemas.openxmlformats.org/drawingml/2006/picture">
+                <pic:pic xmlns:pic="http://schemas.openxmlformats.org/drawingml/2006/picture">
+                  <pic:nvPicPr>
+                    <pic:cNvPr id="1972729937" name="Imagem 14" descr="Uma imagem com captura de ecrã, texto, diagrama, Gráfico&#10;&#10;Descrição gerada automaticamente"/>
+                    <pic:cNvPicPr>
+                      <a:picLocks noChangeAspect="1" noChangeArrowheads="1"/>
+                    </pic:cNvPicPr>
+                  </pic:nvPicPr>
+                  <pic:blipFill>
+                    <a:blip r:embed="rId38">
+                      <a:extLst>
+                        <a:ext uri="{28A0092B-C50C-407E-A947-70E740481C1C}">
+                          <a14:useLocalDpi xmlns:a14="http://schemas.microsoft.com/office/drawing/2010/main" val="0"/>
+                        </a:ext>
+                      </a:extLst>
+                    </a:blip>
+                    <a:srcRect/>
+                    <a:stretch>
+                      <a:fillRect/>
+                    </a:stretch>
+                  </pic:blipFill>
+                  <pic:spPr bwMode="auto">
+                    <a:xfrm>
+                      <a:off x="0" y="0"/>
+                      <a:ext cx="5394960" cy="2697480"/>
+                    </a:xfrm>
+                    <a:prstGeom prst="rect">
+                      <a:avLst/>
+                    </a:prstGeom>
+                    <a:noFill/>
+                    <a:ln>
+                      <a:noFill/>
+                    </a:ln>
+                  </pic:spPr>
+                </pic:pic>
+              </a:graphicData>
+            </a:graphic>
+          </wp:inline>
+        </w:drawing>
+      </w:r>
+    </w:p>
+    <w:p>
+      <w:pPr>
+        <w:rPr>
+          <w:lang w:val="en-US"/>
+        </w:rPr>
+      </w:pPr>
+      <w:r>
+        <w:rPr>
+          <w:noProof/>
+          <w:lang w:val="en-US"/>
+        </w:rPr>
+        <w:drawing>
+          <wp:inline distT="0" distB="0" distL="0" distR="0" wp14:anchorId="2D84AF9D" wp14:editId="1710CF5B">
+            <wp:extent cx="5394960" cy="2697480"/>
+            <wp:effectExtent l="0" t="0" r="0" b="7620"/>
+            <wp:docPr id="269596339" name="Imagem 15" descr="Uma imagem com texto, captura de ecrã, diagrama&#10;&#10;Descrição gerada automaticamente"/>
+            <wp:cNvGraphicFramePr>
+              <a:graphicFrameLocks xmlns:a="http://schemas.openxmlformats.org/drawingml/2006/main" noChangeAspect="1"/>
+            </wp:cNvGraphicFramePr>
+            <a:graphic xmlns:a="http://schemas.openxmlformats.org/drawingml/2006/main">
+              <a:graphicData uri="http://schemas.openxmlformats.org/drawingml/2006/picture">
+                <pic:pic xmlns:pic="http://schemas.openxmlformats.org/drawingml/2006/picture">
+                  <pic:nvPicPr>
+                    <pic:cNvPr id="269596339" name="Imagem 15" descr="Uma imagem com texto, captura de ecrã, diagrama&#10;&#10;Descrição gerada automaticamente"/>
+                    <pic:cNvPicPr>
+                      <a:picLocks noChangeAspect="1" noChangeArrowheads="1"/>
+                    </pic:cNvPicPr>
+                  </pic:nvPicPr>
+                  <pic:blipFill>
+                    <a:blip r:embed="rId39">
+                      <a:extLst>
+                        <a:ext uri="{28A0092B-C50C-407E-A947-70E740481C1C}">
+                          <a14:useLocalDpi xmlns:a14="http://schemas.microsoft.com/office/drawing/2010/main" val="0"/>
+                        </a:ext>
+                      </a:extLst>
+                    </a:blip>
+                    <a:srcRect/>
+                    <a:stretch>
+                      <a:fillRect/>
+                    </a:stretch>
+                  </pic:blipFill>
+                  <pic:spPr bwMode="auto">
+                    <a:xfrm>
+                      <a:off x="0" y="0"/>
+                      <a:ext cx="5394960" cy="2697480"/>
+                    </a:xfrm>
+                    <a:prstGeom prst="rect">
+                      <a:avLst/>
+                    </a:prstGeom>
+                    <a:noFill/>
+                    <a:ln>
+                      <a:noFill/>
+                    </a:ln>
+                  </pic:spPr>
+                </pic:pic>
+              </a:graphicData>
+            </a:graphic>
+          </wp:inline>
+        </w:drawing>
+      </w:r>
+    </w:p>
+    <w:p>
+      <w:pPr>
+        <w:rPr>
+          <w:lang w:val="en-US"/>
+        </w:rPr>
+      </w:pPr>
+      <w:r>
+        <w:rPr>
+          <w:noProof/>
+          <w:lang w:val="en-US"/>
+        </w:rPr>
+        <w:lastRenderedPageBreak/>
+        <w:drawing>
+          <wp:inline distT="0" distB="0" distL="0" distR="0" wp14:anchorId="34B5BB3B" wp14:editId="4E1AB4C5">
+            <wp:extent cx="5394960" cy="2697480"/>
+            <wp:effectExtent l="0" t="0" r="0" b="7620"/>
+            <wp:docPr id="2048724279" name="Imagem 16" descr="Uma imagem com texto, captura de ecrã, file&#10;&#10;Descrição gerada automaticamente"/>
+            <wp:cNvGraphicFramePr>
+              <a:graphicFrameLocks xmlns:a="http://schemas.openxmlformats.org/drawingml/2006/main" noChangeAspect="1"/>
+            </wp:cNvGraphicFramePr>
+            <a:graphic xmlns:a="http://schemas.openxmlformats.org/drawingml/2006/main">
+              <a:graphicData uri="http://schemas.openxmlformats.org/drawingml/2006/picture">
+                <pic:pic xmlns:pic="http://schemas.openxmlformats.org/drawingml/2006/picture">
+                  <pic:nvPicPr>
+                    <pic:cNvPr id="2048724279" name="Imagem 16" descr="Uma imagem com texto, captura de ecrã, file&#10;&#10;Descrição gerada automaticamente"/>
+                    <pic:cNvPicPr>
+                      <a:picLocks noChangeAspect="1" noChangeArrowheads="1"/>
+                    </pic:cNvPicPr>
+                  </pic:nvPicPr>
+                  <pic:blipFill>
+                    <a:blip r:embed="rId40">
+                      <a:extLst>
+                        <a:ext uri="{28A0092B-C50C-407E-A947-70E740481C1C}">
+                          <a14:useLocalDpi xmlns:a14="http://schemas.microsoft.com/office/drawing/2010/main" val="0"/>
+                        </a:ext>
+                      </a:extLst>
+                    </a:blip>
+                    <a:srcRect/>
+                    <a:stretch>
+                      <a:fillRect/>
+                    </a:stretch>
+                  </pic:blipFill>
+                  <pic:spPr bwMode="auto">
+                    <a:xfrm>
+                      <a:off x="0" y="0"/>
+                      <a:ext cx="5394960" cy="2697480"/>
+                    </a:xfrm>
+                    <a:prstGeom prst="rect">
+                      <a:avLst/>
+                    </a:prstGeom>
+                    <a:noFill/>
+                    <a:ln>
+                      <a:noFill/>
+                    </a:ln>
+                  </pic:spPr>
+                </pic:pic>
+              </a:graphicData>
+            </a:graphic>
+          </wp:inline>
+        </w:drawing>
+      </w:r>
+    </w:p>
+    <w:p>
+      <w:pPr>
+        <w:rPr>
+          <w:lang w:val="en-US"/>
+        </w:rPr>
+      </w:pPr>
+    </w:p>
+    <w:p>
+      <w:pPr>
+        <w:rPr>
+          <w:lang w:val="en-US"/>
+        </w:rPr>
+      </w:pPr>
+      <w:r>
+        <w:rPr>
+          <w:lang w:val="en-US"/>
+        </w:rPr>
+        <w:t>RSA</w:t>
+      </w:r>
+      <w:r>
+        <w:rPr>
+          <w:lang w:val="en-US"/>
+        </w:rPr>
+        <w:t>_ENCRYPTION_T</w:t>
+      </w:r>
+      <w:r>
+        <w:rPr>
+          <w:lang w:val="en-US"/>
+        </w:rPr>
+        <w:t xml:space="preserve">IMES                </w:t>
+      </w:r>
+      <w:r>
+        <w:rPr>
+          <w:noProof/>
           <w:color w:val="FF0000"/>
         </w:rPr>
-      </w:pPr>
+        <w:drawing>
+          <wp:anchor distT="0" distB="0" distL="114300" distR="114300" simplePos="0" relativeHeight="251686912" behindDoc="1" locked="0" layoutInCell="1" allowOverlap="1" wp14:anchorId="5402B446" wp14:editId="199C730F">
+            <wp:simplePos x="0" y="0"/>
+            <wp:positionH relativeFrom="column">
+              <wp:posOffset>-1006475</wp:posOffset>
+            </wp:positionH>
+            <wp:positionV relativeFrom="paragraph">
+              <wp:posOffset>281305</wp:posOffset>
+            </wp:positionV>
+            <wp:extent cx="3352800" cy="2514600"/>
+            <wp:effectExtent l="0" t="0" r="0" b="0"/>
+            <wp:wrapNone/>
+            <wp:docPr id="911060253" name="Imagem 5"/>
+            <wp:cNvGraphicFramePr>
+              <a:graphicFrameLocks xmlns:a="http://schemas.openxmlformats.org/drawingml/2006/main" noChangeAspect="1"/>
+            </wp:cNvGraphicFramePr>
+            <a:graphic xmlns:a="http://schemas.openxmlformats.org/drawingml/2006/main">
+              <a:graphicData uri="http://schemas.openxmlformats.org/drawingml/2006/picture">
+                <pic:pic xmlns:pic="http://schemas.openxmlformats.org/drawingml/2006/picture">
+                  <pic:nvPicPr>
+                    <pic:cNvPr id="0" name="Picture 4"/>
+                    <pic:cNvPicPr>
+                      <a:picLocks noChangeAspect="1" noChangeArrowheads="1"/>
+                    </pic:cNvPicPr>
+                  </pic:nvPicPr>
+                  <pic:blipFill>
+                    <a:blip r:embed="rId41">
+                      <a:extLst>
+                        <a:ext uri="{28A0092B-C50C-407E-A947-70E740481C1C}">
+                          <a14:useLocalDpi xmlns:a14="http://schemas.microsoft.com/office/drawing/2010/main" val="0"/>
+                        </a:ext>
+                      </a:extLst>
+                    </a:blip>
+                    <a:srcRect/>
+                    <a:stretch>
+                      <a:fillRect/>
+                    </a:stretch>
+                  </pic:blipFill>
+                  <pic:spPr bwMode="auto">
+                    <a:xfrm>
+                      <a:off x="0" y="0"/>
+                      <a:ext cx="3352800" cy="2514600"/>
+                    </a:xfrm>
+                    <a:prstGeom prst="rect">
+                      <a:avLst/>
+                    </a:prstGeom>
+                    <a:noFill/>
+                    <a:ln>
+                      <a:noFill/>
+                    </a:ln>
+                  </pic:spPr>
+                </pic:pic>
+              </a:graphicData>
+            </a:graphic>
+          </wp:anchor>
+        </w:drawing>
+      </w:r>
+      <w:r>
+        <w:rPr>
+          <w:lang w:val="en-US"/>
+        </w:rPr>
+        <w:t xml:space="preserve">                           </w:t>
+      </w:r>
+      <w:r>
+        <w:rPr>
+          <w:lang w:val="en-US"/>
+        </w:rPr>
+        <w:t xml:space="preserve">   RSA_DECRYPTION_TIMES</w:t>
+      </w:r>
     </w:p>
     <w:p>
       <w:pPr>
@@ -6201,30 +7938,72 @@
       </w:pPr>
       <w:r>
         <w:rPr>
-          <w:lang w:val="en-US"/>
-        </w:rPr>
-        <w:t>RSA</w:t>
-      </w:r>
-      <w:r>
-        <w:rPr>
-          <w:lang w:val="en-US"/>
-        </w:rPr>
-        <w:t>_ENCRYPTION_T</w:t>
-      </w:r>
-      <w:r>
-        <w:rPr>
-          <w:lang w:val="en-US"/>
-        </w:rPr>
-        <w:t>IMES                                                RSA_DECRYPTION_TIMES</w:t>
-      </w:r>
-    </w:p>
-    <w:p>
-      <w:pPr>
-        <w:rPr>
+          <w:noProof/>
           <w:color w:val="FF0000"/>
-          <w:lang w:val="en-US"/>
-        </w:rPr>
-      </w:pPr>
+        </w:rPr>
+        <w:drawing>
+          <wp:anchor distT="0" distB="0" distL="114300" distR="114300" simplePos="0" relativeHeight="251687936" behindDoc="1" locked="0" layoutInCell="1" allowOverlap="1" wp14:anchorId="267A04CB" wp14:editId="3C0575EE">
+            <wp:simplePos x="0" y="0"/>
+            <wp:positionH relativeFrom="margin">
+              <wp:posOffset>2889885</wp:posOffset>
+            </wp:positionH>
+            <wp:positionV relativeFrom="paragraph">
+              <wp:posOffset>6350</wp:posOffset>
+            </wp:positionV>
+            <wp:extent cx="3520440" cy="2640330"/>
+            <wp:effectExtent l="0" t="0" r="3810" b="7620"/>
+            <wp:wrapNone/>
+            <wp:docPr id="358196799" name="Imagem 6"/>
+            <wp:cNvGraphicFramePr>
+              <a:graphicFrameLocks xmlns:a="http://schemas.openxmlformats.org/drawingml/2006/main" noChangeAspect="1"/>
+            </wp:cNvGraphicFramePr>
+            <a:graphic xmlns:a="http://schemas.openxmlformats.org/drawingml/2006/main">
+              <a:graphicData uri="http://schemas.openxmlformats.org/drawingml/2006/picture">
+                <pic:pic xmlns:pic="http://schemas.openxmlformats.org/drawingml/2006/picture">
+                  <pic:nvPicPr>
+                    <pic:cNvPr id="0" name="Picture 5"/>
+                    <pic:cNvPicPr>
+                      <a:picLocks noChangeAspect="1" noChangeArrowheads="1"/>
+                    </pic:cNvPicPr>
+                  </pic:nvPicPr>
+                  <pic:blipFill>
+                    <a:blip r:embed="rId42">
+                      <a:extLst>
+                        <a:ext uri="{28A0092B-C50C-407E-A947-70E740481C1C}">
+                          <a14:useLocalDpi xmlns:a14="http://schemas.microsoft.com/office/drawing/2010/main" val="0"/>
+                        </a:ext>
+                      </a:extLst>
+                    </a:blip>
+                    <a:srcRect/>
+                    <a:stretch>
+                      <a:fillRect/>
+                    </a:stretch>
+                  </pic:blipFill>
+                  <pic:spPr bwMode="auto">
+                    <a:xfrm>
+                      <a:off x="0" y="0"/>
+                      <a:ext cx="3520440" cy="2640330"/>
+                    </a:xfrm>
+                    <a:prstGeom prst="rect">
+                      <a:avLst/>
+                    </a:prstGeom>
+                    <a:noFill/>
+                    <a:ln>
+                      <a:noFill/>
+                    </a:ln>
+                  </pic:spPr>
+                </pic:pic>
+              </a:graphicData>
+            </a:graphic>
+            <wp14:sizeRelH relativeFrom="margin">
+              <wp14:pctWidth>0</wp14:pctWidth>
+            </wp14:sizeRelH>
+            <wp14:sizeRelV relativeFrom="margin">
+              <wp14:pctHeight>0</wp14:pctHeight>
+            </wp14:sizeRelV>
+          </wp:anchor>
+        </w:drawing>
+      </w:r>
       <w:r>
         <w:rPr>
           <w:noProof/>
@@ -6291,7 +8070,7 @@
                               <w:rPr>
                                 <w:noProof/>
                               </w:rPr>
-                              <w:t>5</w:t>
+                              <w:t>7</w:t>
                             </w:r>
                             <w:r>
                               <w:rPr>
@@ -6322,7 +8101,7 @@
           </mc:Choice>
           <mc:Fallback>
             <w:pict>
-              <v:shape w14:anchorId="44CDE978" id="_x0000_s1030" type="#_x0000_t202" style="position:absolute;margin-left:215.75pt;margin-top:216.85pt;width:290.8pt;height:.05pt;z-index:-251638784;visibility:visible;mso-wrap-style:square;mso-wrap-distance-left:9pt;mso-wrap-distance-top:0;mso-wrap-distance-right:9pt;mso-wrap-distance-bottom:0;mso-position-horizontal:absolute;mso-position-horizontal-relative:text;mso-position-vertical:absolute;mso-position-vertical-relative:text;v-text-anchor:top" o:gfxdata="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" stroked="f">
+              <v:shape w14:anchorId="44CDE978" id="_x0000_s1032" type="#_x0000_t202" style="position:absolute;margin-left:215.75pt;margin-top:216.85pt;width:290.8pt;height:.05pt;z-index:-251638784;visibility:visible;mso-wrap-style:square;mso-wrap-distance-left:9pt;mso-wrap-distance-top:0;mso-wrap-distance-right:9pt;mso-wrap-distance-bottom:0;mso-position-horizontal:absolute;mso-position-horizontal-relative:text;mso-position-vertical:absolute;mso-position-vertical-relative:text;v-text-anchor:top" o:gfxdata="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" stroked="f">
                 <v:textbox style="mso-fit-shape-to-text:t" inset="0,0,0,0">
                   <w:txbxContent>
                     <w:p>
@@ -6350,7 +8129,7 @@
                         <w:rPr>
                           <w:noProof/>
                         </w:rPr>
-                        <w:t>5</w:t>
+                        <w:t>7</w:t>
                       </w:r>
                       <w:r>
                         <w:rPr>
@@ -6375,79 +8154,11 @@
       <w:r>
         <w:rPr>
           <w:noProof/>
-          <w:color w:val="FF0000"/>
-        </w:rPr>
-        <w:drawing>
-          <wp:anchor distT="0" distB="0" distL="114300" distR="114300" simplePos="0" relativeHeight="251661312" behindDoc="1" locked="0" layoutInCell="1" allowOverlap="1" wp14:anchorId="13771E8D" wp14:editId="2ACEDF16">
-            <wp:simplePos x="0" y="0"/>
-            <wp:positionH relativeFrom="margin">
-              <wp:posOffset>2740025</wp:posOffset>
-            </wp:positionH>
-            <wp:positionV relativeFrom="paragraph">
-              <wp:posOffset>-73025</wp:posOffset>
-            </wp:positionV>
-            <wp:extent cx="3693160" cy="2769870"/>
-            <wp:effectExtent l="0" t="0" r="2540" b="0"/>
-            <wp:wrapNone/>
-            <wp:docPr id="1085481967" name="Imagem 4"/>
-            <wp:cNvGraphicFramePr>
-              <a:graphicFrameLocks xmlns:a="http://schemas.openxmlformats.org/drawingml/2006/main" noChangeAspect="1"/>
-            </wp:cNvGraphicFramePr>
-            <a:graphic xmlns:a="http://schemas.openxmlformats.org/drawingml/2006/main">
-              <a:graphicData uri="http://schemas.openxmlformats.org/drawingml/2006/picture">
-                <pic:pic xmlns:pic="http://schemas.openxmlformats.org/drawingml/2006/picture">
-                  <pic:nvPicPr>
-                    <pic:cNvPr id="0" name="Picture 4"/>
-                    <pic:cNvPicPr>
-                      <a:picLocks noChangeAspect="1" noChangeArrowheads="1"/>
-                    </pic:cNvPicPr>
-                  </pic:nvPicPr>
-                  <pic:blipFill>
-                    <a:blip r:embed="rId32">
-                      <a:extLst>
-                        <a:ext uri="{28A0092B-C50C-407E-A947-70E740481C1C}">
-                          <a14:useLocalDpi xmlns:a14="http://schemas.microsoft.com/office/drawing/2010/main" val="0"/>
-                        </a:ext>
-                      </a:extLst>
-                    </a:blip>
-                    <a:srcRect/>
-                    <a:stretch>
-                      <a:fillRect/>
-                    </a:stretch>
-                  </pic:blipFill>
-                  <pic:spPr bwMode="auto">
-                    <a:xfrm>
-                      <a:off x="0" y="0"/>
-                      <a:ext cx="3693160" cy="2769870"/>
-                    </a:xfrm>
-                    <a:prstGeom prst="rect">
-                      <a:avLst/>
-                    </a:prstGeom>
-                    <a:noFill/>
-                    <a:ln>
-                      <a:noFill/>
-                    </a:ln>
-                  </pic:spPr>
-                </pic:pic>
-              </a:graphicData>
-            </a:graphic>
-            <wp14:sizeRelH relativeFrom="margin">
-              <wp14:pctWidth>0</wp14:pctWidth>
-            </wp14:sizeRelH>
-            <wp14:sizeRelV relativeFrom="margin">
-              <wp14:pctHeight>0</wp14:pctHeight>
-            </wp14:sizeRelV>
-          </wp:anchor>
-        </w:drawing>
-      </w:r>
-      <w:r>
-        <w:rPr>
-          <w:noProof/>
         </w:rPr>
         <mc:AlternateContent>
           <mc:Choice Requires="wps">
             <w:drawing>
-              <wp:anchor distT="0" distB="0" distL="114300" distR="114300" simplePos="0" relativeHeight="251675648" behindDoc="1" locked="0" layoutInCell="1" allowOverlap="1" wp14:anchorId="4A9CFFC4" wp14:editId="733549FD">
+              <wp:anchor distT="0" distB="0" distL="114300" distR="114300" simplePos="0" relativeHeight="251675648" behindDoc="1" locked="0" layoutInCell="1" allowOverlap="1" wp14:anchorId="4A9CFFC4" wp14:editId="73696CE4">
                 <wp:simplePos x="0" y="0"/>
                 <wp:positionH relativeFrom="column">
                   <wp:posOffset>-1080135</wp:posOffset>
@@ -6506,7 +8217,7 @@
                               <w:rPr>
                                 <w:noProof/>
                               </w:rPr>
-                              <w:t>6</w:t>
+                              <w:t>8</w:t>
                             </w:r>
                             <w:r>
                               <w:rPr>
@@ -6537,7 +8248,7 @@
           </mc:Choice>
           <mc:Fallback>
             <w:pict>
-              <v:shape w14:anchorId="4A9CFFC4" id="_x0000_s1031" type="#_x0000_t202" style="position:absolute;margin-left:-85.05pt;margin-top:216.85pt;width:292pt;height:.05pt;z-index:-251640832;visibility:visible;mso-wrap-style:square;mso-wrap-distance-left:9pt;mso-wrap-distance-top:0;mso-wrap-distance-right:9pt;mso-wrap-distance-bottom:0;mso-position-horizontal:absolute;mso-position-horizontal-relative:text;mso-position-vertical:absolute;mso-position-vertical-relative:text;v-text-anchor:top" o:gfxdata="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" stroked="f">
+              <v:shape w14:anchorId="4A9CFFC4" id="_x0000_s1033" type="#_x0000_t202" style="position:absolute;margin-left:-85.05pt;margin-top:216.85pt;width:292pt;height:.05pt;z-index:-251640832;visibility:visible;mso-wrap-style:square;mso-wrap-distance-left:9pt;mso-wrap-distance-top:0;mso-wrap-distance-right:9pt;mso-wrap-distance-bottom:0;mso-position-horizontal:absolute;mso-position-horizontal-relative:text;mso-position-vertical:absolute;mso-position-vertical-relative:text;v-text-anchor:top" o:gfxdata="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" stroked="f">
                 <v:textbox style="mso-fit-shape-to-text:t" inset="0,0,0,0">
                   <w:txbxContent>
                     <w:p>
@@ -6565,7 +8276,7 @@
                         <w:rPr>
                           <w:noProof/>
                         </w:rPr>
-                        <w:t>6</w:t>
+                        <w:t>8</w:t>
                       </w:r>
                       <w:r>
                         <w:rPr>
@@ -6587,68 +8298,14 @@
           </mc:Fallback>
         </mc:AlternateContent>
       </w:r>
-      <w:r>
-        <w:rPr>
-          <w:noProof/>
+    </w:p>
+    <w:p>
+      <w:pPr>
+        <w:rPr>
           <w:color w:val="FF0000"/>
-        </w:rPr>
-        <w:drawing>
-          <wp:anchor distT="0" distB="0" distL="114300" distR="114300" simplePos="0" relativeHeight="251660288" behindDoc="1" locked="0" layoutInCell="1" allowOverlap="1" wp14:anchorId="5FE52FD7" wp14:editId="2F767881">
-            <wp:simplePos x="0" y="0"/>
-            <wp:positionH relativeFrom="page">
-              <wp:align>left</wp:align>
-            </wp:positionH>
-            <wp:positionV relativeFrom="paragraph">
-              <wp:posOffset>-84455</wp:posOffset>
-            </wp:positionV>
-            <wp:extent cx="3708400" cy="2781300"/>
-            <wp:effectExtent l="0" t="0" r="6350" b="0"/>
-            <wp:wrapNone/>
-            <wp:docPr id="753004107" name="Imagem 3"/>
-            <wp:cNvGraphicFramePr>
-              <a:graphicFrameLocks xmlns:a="http://schemas.openxmlformats.org/drawingml/2006/main" noChangeAspect="1"/>
-            </wp:cNvGraphicFramePr>
-            <a:graphic xmlns:a="http://schemas.openxmlformats.org/drawingml/2006/main">
-              <a:graphicData uri="http://schemas.openxmlformats.org/drawingml/2006/picture">
-                <pic:pic xmlns:pic="http://schemas.openxmlformats.org/drawingml/2006/picture">
-                  <pic:nvPicPr>
-                    <pic:cNvPr id="0" name="Picture 3"/>
-                    <pic:cNvPicPr>
-                      <a:picLocks noChangeAspect="1" noChangeArrowheads="1"/>
-                    </pic:cNvPicPr>
-                  </pic:nvPicPr>
-                  <pic:blipFill>
-                    <a:blip r:embed="rId33">
-                      <a:extLst>
-                        <a:ext uri="{28A0092B-C50C-407E-A947-70E740481C1C}">
-                          <a14:useLocalDpi xmlns:a14="http://schemas.microsoft.com/office/drawing/2010/main" val="0"/>
-                        </a:ext>
-                      </a:extLst>
-                    </a:blip>
-                    <a:srcRect/>
-                    <a:stretch>
-                      <a:fillRect/>
-                    </a:stretch>
-                  </pic:blipFill>
-                  <pic:spPr bwMode="auto">
-                    <a:xfrm>
-                      <a:off x="0" y="0"/>
-                      <a:ext cx="3708400" cy="2781300"/>
-                    </a:xfrm>
-                    <a:prstGeom prst="rect">
-                      <a:avLst/>
-                    </a:prstGeom>
-                    <a:noFill/>
-                    <a:ln>
-                      <a:noFill/>
-                    </a:ln>
-                  </pic:spPr>
-                </pic:pic>
-              </a:graphicData>
-            </a:graphic>
-          </wp:anchor>
-        </w:drawing>
-      </w:r>
+          <w:lang w:val="en-US"/>
+        </w:rPr>
+      </w:pPr>
     </w:p>
     <w:p>
       <w:pPr>
@@ -6685,39 +8342,41 @@
     <w:p>
       <w:pPr>
         <w:rPr>
-          <w:color w:val="FF0000"/>
-          <w:lang w:val="en-US"/>
-        </w:rPr>
-      </w:pPr>
-    </w:p>
-    <w:p>
-      <w:pPr>
-        <w:rPr>
-          <w:color w:val="FF0000"/>
-          <w:lang w:val="en-US"/>
-        </w:rPr>
-      </w:pPr>
-    </w:p>
-    <w:p>
-      <w:pPr>
-        <w:rPr>
-          <w:color w:val="FF0000"/>
-          <w:lang w:val="en-US"/>
-        </w:rPr>
-      </w:pPr>
-    </w:p>
-    <w:p>
-      <w:pPr>
-        <w:rPr>
-          <w:color w:val="FF0000"/>
-          <w:lang w:val="en-US"/>
-        </w:rPr>
-      </w:pPr>
-    </w:p>
-    <w:p>
-      <w:pPr>
-        <w:rPr>
-          <w:color w:val="FF0000"/>
+          <w:lang w:val="en-US"/>
+        </w:rPr>
+      </w:pPr>
+    </w:p>
+    <w:p>
+      <w:pPr>
+        <w:rPr>
+          <w:lang w:val="en-US"/>
+        </w:rPr>
+      </w:pPr>
+    </w:p>
+    <w:p>
+      <w:pPr>
+        <w:rPr>
+          <w:lang w:val="en-US"/>
+        </w:rPr>
+      </w:pPr>
+    </w:p>
+    <w:p>
+      <w:pPr>
+        <w:rPr>
+          <w:lang w:val="en-US"/>
+        </w:rPr>
+      </w:pPr>
+    </w:p>
+    <w:p>
+      <w:pPr>
+        <w:rPr>
+          <w:lang w:val="en-US"/>
+        </w:rPr>
+      </w:pPr>
+    </w:p>
+    <w:p>
+      <w:pPr>
+        <w:rPr>
           <w:lang w:val="en-US"/>
         </w:rPr>
       </w:pPr>
@@ -6768,25 +8427,157 @@
           </w:tcPr>
           <w:p>
             <w:r>
-              <w:t xml:space="preserve">Como espectável os tempos de encriptação desencriptação não dependem do tamanho do ficheiro sendo o tempo de encriptação na ordem dos40 </w:t>
+              <w:t xml:space="preserve">Como espectável os tempos de encriptação </w:t>
+            </w:r>
+            <w:r>
+              <w:t xml:space="preserve">estão </w:t>
+            </w:r>
+            <w:r>
+              <w:t>na ordem dos</w:t>
+            </w:r>
+            <w:r>
+              <w:t xml:space="preserve"> </w:t>
+            </w:r>
+            <w:r>
+              <w:t>35</w:t>
+            </w:r>
+            <w:r>
+              <w:t xml:space="preserve"> </w:t>
             </w:r>
             <w:r>
               <w:t>µs</w:t>
             </w:r>
             <w:r>
-              <w:t xml:space="preserve"> já o tempo de desencriptação é da casa dos 300 </w:t>
+              <w:t xml:space="preserve"> já o tempo de desencriptação é da casa dos </w:t>
+            </w:r>
+            <w:r>
+              <w:t>28</w:t>
+            </w:r>
+            <w:r>
+              <w:t xml:space="preserve">0 </w:t>
             </w:r>
             <w:r>
               <w:t>µs</w:t>
             </w:r>
             <w:r>
               <w:t xml:space="preserve"> quase 100 vezes mais lento</w:t>
+            </w:r>
+            <w:r>
+              <w:t xml:space="preserve"> o que é explicável pelo facto de do expoente de encriptação </w:t>
+            </w:r>
+            <w:r>
+              <w:t xml:space="preserve">‘e’ </w:t>
+            </w:r>
+            <w:r>
+              <w:t>ser muito menor que o expoente de decriptação</w:t>
+            </w:r>
+            <w:r>
+              <w:t xml:space="preserve"> ‘d’o que resulta num aumento no </w:t>
+            </w:r>
+            <w:proofErr w:type="gramStart"/>
+            <w:r>
+              <w:t>numero</w:t>
+            </w:r>
+            <w:proofErr w:type="gramEnd"/>
+            <w:r>
+              <w:t xml:space="preserve"> de multiplicação necessárias.</w:t>
+            </w:r>
+          </w:p>
+          <w:p/>
+          <w:p>
+            <w:pPr>
+              <w:spacing w:after="0" w:line="240" w:lineRule="auto"/>
+            </w:pPr>
+            <w:proofErr w:type="spellStart"/>
+            <w:r>
+              <w:t>Encrypt</w:t>
+            </w:r>
+            <w:proofErr w:type="spellEnd"/>
+            <w:r>
+              <w:t>:</w:t>
+            </w:r>
+            <w:r>
+              <w:t xml:space="preserve">   </w:t>
+            </w:r>
+            <w:r>
+              <w:t xml:space="preserve">C = </w:t>
+            </w:r>
+            <w:proofErr w:type="spellStart"/>
+            <w:r>
+              <w:t>M</w:t>
+            </w:r>
+            <w:r>
+              <w:t>^</w:t>
+            </w:r>
+            <w:r>
+              <w:t>e</w:t>
+            </w:r>
+            <w:proofErr w:type="spellEnd"/>
+            <w:r>
+              <w:t xml:space="preserve"> </w:t>
+            </w:r>
+            <w:proofErr w:type="spellStart"/>
+            <w:r>
+              <w:t>mod</w:t>
+            </w:r>
+            <w:proofErr w:type="spellEnd"/>
+            <w:r>
+              <w:t xml:space="preserve"> n</w:t>
             </w:r>
           </w:p>
           <w:p>
-            <w:pPr>
-              <w:jc w:val="center"/>
-            </w:pPr>
+            <w:proofErr w:type="spellStart"/>
+            <w:r>
+              <w:t>Decrypt</w:t>
+            </w:r>
+            <w:proofErr w:type="spellEnd"/>
+            <w:r>
+              <w:t>:</w:t>
+            </w:r>
+            <w:r>
+              <w:t xml:space="preserve">   </w:t>
+            </w:r>
+            <w:r>
+              <w:t xml:space="preserve">M = </w:t>
+            </w:r>
+            <w:proofErr w:type="spellStart"/>
+            <w:r>
+              <w:t>C</w:t>
+            </w:r>
+            <w:r>
+              <w:t>^</w:t>
+            </w:r>
+            <w:r>
+              <w:t>d</w:t>
+            </w:r>
+            <w:proofErr w:type="spellEnd"/>
+            <w:r>
+              <w:t xml:space="preserve"> </w:t>
+            </w:r>
+            <w:proofErr w:type="spellStart"/>
+            <w:r>
+              <w:t>mod</w:t>
+            </w:r>
+            <w:proofErr w:type="spellEnd"/>
+            <w:r>
+              <w:t xml:space="preserve"> </w:t>
+            </w:r>
+            <w:proofErr w:type="gramStart"/>
+            <w:r>
+              <w:t>n  =</w:t>
+            </w:r>
+            <w:proofErr w:type="gramEnd"/>
+            <w:r>
+              <w:t xml:space="preserve"> (Me)d </w:t>
+            </w:r>
+            <w:proofErr w:type="spellStart"/>
+            <w:r>
+              <w:t>mod</w:t>
+            </w:r>
+            <w:proofErr w:type="spellEnd"/>
+            <w:r>
+              <w:t xml:space="preserve"> n  = M</w:t>
+            </w:r>
           </w:p>
         </w:tc>
       </w:tr>
@@ -7023,96 +8814,147 @@
     </w:p>
     <w:p>
       <w:pPr>
+        <w:jc w:val="center"/>
         <w:rPr>
           <w:color w:val="FF0000"/>
-        </w:rPr>
-      </w:pPr>
-    </w:p>
-    <w:p>
-      <w:pPr>
-        <w:rPr>
+          <w:lang w:val="en-US"/>
+        </w:rPr>
+      </w:pPr>
+      <w:r>
+        <w:rPr>
+          <w:noProof/>
+        </w:rPr>
+        <w:drawing>
+          <wp:anchor distT="0" distB="0" distL="114300" distR="114300" simplePos="0" relativeHeight="251688960" behindDoc="1" locked="0" layoutInCell="1" allowOverlap="1" wp14:anchorId="7896497F" wp14:editId="1D78B157">
+            <wp:simplePos x="0" y="0"/>
+            <wp:positionH relativeFrom="column">
+              <wp:posOffset>-920115</wp:posOffset>
+            </wp:positionH>
+            <wp:positionV relativeFrom="paragraph">
+              <wp:posOffset>283210</wp:posOffset>
+            </wp:positionV>
+            <wp:extent cx="3362960" cy="2522220"/>
+            <wp:effectExtent l="0" t="0" r="8890" b="0"/>
+            <wp:wrapNone/>
+            <wp:docPr id="1917919405" name="Imagem 7"/>
+            <wp:cNvGraphicFramePr>
+              <a:graphicFrameLocks xmlns:a="http://schemas.openxmlformats.org/drawingml/2006/main" noChangeAspect="1"/>
+            </wp:cNvGraphicFramePr>
+            <a:graphic xmlns:a="http://schemas.openxmlformats.org/drawingml/2006/main">
+              <a:graphicData uri="http://schemas.openxmlformats.org/drawingml/2006/picture">
+                <pic:pic xmlns:pic="http://schemas.openxmlformats.org/drawingml/2006/picture">
+                  <pic:nvPicPr>
+                    <pic:cNvPr id="0" name="Picture 6"/>
+                    <pic:cNvPicPr>
+                      <a:picLocks noChangeAspect="1" noChangeArrowheads="1"/>
+                    </pic:cNvPicPr>
+                  </pic:nvPicPr>
+                  <pic:blipFill>
+                    <a:blip r:embed="rId43">
+                      <a:extLst>
+                        <a:ext uri="{28A0092B-C50C-407E-A947-70E740481C1C}">
+                          <a14:useLocalDpi xmlns:a14="http://schemas.microsoft.com/office/drawing/2010/main" val="0"/>
+                        </a:ext>
+                      </a:extLst>
+                    </a:blip>
+                    <a:srcRect/>
+                    <a:stretch>
+                      <a:fillRect/>
+                    </a:stretch>
+                  </pic:blipFill>
+                  <pic:spPr bwMode="auto">
+                    <a:xfrm>
+                      <a:off x="0" y="0"/>
+                      <a:ext cx="3362960" cy="2522220"/>
+                    </a:xfrm>
+                    <a:prstGeom prst="rect">
+                      <a:avLst/>
+                    </a:prstGeom>
+                    <a:noFill/>
+                    <a:ln>
+                      <a:noFill/>
+                    </a:ln>
+                  </pic:spPr>
+                </pic:pic>
+              </a:graphicData>
+            </a:graphic>
+            <wp14:sizeRelH relativeFrom="margin">
+              <wp14:pctWidth>0</wp14:pctWidth>
+            </wp14:sizeRelH>
+            <wp14:sizeRelV relativeFrom="margin">
+              <wp14:pctHeight>0</wp14:pctHeight>
+            </wp14:sizeRelV>
+          </wp:anchor>
+        </w:drawing>
+      </w:r>
+      <w:r>
+        <w:rPr>
+          <w:noProof/>
           <w:color w:val="FF0000"/>
         </w:rPr>
-      </w:pPr>
-    </w:p>
-    <w:p>
-      <w:pPr>
-        <w:rPr>
-          <w:color w:val="FF0000"/>
-        </w:rPr>
-      </w:pPr>
-    </w:p>
-    <w:p>
-      <w:pPr>
-        <w:rPr>
-          <w:color w:val="FF0000"/>
-        </w:rPr>
-      </w:pPr>
-    </w:p>
-    <w:p>
-      <w:pPr>
-        <w:rPr>
-          <w:color w:val="FF0000"/>
-        </w:rPr>
-      </w:pPr>
-    </w:p>
-    <w:p>
-      <w:pPr>
-        <w:rPr>
-          <w:color w:val="FF0000"/>
-        </w:rPr>
-      </w:pPr>
-    </w:p>
-    <w:p>
-      <w:pPr>
-        <w:rPr>
-          <w:color w:val="FF0000"/>
-        </w:rPr>
-      </w:pPr>
-    </w:p>
-    <w:p>
-      <w:pPr>
-        <w:rPr>
-          <w:color w:val="FF0000"/>
-        </w:rPr>
-      </w:pPr>
-    </w:p>
-    <w:p>
-      <w:pPr>
-        <w:rPr>
-          <w:color w:val="FF0000"/>
-        </w:rPr>
-      </w:pPr>
-    </w:p>
-    <w:p>
-      <w:pPr>
-        <w:rPr>
-          <w:color w:val="FF0000"/>
-        </w:rPr>
-      </w:pPr>
-    </w:p>
-    <w:p>
-      <w:pPr>
-        <w:rPr>
-          <w:color w:val="FF0000"/>
-        </w:rPr>
-      </w:pPr>
-    </w:p>
-    <w:p>
-      <w:pPr>
-        <w:rPr>
-          <w:color w:val="FF0000"/>
-        </w:rPr>
-      </w:pPr>
-    </w:p>
-    <w:p>
-      <w:pPr>
-        <w:jc w:val="center"/>
-        <w:rPr>
-          <w:color w:val="FF0000"/>
-          <w:lang w:val="en-US"/>
-        </w:rPr>
-      </w:pPr>
+        <w:drawing>
+          <wp:anchor distT="0" distB="0" distL="114300" distR="114300" simplePos="0" relativeHeight="251689984" behindDoc="1" locked="0" layoutInCell="1" allowOverlap="1" wp14:anchorId="077224B4" wp14:editId="1B3C9ECD">
+            <wp:simplePos x="0" y="0"/>
+            <wp:positionH relativeFrom="column">
+              <wp:posOffset>2691765</wp:posOffset>
+            </wp:positionH>
+            <wp:positionV relativeFrom="paragraph">
+              <wp:posOffset>274955</wp:posOffset>
+            </wp:positionV>
+            <wp:extent cx="3451860" cy="2588895"/>
+            <wp:effectExtent l="0" t="0" r="0" b="1905"/>
+            <wp:wrapNone/>
+            <wp:docPr id="29272388" name="Imagem 8"/>
+            <wp:cNvGraphicFramePr>
+              <a:graphicFrameLocks xmlns:a="http://schemas.openxmlformats.org/drawingml/2006/main" noChangeAspect="1"/>
+            </wp:cNvGraphicFramePr>
+            <a:graphic xmlns:a="http://schemas.openxmlformats.org/drawingml/2006/main">
+              <a:graphicData uri="http://schemas.openxmlformats.org/drawingml/2006/picture">
+                <pic:pic xmlns:pic="http://schemas.openxmlformats.org/drawingml/2006/picture">
+                  <pic:nvPicPr>
+                    <pic:cNvPr id="0" name="Picture 7"/>
+                    <pic:cNvPicPr>
+                      <a:picLocks noChangeAspect="1" noChangeArrowheads="1"/>
+                    </pic:cNvPicPr>
+                  </pic:nvPicPr>
+                  <pic:blipFill>
+                    <a:blip r:embed="rId44">
+                      <a:extLst>
+                        <a:ext uri="{28A0092B-C50C-407E-A947-70E740481C1C}">
+                          <a14:useLocalDpi xmlns:a14="http://schemas.microsoft.com/office/drawing/2010/main" val="0"/>
+                        </a:ext>
+                      </a:extLst>
+                    </a:blip>
+                    <a:srcRect/>
+                    <a:stretch>
+                      <a:fillRect/>
+                    </a:stretch>
+                  </pic:blipFill>
+                  <pic:spPr bwMode="auto">
+                    <a:xfrm>
+                      <a:off x="0" y="0"/>
+                      <a:ext cx="3451860" cy="2588895"/>
+                    </a:xfrm>
+                    <a:prstGeom prst="rect">
+                      <a:avLst/>
+                    </a:prstGeom>
+                    <a:noFill/>
+                    <a:ln>
+                      <a:noFill/>
+                    </a:ln>
+                  </pic:spPr>
+                </pic:pic>
+              </a:graphicData>
+            </a:graphic>
+            <wp14:sizeRelH relativeFrom="margin">
+              <wp14:pctWidth>0</wp14:pctWidth>
+            </wp14:sizeRelH>
+            <wp14:sizeRelV relativeFrom="margin">
+              <wp14:pctHeight>0</wp14:pctHeight>
+            </wp14:sizeRelV>
+          </wp:anchor>
+        </w:drawing>
+      </w:r>
       <w:r>
         <w:rPr>
           <w:lang w:val="en-US"/>
@@ -7146,7 +8988,7 @@
         <mc:AlternateContent>
           <mc:Choice Requires="wps">
             <w:drawing>
-              <wp:anchor distT="0" distB="0" distL="114300" distR="114300" simplePos="0" relativeHeight="251681792" behindDoc="1" locked="0" layoutInCell="1" allowOverlap="1" wp14:anchorId="3F24DEF0" wp14:editId="3A066655">
+              <wp:anchor distT="0" distB="0" distL="114300" distR="114300" simplePos="0" relativeHeight="251681792" behindDoc="1" locked="0" layoutInCell="1" allowOverlap="1" wp14:anchorId="3F24DEF0" wp14:editId="591285BF">
                 <wp:simplePos x="0" y="0"/>
                 <wp:positionH relativeFrom="column">
                   <wp:posOffset>2508885</wp:posOffset>
@@ -7205,7 +9047,7 @@
                               <w:rPr>
                                 <w:noProof/>
                               </w:rPr>
-                              <w:t>7</w:t>
+                              <w:t>9</w:t>
                             </w:r>
                             <w:r>
                               <w:rPr>
@@ -7229,10 +9071,7 @@
                               <w:t>,262144 e</w:t>
                             </w:r>
                             <w:r>
-                              <w:t xml:space="preserve"> 2097152 </w:t>
-                            </w:r>
-                            <w:r>
-                              <w:t>bytes(por motivos de escala)</w:t>
+                              <w:t xml:space="preserve"> 2097152 bytes(por motivos de escala)</w:t>
                             </w:r>
                           </w:p>
                         </w:txbxContent>
@@ -7251,7 +9090,7 @@
           </mc:Choice>
           <mc:Fallback>
             <w:pict>
-              <v:shape w14:anchorId="3F24DEF0" id="_x0000_s1032" type="#_x0000_t202" style="position:absolute;margin-left:197.55pt;margin-top:223.55pt;width:291pt;height:.05pt;z-index:-251634688;visibility:visible;mso-wrap-style:square;mso-wrap-distance-left:9pt;mso-wrap-distance-top:0;mso-wrap-distance-right:9pt;mso-wrap-distance-bottom:0;mso-position-horizontal:absolute;mso-position-horizontal-relative:text;mso-position-vertical:absolute;mso-position-vertical-relative:text;v-text-anchor:top" o:gfxdata="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" stroked="f">
+              <v:shape w14:anchorId="3F24DEF0" id="_x0000_s1034" type="#_x0000_t202" style="position:absolute;margin-left:197.55pt;margin-top:223.55pt;width:291pt;height:.05pt;z-index:-251634688;visibility:visible;mso-wrap-style:square;mso-wrap-distance-left:9pt;mso-wrap-distance-top:0;mso-wrap-distance-right:9pt;mso-wrap-distance-bottom:0;mso-position-horizontal:absolute;mso-position-horizontal-relative:text;mso-position-vertical:absolute;mso-position-vertical-relative:text;v-text-anchor:top" o:gfxdata="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" stroked="f">
                 <v:textbox style="mso-fit-shape-to-text:t" inset="0,0,0,0">
                   <w:txbxContent>
                     <w:p>
@@ -7279,7 +9118,7 @@
                         <w:rPr>
                           <w:noProof/>
                         </w:rPr>
-                        <w:t>7</w:t>
+                        <w:t>9</w:t>
                       </w:r>
                       <w:r>
                         <w:rPr>
@@ -7303,10 +9142,7 @@
                         <w:t>,262144 e</w:t>
                       </w:r>
                       <w:r>
-                        <w:t xml:space="preserve"> 2097152 </w:t>
-                      </w:r>
-                      <w:r>
-                        <w:t>bytes(por motivos de escala)</w:t>
+                        <w:t xml:space="preserve"> 2097152 bytes(por motivos de escala)</w:t>
                       </w:r>
                     </w:p>
                   </w:txbxContent>
@@ -7319,79 +9155,11 @@
       <w:r>
         <w:rPr>
           <w:noProof/>
-          <w:color w:val="FF0000"/>
-        </w:rPr>
-        <w:drawing>
-          <wp:anchor distT="0" distB="0" distL="114300" distR="114300" simplePos="0" relativeHeight="251664384" behindDoc="1" locked="0" layoutInCell="1" allowOverlap="1" wp14:anchorId="0063E04F" wp14:editId="65C74C68">
-            <wp:simplePos x="0" y="0"/>
-            <wp:positionH relativeFrom="column">
-              <wp:posOffset>2508885</wp:posOffset>
-            </wp:positionH>
-            <wp:positionV relativeFrom="paragraph">
-              <wp:posOffset>10160</wp:posOffset>
-            </wp:positionV>
-            <wp:extent cx="3695700" cy="2771775"/>
-            <wp:effectExtent l="0" t="0" r="0" b="9525"/>
-            <wp:wrapNone/>
-            <wp:docPr id="1271569295" name="Imagem 8"/>
-            <wp:cNvGraphicFramePr>
-              <a:graphicFrameLocks xmlns:a="http://schemas.openxmlformats.org/drawingml/2006/main" noChangeAspect="1"/>
-            </wp:cNvGraphicFramePr>
-            <a:graphic xmlns:a="http://schemas.openxmlformats.org/drawingml/2006/main">
-              <a:graphicData uri="http://schemas.openxmlformats.org/drawingml/2006/picture">
-                <pic:pic xmlns:pic="http://schemas.openxmlformats.org/drawingml/2006/picture">
-                  <pic:nvPicPr>
-                    <pic:cNvPr id="0" name="Picture 8"/>
-                    <pic:cNvPicPr>
-                      <a:picLocks noChangeAspect="1" noChangeArrowheads="1"/>
-                    </pic:cNvPicPr>
-                  </pic:nvPicPr>
-                  <pic:blipFill>
-                    <a:blip r:embed="rId34">
-                      <a:extLst>
-                        <a:ext uri="{28A0092B-C50C-407E-A947-70E740481C1C}">
-                          <a14:useLocalDpi xmlns:a14="http://schemas.microsoft.com/office/drawing/2010/main" val="0"/>
-                        </a:ext>
-                      </a:extLst>
-                    </a:blip>
-                    <a:srcRect/>
-                    <a:stretch>
-                      <a:fillRect/>
-                    </a:stretch>
-                  </pic:blipFill>
-                  <pic:spPr bwMode="auto">
-                    <a:xfrm>
-                      <a:off x="0" y="0"/>
-                      <a:ext cx="3695700" cy="2771775"/>
-                    </a:xfrm>
-                    <a:prstGeom prst="rect">
-                      <a:avLst/>
-                    </a:prstGeom>
-                    <a:noFill/>
-                    <a:ln>
-                      <a:noFill/>
-                    </a:ln>
-                  </pic:spPr>
-                </pic:pic>
-              </a:graphicData>
-            </a:graphic>
-            <wp14:sizeRelH relativeFrom="margin">
-              <wp14:pctWidth>0</wp14:pctWidth>
-            </wp14:sizeRelH>
-            <wp14:sizeRelV relativeFrom="margin">
-              <wp14:pctHeight>0</wp14:pctHeight>
-            </wp14:sizeRelV>
-          </wp:anchor>
-        </w:drawing>
-      </w:r>
-      <w:r>
-        <w:rPr>
-          <w:noProof/>
         </w:rPr>
         <mc:AlternateContent>
           <mc:Choice Requires="wps">
             <w:drawing>
-              <wp:anchor distT="0" distB="0" distL="114300" distR="114300" simplePos="0" relativeHeight="251679744" behindDoc="1" locked="0" layoutInCell="1" allowOverlap="1" wp14:anchorId="607D7760" wp14:editId="42B68701">
+              <wp:anchor distT="0" distB="0" distL="114300" distR="114300" simplePos="0" relativeHeight="251679744" behindDoc="1" locked="0" layoutInCell="1" allowOverlap="1" wp14:anchorId="607D7760" wp14:editId="461B543C">
                 <wp:simplePos x="0" y="0"/>
                 <wp:positionH relativeFrom="column">
                   <wp:posOffset>-828675</wp:posOffset>
@@ -7450,7 +9218,7 @@
                               <w:rPr>
                                 <w:noProof/>
                               </w:rPr>
-                              <w:t>8</w:t>
+                              <w:t>10</w:t>
                             </w:r>
                             <w:r>
                               <w:rPr>
@@ -7487,7 +9255,7 @@
           </mc:Choice>
           <mc:Fallback>
             <w:pict>
-              <v:shape w14:anchorId="607D7760" id="_x0000_s1033" type="#_x0000_t202" style="position:absolute;margin-left:-65.25pt;margin-top:220.75pt;width:275.2pt;height:.05pt;z-index:-251636736;visibility:visible;mso-wrap-style:square;mso-wrap-distance-left:9pt;mso-wrap-distance-top:0;mso-wrap-distance-right:9pt;mso-wrap-distance-bottom:0;mso-position-horizontal:absolute;mso-position-horizontal-relative:text;mso-position-vertical:absolute;mso-position-vertical-relative:text;v-text-anchor:top" o:gfxdata="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" stroked="f">
+              <v:shape w14:anchorId="607D7760" id="_x0000_s1035" type="#_x0000_t202" style="position:absolute;margin-left:-65.25pt;margin-top:220.75pt;width:275.2pt;height:.05pt;z-index:-251636736;visibility:visible;mso-wrap-style:square;mso-wrap-distance-left:9pt;mso-wrap-distance-top:0;mso-wrap-distance-right:9pt;mso-wrap-distance-bottom:0;mso-position-horizontal:absolute;mso-position-horizontal-relative:text;mso-position-vertical:absolute;mso-position-vertical-relative:text;v-text-anchor:top" o:gfxdata="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" stroked="f">
                 <v:textbox style="mso-fit-shape-to-text:t" inset="0,0,0,0">
                   <w:txbxContent>
                     <w:p>
@@ -7515,7 +9283,7 @@
                         <w:rPr>
                           <w:noProof/>
                         </w:rPr>
-                        <w:t>8</w:t>
+                        <w:t>10</w:t>
                       </w:r>
                       <w:r>
                         <w:rPr>
@@ -7543,68 +9311,6 @@
           </mc:Fallback>
         </mc:AlternateContent>
       </w:r>
-      <w:r>
-        <w:rPr>
-          <w:noProof/>
-          <w:color w:val="FF0000"/>
-        </w:rPr>
-        <w:drawing>
-          <wp:anchor distT="0" distB="0" distL="114300" distR="114300" simplePos="0" relativeHeight="251665408" behindDoc="1" locked="0" layoutInCell="1" allowOverlap="1" wp14:anchorId="4EDEF8EA" wp14:editId="59608F9D">
-            <wp:simplePos x="0" y="0"/>
-            <wp:positionH relativeFrom="column">
-              <wp:posOffset>-828675</wp:posOffset>
-            </wp:positionH>
-            <wp:positionV relativeFrom="paragraph">
-              <wp:posOffset>125095</wp:posOffset>
-            </wp:positionV>
-            <wp:extent cx="3495040" cy="2621280"/>
-            <wp:effectExtent l="0" t="0" r="0" b="7620"/>
-            <wp:wrapNone/>
-            <wp:docPr id="688297247" name="Imagem 7"/>
-            <wp:cNvGraphicFramePr>
-              <a:graphicFrameLocks xmlns:a="http://schemas.openxmlformats.org/drawingml/2006/main" noChangeAspect="1"/>
-            </wp:cNvGraphicFramePr>
-            <a:graphic xmlns:a="http://schemas.openxmlformats.org/drawingml/2006/main">
-              <a:graphicData uri="http://schemas.openxmlformats.org/drawingml/2006/picture">
-                <pic:pic xmlns:pic="http://schemas.openxmlformats.org/drawingml/2006/picture">
-                  <pic:nvPicPr>
-                    <pic:cNvPr id="0" name="Picture 7"/>
-                    <pic:cNvPicPr>
-                      <a:picLocks noChangeAspect="1" noChangeArrowheads="1"/>
-                    </pic:cNvPicPr>
-                  </pic:nvPicPr>
-                  <pic:blipFill>
-                    <a:blip r:embed="rId35">
-                      <a:extLst>
-                        <a:ext uri="{28A0092B-C50C-407E-A947-70E740481C1C}">
-                          <a14:useLocalDpi xmlns:a14="http://schemas.microsoft.com/office/drawing/2010/main" val="0"/>
-                        </a:ext>
-                      </a:extLst>
-                    </a:blip>
-                    <a:srcRect/>
-                    <a:stretch>
-                      <a:fillRect/>
-                    </a:stretch>
-                  </pic:blipFill>
-                  <pic:spPr bwMode="auto">
-                    <a:xfrm>
-                      <a:off x="0" y="0"/>
-                      <a:ext cx="3495040" cy="2621280"/>
-                    </a:xfrm>
-                    <a:prstGeom prst="rect">
-                      <a:avLst/>
-                    </a:prstGeom>
-                    <a:noFill/>
-                    <a:ln>
-                      <a:noFill/>
-                    </a:ln>
-                  </pic:spPr>
-                </pic:pic>
-              </a:graphicData>
-            </a:graphic>
-          </wp:anchor>
-        </w:drawing>
-      </w:r>
     </w:p>
     <w:p>
       <w:pPr>
@@ -7746,13 +9452,22 @@
           </w:p>
           <w:p>
             <w:r>
-              <w:t xml:space="preserve">4096 </w:t>
+              <w:t>512</w:t>
+            </w:r>
+            <w:r>
+              <w:t xml:space="preserve"> </w:t>
             </w:r>
             <w:r>
               <w:t xml:space="preserve">bytes </w:t>
             </w:r>
             <w:r>
-              <w:t xml:space="preserve">é de 1 </w:t>
+              <w:t>é</w:t>
+            </w:r>
+            <w:r>
+              <w:t xml:space="preserve"> menos</w:t>
+            </w:r>
+            <w:r>
+              <w:t xml:space="preserve"> de 1 </w:t>
             </w:r>
             <w:r>
               <w:t>µs</w:t>
@@ -7764,22 +9479,46 @@
               <w:t>existe</w:t>
             </w:r>
             <w:r>
-              <w:t xml:space="preserve"> um aumento para 8 </w:t>
+              <w:t xml:space="preserve"> um aumento para</w:t>
+            </w:r>
+            <w:r>
+              <w:t xml:space="preserve"> pouco acima de 1 </w:t>
             </w:r>
             <w:r>
               <w:t>µs</w:t>
             </w:r>
             <w:r>
+              <w:t xml:space="preserve"> para 512 bytes</w:t>
+            </w:r>
+            <w:r>
+              <w:t xml:space="preserve"> 8 </w:t>
+            </w:r>
+            <w:r>
+              <w:t>µs</w:t>
+            </w:r>
+            <w:r>
               <w:t xml:space="preserve"> para 32786</w:t>
             </w:r>
             <w:r>
-              <w:t xml:space="preserve"> bytes, para 262144 bytes 500 </w:t>
+              <w:t xml:space="preserve"> bytes, para 262144 bytes</w:t>
+            </w:r>
+            <w:r>
+              <w:t xml:space="preserve"> menos de 5</w:t>
+            </w:r>
+            <w:r>
+              <w:t xml:space="preserve">00 </w:t>
             </w:r>
             <w:r>
               <w:t>µs</w:t>
             </w:r>
             <w:r>
-              <w:t xml:space="preserve"> e 20987152 bytes 3500 </w:t>
+              <w:t xml:space="preserve"> e 20987152 bytes 3</w:t>
+            </w:r>
+            <w:r>
+              <w:t>0</w:t>
+            </w:r>
+            <w:r>
+              <w:t xml:space="preserve">00 </w:t>
             </w:r>
             <w:r>
               <w:t>µs</w:t>
@@ -7926,9 +9665,34 @@
           <w:tcPr>
             <w:tcW w:w="236" w:type="dxa"/>
           </w:tcPr>
+          <w:p/>
+        </w:tc>
+        <w:tc>
+          <w:tcPr>
+            <w:tcW w:w="5523" w:type="dxa"/>
+            <w:vMerge/>
+          </w:tcPr>
+          <w:p/>
+        </w:tc>
+      </w:tr>
+      <w:tr>
+        <w:tc>
+          <w:tcPr>
+            <w:tcW w:w="2735" w:type="dxa"/>
+          </w:tcPr>
           <w:p>
             <w:r>
-              <w:t>32786</w:t>
+              <w:t>5</w:t>
+            </w:r>
+          </w:p>
+        </w:tc>
+        <w:tc>
+          <w:tcPr>
+            <w:tcW w:w="236" w:type="dxa"/>
+          </w:tcPr>
+          <w:p>
+            <w:r>
+              <w:t>262144</w:t>
             </w:r>
           </w:p>
         </w:tc>
@@ -7947,35 +9711,6 @@
           </w:tcPr>
           <w:p>
             <w:r>
-              <w:t>5</w:t>
-            </w:r>
-          </w:p>
-        </w:tc>
-        <w:tc>
-          <w:tcPr>
-            <w:tcW w:w="236" w:type="dxa"/>
-          </w:tcPr>
-          <w:p>
-            <w:r>
-              <w:t>262144</w:t>
-            </w:r>
-          </w:p>
-        </w:tc>
-        <w:tc>
-          <w:tcPr>
-            <w:tcW w:w="5523" w:type="dxa"/>
-            <w:vMerge/>
-          </w:tcPr>
-          <w:p/>
-        </w:tc>
-      </w:tr>
-      <w:tr>
-        <w:tc>
-          <w:tcPr>
-            <w:tcW w:w="2735" w:type="dxa"/>
-          </w:tcPr>
-          <w:p>
-            <w:r>
               <w:t>6</w:t>
             </w:r>
           </w:p>
@@ -8185,11 +9920,11 @@
       <w:pPr>
         <w:pStyle w:val="Ttulo1"/>
       </w:pPr>
-      <w:bookmarkStart w:id="18" w:name="_Toc161853844"/>
+      <w:bookmarkStart w:id="19" w:name="_Toc161853844"/>
       <w:r>
         <w:t>Bibliografia</w:t>
       </w:r>
-      <w:bookmarkEnd w:id="18"/>
+      <w:bookmarkEnd w:id="19"/>
       <w:r>
         <w:t xml:space="preserve"> </w:t>
       </w:r>
@@ -8202,7 +9937,7 @@
           <w:numId w:val="13"/>
         </w:numPr>
       </w:pPr>
-      <w:hyperlink r:id="rId36" w:history="1">
+      <w:hyperlink r:id="rId45" w:history="1">
         <w:r>
           <w:rPr>
             <w:rStyle w:val="Hiperligao"/>
@@ -8219,7 +9954,7 @@
           <w:numId w:val="13"/>
         </w:numPr>
       </w:pPr>
-      <w:hyperlink r:id="rId37" w:history="1">
+      <w:hyperlink r:id="rId46" w:history="1">
         <w:r>
           <w:rPr>
             <w:rStyle w:val="Hiperligao"/>
@@ -8236,7 +9971,7 @@
           <w:numId w:val="13"/>
         </w:numPr>
       </w:pPr>
-      <w:hyperlink r:id="rId38" w:history="1">
+      <w:hyperlink r:id="rId47" w:history="1">
         <w:r>
           <w:rPr>
             <w:rStyle w:val="Hiperligao"/>
@@ -8253,7 +9988,7 @@
           <w:numId w:val="13"/>
         </w:numPr>
       </w:pPr>
-      <w:hyperlink r:id="rId39" w:history="1">
+      <w:hyperlink r:id="rId48" w:history="1">
         <w:r>
           <w:rPr>
             <w:rStyle w:val="Hiperligao"/>
@@ -8270,7 +10005,7 @@
           <w:numId w:val="13"/>
         </w:numPr>
       </w:pPr>
-      <w:hyperlink r:id="rId40" w:history="1">
+      <w:hyperlink r:id="rId49" w:history="1">
         <w:r>
           <w:rPr>
             <w:rStyle w:val="Hiperligao"/>
@@ -8287,7 +10022,7 @@
           <w:numId w:val="13"/>
         </w:numPr>
       </w:pPr>
-      <w:hyperlink r:id="rId41" w:history="1">
+      <w:hyperlink r:id="rId50" w:history="1">
         <w:r>
           <w:rPr>
             <w:rStyle w:val="Hiperligao"/>
@@ -8303,7 +10038,7 @@
     </w:p>
     <w:p/>
     <w:sectPr>
-      <w:footerReference w:type="default" r:id="rId42"/>
+      <w:footerReference w:type="default" r:id="rId51"/>
       <w:pgSz w:w="11906" w:h="16838"/>
       <w:pgMar w:top="1417" w:right="1701" w:bottom="1417" w:left="1701" w:header="708" w:footer="708" w:gutter="0"/>
       <w:pgNumType w:start="1"/>
@@ -8315,7 +10050,7 @@
 </file>
 
 <file path=word/endnotes.xml><?xml version="1.0" encoding="utf-8"?>
-<w:endnotes xmlns:wpc="http://schemas.microsoft.com/office/word/2010/wordprocessingCanvas" xmlns:cx="http://schemas.microsoft.com/office/drawing/2014/chartex" xmlns:cx1="http://schemas.microsoft.com/office/drawing/2015/9/8/chartex" xmlns:cx2="http://schemas.microsoft.com/office/drawing/2015/10/21/chartex" xmlns:cx3="http://schemas.microsoft.com/office/drawing/2016/5/9/chartex" xmlns:cx4="http://schemas.microsoft.com/office/drawing/2016/5/10/chartex" xmlns:cx5="http://schemas.microsoft.com/office/drawing/2016/5/11/chartex" xmlns:cx6="http://schemas.microsoft.com/office/drawing/2016/5/12/chartex" xmlns:cx7="http://schemas.microsoft.com/office/drawing/2016/5/13/chartex" xmlns:cx8="http://schemas.microsoft.com/office/drawing/2016/5/14/chartex" xmlns:mc="http://schemas.openxmlformats.org/markup-compatibility/2006" xmlns:aink="http://schemas.microsoft.com/office/drawing/2016/ink" xmlns:am3d="http://schemas.microsoft.com/office/drawing/2017/model3d" xmlns:o="urn:schemas-microsoft-com:office:office" xmlns:r="http://schemas.openxmlformats.org/officeDocument/2006/relationships" xmlns:m="http://schemas.openxmlformats.org/officeDocument/2006/math" xmlns:v="urn:schemas-microsoft-com:vml" xmlns:wp14="http://schemas.microsoft.com/office/word/2010/wordprocessingDrawing" xmlns:wp="http://schemas.openxmlformats.org/drawingml/2006/wordprocessingDrawing" xmlns:w10="urn:schemas-microsoft-com:office:word" xmlns:w="http://schemas.openxmlformats.org/wordprocessingml/2006/main" xmlns:w14="http://schemas.microsoft.com/office/word/2010/wordml" xmlns:w15="http://schemas.microsoft.com/office/word/2012/wordml" xmlns:w16cex="http://schemas.microsoft.com/office/word/2018/wordml/cex" xmlns:w16cid="http://schemas.microsoft.com/office/word/2016/wordml/cid" xmlns:w16="http://schemas.microsoft.com/office/word/2018/wordml" xmlns:w16se="http://schemas.microsoft.com/office/word/2015/wordml/symex" xmlns:wpg="http://schemas.microsoft.com/office/word/2010/wordprocessingGroup" xmlns:wpi="http://schemas.microsoft.com/office/word/2010/wordprocessingInk" xmlns:wne="http://schemas.microsoft.com/office/word/2006/wordml" xmlns:wps="http://schemas.microsoft.com/office/word/2010/wordprocessingShape" mc:Ignorable="w14 w15 w16se w16cid w16 w16cex wp14">
+<w:endnotes xmlns:wpc="http://schemas.microsoft.com/office/word/2010/wordprocessingCanvas" xmlns:cx="http://schemas.microsoft.com/office/drawing/2014/chartex" xmlns:cx1="http://schemas.microsoft.com/office/drawing/2015/9/8/chartex" xmlns:cx2="http://schemas.microsoft.com/office/drawing/2015/10/21/chartex" xmlns:cx3="http://schemas.microsoft.com/office/drawing/2016/5/9/chartex" xmlns:cx4="http://schemas.microsoft.com/office/drawing/2016/5/10/chartex" xmlns:cx5="http://schemas.microsoft.com/office/drawing/2016/5/11/chartex" xmlns:cx6="http://schemas.microsoft.com/office/drawing/2016/5/12/chartex" xmlns:cx7="http://schemas.microsoft.com/office/drawing/2016/5/13/chartex" xmlns:cx8="http://schemas.microsoft.com/office/drawing/2016/5/14/chartex" xmlns:mc="http://schemas.openxmlformats.org/markup-compatibility/2006" xmlns:aink="http://schemas.microsoft.com/office/drawing/2016/ink" xmlns:am3d="http://schemas.microsoft.com/office/drawing/2017/model3d" xmlns:o="urn:schemas-microsoft-com:office:office" xmlns:oel="http://schemas.microsoft.com/office/2019/extlst" xmlns:r="http://schemas.openxmlformats.org/officeDocument/2006/relationships" xmlns:m="http://schemas.openxmlformats.org/officeDocument/2006/math" xmlns:v="urn:schemas-microsoft-com:vml" xmlns:wp14="http://schemas.microsoft.com/office/word/2010/wordprocessingDrawing" xmlns:wp="http://schemas.openxmlformats.org/drawingml/2006/wordprocessingDrawing" xmlns:w10="urn:schemas-microsoft-com:office:word" xmlns:w="http://schemas.openxmlformats.org/wordprocessingml/2006/main" xmlns:w14="http://schemas.microsoft.com/office/word/2010/wordml" xmlns:w15="http://schemas.microsoft.com/office/word/2012/wordml" xmlns:w16cex="http://schemas.microsoft.com/office/word/2018/wordml/cex" xmlns:w16cid="http://schemas.microsoft.com/office/word/2016/wordml/cid" xmlns:w16="http://schemas.microsoft.com/office/word/2018/wordml" xmlns:w16du="http://schemas.microsoft.com/office/word/2023/wordml/word16du" xmlns:w16sdtdh="http://schemas.microsoft.com/office/word/2020/wordml/sdtdatahash" xmlns:w16se="http://schemas.microsoft.com/office/word/2015/wordml/symex" xmlns:wpg="http://schemas.microsoft.com/office/word/2010/wordprocessingGroup" xmlns:wpi="http://schemas.microsoft.com/office/word/2010/wordprocessingInk" xmlns:wne="http://schemas.microsoft.com/office/word/2006/wordml" xmlns:wps="http://schemas.microsoft.com/office/word/2010/wordprocessingShape" mc:Ignorable="w14 w15 w16se w16cid w16 w16cex w16sdtdh w16du wp14">
   <w:endnote w:type="separator" w:id="-1">
     <w:p>
       <w:pPr>
@@ -8340,7 +10075,7 @@
 </file>
 
 <file path=word/footer1.xml><?xml version="1.0" encoding="utf-8"?>
-<w:ftr xmlns:wpc="http://schemas.microsoft.com/office/word/2010/wordprocessingCanvas" xmlns:cx="http://schemas.microsoft.com/office/drawing/2014/chartex" xmlns:cx1="http://schemas.microsoft.com/office/drawing/2015/9/8/chartex" xmlns:cx2="http://schemas.microsoft.com/office/drawing/2015/10/21/chartex" xmlns:cx3="http://schemas.microsoft.com/office/drawing/2016/5/9/chartex" xmlns:cx4="http://schemas.microsoft.com/office/drawing/2016/5/10/chartex" xmlns:cx5="http://schemas.microsoft.com/office/drawing/2016/5/11/chartex" xmlns:cx6="http://schemas.microsoft.com/office/drawing/2016/5/12/chartex" xmlns:cx7="http://schemas.microsoft.com/office/drawing/2016/5/13/chartex" xmlns:cx8="http://schemas.microsoft.com/office/drawing/2016/5/14/chartex" xmlns:mc="http://schemas.openxmlformats.org/markup-compatibility/2006" xmlns:aink="http://schemas.microsoft.com/office/drawing/2016/ink" xmlns:am3d="http://schemas.microsoft.com/office/drawing/2017/model3d" xmlns:o="urn:schemas-microsoft-com:office:office" xmlns:r="http://schemas.openxmlformats.org/officeDocument/2006/relationships" xmlns:m="http://schemas.openxmlformats.org/officeDocument/2006/math" xmlns:v="urn:schemas-microsoft-com:vml" xmlns:wp14="http://schemas.microsoft.com/office/word/2010/wordprocessingDrawing" xmlns:wp="http://schemas.openxmlformats.org/drawingml/2006/wordprocessingDrawing" xmlns:w10="urn:schemas-microsoft-com:office:word" xmlns:w="http://schemas.openxmlformats.org/wordprocessingml/2006/main" xmlns:w14="http://schemas.microsoft.com/office/word/2010/wordml" xmlns:w15="http://schemas.microsoft.com/office/word/2012/wordml" xmlns:w16cex="http://schemas.microsoft.com/office/word/2018/wordml/cex" xmlns:w16cid="http://schemas.microsoft.com/office/word/2016/wordml/cid" xmlns:w16="http://schemas.microsoft.com/office/word/2018/wordml" xmlns:w16se="http://schemas.microsoft.com/office/word/2015/wordml/symex" xmlns:wpg="http://schemas.microsoft.com/office/word/2010/wordprocessingGroup" xmlns:wpi="http://schemas.microsoft.com/office/word/2010/wordprocessingInk" xmlns:wne="http://schemas.microsoft.com/office/word/2006/wordml" xmlns:wps="http://schemas.microsoft.com/office/word/2010/wordprocessingShape" mc:Ignorable="w14 w15 w16se w16cid w16 w16cex wp14">
+<w:ftr xmlns:wpc="http://schemas.microsoft.com/office/word/2010/wordprocessingCanvas" xmlns:cx="http://schemas.microsoft.com/office/drawing/2014/chartex" xmlns:cx1="http://schemas.microsoft.com/office/drawing/2015/9/8/chartex" xmlns:cx2="http://schemas.microsoft.com/office/drawing/2015/10/21/chartex" xmlns:cx3="http://schemas.microsoft.com/office/drawing/2016/5/9/chartex" xmlns:cx4="http://schemas.microsoft.com/office/drawing/2016/5/10/chartex" xmlns:cx5="http://schemas.microsoft.com/office/drawing/2016/5/11/chartex" xmlns:cx6="http://schemas.microsoft.com/office/drawing/2016/5/12/chartex" xmlns:cx7="http://schemas.microsoft.com/office/drawing/2016/5/13/chartex" xmlns:cx8="http://schemas.microsoft.com/office/drawing/2016/5/14/chartex" xmlns:mc="http://schemas.openxmlformats.org/markup-compatibility/2006" xmlns:aink="http://schemas.microsoft.com/office/drawing/2016/ink" xmlns:am3d="http://schemas.microsoft.com/office/drawing/2017/model3d" xmlns:o="urn:schemas-microsoft-com:office:office" xmlns:oel="http://schemas.microsoft.com/office/2019/extlst" xmlns:r="http://schemas.openxmlformats.org/officeDocument/2006/relationships" xmlns:m="http://schemas.openxmlformats.org/officeDocument/2006/math" xmlns:v="urn:schemas-microsoft-com:vml" xmlns:wp14="http://schemas.microsoft.com/office/word/2010/wordprocessingDrawing" xmlns:wp="http://schemas.openxmlformats.org/drawingml/2006/wordprocessingDrawing" xmlns:w10="urn:schemas-microsoft-com:office:word" xmlns:w="http://schemas.openxmlformats.org/wordprocessingml/2006/main" xmlns:w14="http://schemas.microsoft.com/office/word/2010/wordml" xmlns:w15="http://schemas.microsoft.com/office/word/2012/wordml" xmlns:w16cex="http://schemas.microsoft.com/office/word/2018/wordml/cex" xmlns:w16cid="http://schemas.microsoft.com/office/word/2016/wordml/cid" xmlns:w16="http://schemas.microsoft.com/office/word/2018/wordml" xmlns:w16du="http://schemas.microsoft.com/office/word/2023/wordml/word16du" xmlns:w16sdtdh="http://schemas.microsoft.com/office/word/2020/wordml/sdtdatahash" xmlns:w16se="http://schemas.microsoft.com/office/word/2015/wordml/symex" xmlns:wpg="http://schemas.microsoft.com/office/word/2010/wordprocessingGroup" xmlns:wpi="http://schemas.microsoft.com/office/word/2010/wordprocessingInk" xmlns:wne="http://schemas.microsoft.com/office/word/2006/wordml" xmlns:wps="http://schemas.microsoft.com/office/word/2010/wordprocessingShape" mc:Ignorable="w14 w15 w16se w16cid w16 w16cex w16sdtdh w16du wp14">
   <w:sdt>
     <w:sdtPr>
       <w:id w:val="1275749601"/>
@@ -8349,7 +10084,6 @@
         <w:docPartUnique/>
       </w:docPartObj>
     </w:sdtPr>
-    <w:sdtEndPr/>
     <w:sdtContent>
       <w:p>
         <w:pPr>
@@ -8368,7 +10102,7 @@
 </file>
 
 <file path=word/footer2.xml><?xml version="1.0" encoding="utf-8"?>
-<w:ftr xmlns:wpc="http://schemas.microsoft.com/office/word/2010/wordprocessingCanvas" xmlns:cx="http://schemas.microsoft.com/office/drawing/2014/chartex" xmlns:cx1="http://schemas.microsoft.com/office/drawing/2015/9/8/chartex" xmlns:cx2="http://schemas.microsoft.com/office/drawing/2015/10/21/chartex" xmlns:cx3="http://schemas.microsoft.com/office/drawing/2016/5/9/chartex" xmlns:cx4="http://schemas.microsoft.com/office/drawing/2016/5/10/chartex" xmlns:cx5="http://schemas.microsoft.com/office/drawing/2016/5/11/chartex" xmlns:cx6="http://schemas.microsoft.com/office/drawing/2016/5/12/chartex" xmlns:cx7="http://schemas.microsoft.com/office/drawing/2016/5/13/chartex" xmlns:cx8="http://schemas.microsoft.com/office/drawing/2016/5/14/chartex" xmlns:mc="http://schemas.openxmlformats.org/markup-compatibility/2006" xmlns:aink="http://schemas.microsoft.com/office/drawing/2016/ink" xmlns:am3d="http://schemas.microsoft.com/office/drawing/2017/model3d" xmlns:o="urn:schemas-microsoft-com:office:office" xmlns:r="http://schemas.openxmlformats.org/officeDocument/2006/relationships" xmlns:m="http://schemas.openxmlformats.org/officeDocument/2006/math" xmlns:v="urn:schemas-microsoft-com:vml" xmlns:wp14="http://schemas.microsoft.com/office/word/2010/wordprocessingDrawing" xmlns:wp="http://schemas.openxmlformats.org/drawingml/2006/wordprocessingDrawing" xmlns:w10="urn:schemas-microsoft-com:office:word" xmlns:w="http://schemas.openxmlformats.org/wordprocessingml/2006/main" xmlns:w14="http://schemas.microsoft.com/office/word/2010/wordml" xmlns:w15="http://schemas.microsoft.com/office/word/2012/wordml" xmlns:w16cex="http://schemas.microsoft.com/office/word/2018/wordml/cex" xmlns:w16cid="http://schemas.microsoft.com/office/word/2016/wordml/cid" xmlns:w16="http://schemas.microsoft.com/office/word/2018/wordml" xmlns:w16se="http://schemas.microsoft.com/office/word/2015/wordml/symex" xmlns:wpg="http://schemas.microsoft.com/office/word/2010/wordprocessingGroup" xmlns:wpi="http://schemas.microsoft.com/office/word/2010/wordprocessingInk" xmlns:wne="http://schemas.microsoft.com/office/word/2006/wordml" xmlns:wps="http://schemas.microsoft.com/office/word/2010/wordprocessingShape" mc:Ignorable="w14 w15 w16se w16cid w16 w16cex wp14">
+<w:ftr xmlns:wpc="http://schemas.microsoft.com/office/word/2010/wordprocessingCanvas" xmlns:cx="http://schemas.microsoft.com/office/drawing/2014/chartex" xmlns:cx1="http://schemas.microsoft.com/office/drawing/2015/9/8/chartex" xmlns:cx2="http://schemas.microsoft.com/office/drawing/2015/10/21/chartex" xmlns:cx3="http://schemas.microsoft.com/office/drawing/2016/5/9/chartex" xmlns:cx4="http://schemas.microsoft.com/office/drawing/2016/5/10/chartex" xmlns:cx5="http://schemas.microsoft.com/office/drawing/2016/5/11/chartex" xmlns:cx6="http://schemas.microsoft.com/office/drawing/2016/5/12/chartex" xmlns:cx7="http://schemas.microsoft.com/office/drawing/2016/5/13/chartex" xmlns:cx8="http://schemas.microsoft.com/office/drawing/2016/5/14/chartex" xmlns:mc="http://schemas.openxmlformats.org/markup-compatibility/2006" xmlns:aink="http://schemas.microsoft.com/office/drawing/2016/ink" xmlns:am3d="http://schemas.microsoft.com/office/drawing/2017/model3d" xmlns:o="urn:schemas-microsoft-com:office:office" xmlns:oel="http://schemas.microsoft.com/office/2019/extlst" xmlns:r="http://schemas.openxmlformats.org/officeDocument/2006/relationships" xmlns:m="http://schemas.openxmlformats.org/officeDocument/2006/math" xmlns:v="urn:schemas-microsoft-com:vml" xmlns:wp14="http://schemas.microsoft.com/office/word/2010/wordprocessingDrawing" xmlns:wp="http://schemas.openxmlformats.org/drawingml/2006/wordprocessingDrawing" xmlns:w10="urn:schemas-microsoft-com:office:word" xmlns:w="http://schemas.openxmlformats.org/wordprocessingml/2006/main" xmlns:w14="http://schemas.microsoft.com/office/word/2010/wordml" xmlns:w15="http://schemas.microsoft.com/office/word/2012/wordml" xmlns:w16cex="http://schemas.microsoft.com/office/word/2018/wordml/cex" xmlns:w16cid="http://schemas.microsoft.com/office/word/2016/wordml/cid" xmlns:w16="http://schemas.microsoft.com/office/word/2018/wordml" xmlns:w16du="http://schemas.microsoft.com/office/word/2023/wordml/word16du" xmlns:w16sdtdh="http://schemas.microsoft.com/office/word/2020/wordml/sdtdatahash" xmlns:w16se="http://schemas.microsoft.com/office/word/2015/wordml/symex" xmlns:wpg="http://schemas.microsoft.com/office/word/2010/wordprocessingGroup" xmlns:wpi="http://schemas.microsoft.com/office/word/2010/wordprocessingInk" xmlns:wne="http://schemas.microsoft.com/office/word/2006/wordml" xmlns:wps="http://schemas.microsoft.com/office/word/2010/wordprocessingShape" mc:Ignorable="w14 w15 w16se w16cid w16 w16cex w16sdtdh w16du wp14">
   <w:sdt>
     <w:sdtPr>
       <w:id w:val="-298995816"/>
@@ -8377,7 +10111,6 @@
         <w:docPartUnique/>
       </w:docPartObj>
     </w:sdtPr>
-    <w:sdtEndPr/>
     <w:sdtContent>
       <w:p>
         <w:pPr>
@@ -8411,7 +10144,7 @@
 </file>
 
 <file path=word/footer3.xml><?xml version="1.0" encoding="utf-8"?>
-<w:ftr xmlns:wpc="http://schemas.microsoft.com/office/word/2010/wordprocessingCanvas" xmlns:cx="http://schemas.microsoft.com/office/drawing/2014/chartex" xmlns:cx1="http://schemas.microsoft.com/office/drawing/2015/9/8/chartex" xmlns:cx2="http://schemas.microsoft.com/office/drawing/2015/10/21/chartex" xmlns:cx3="http://schemas.microsoft.com/office/drawing/2016/5/9/chartex" xmlns:cx4="http://schemas.microsoft.com/office/drawing/2016/5/10/chartex" xmlns:cx5="http://schemas.microsoft.com/office/drawing/2016/5/11/chartex" xmlns:cx6="http://schemas.microsoft.com/office/drawing/2016/5/12/chartex" xmlns:cx7="http://schemas.microsoft.com/office/drawing/2016/5/13/chartex" xmlns:cx8="http://schemas.microsoft.com/office/drawing/2016/5/14/chartex" xmlns:mc="http://schemas.openxmlformats.org/markup-compatibility/2006" xmlns:aink="http://schemas.microsoft.com/office/drawing/2016/ink" xmlns:am3d="http://schemas.microsoft.com/office/drawing/2017/model3d" xmlns:o="urn:schemas-microsoft-com:office:office" xmlns:r="http://schemas.openxmlformats.org/officeDocument/2006/relationships" xmlns:m="http://schemas.openxmlformats.org/officeDocument/2006/math" xmlns:v="urn:schemas-microsoft-com:vml" xmlns:wp14="http://schemas.microsoft.com/office/word/2010/wordprocessingDrawing" xmlns:wp="http://schemas.openxmlformats.org/drawingml/2006/wordprocessingDrawing" xmlns:w10="urn:schemas-microsoft-com:office:word" xmlns:w="http://schemas.openxmlformats.org/wordprocessingml/2006/main" xmlns:w14="http://schemas.microsoft.com/office/word/2010/wordml" xmlns:w15="http://schemas.microsoft.com/office/word/2012/wordml" xmlns:w16cex="http://schemas.microsoft.com/office/word/2018/wordml/cex" xmlns:w16cid="http://schemas.microsoft.com/office/word/2016/wordml/cid" xmlns:w16="http://schemas.microsoft.com/office/word/2018/wordml" xmlns:w16se="http://schemas.microsoft.com/office/word/2015/wordml/symex" xmlns:wpg="http://schemas.microsoft.com/office/word/2010/wordprocessingGroup" xmlns:wpi="http://schemas.microsoft.com/office/word/2010/wordprocessingInk" xmlns:wne="http://schemas.microsoft.com/office/word/2006/wordml" xmlns:wps="http://schemas.microsoft.com/office/word/2010/wordprocessingShape" mc:Ignorable="w14 w15 w16se w16cid w16 w16cex wp14">
+<w:ftr xmlns:wpc="http://schemas.microsoft.com/office/word/2010/wordprocessingCanvas" xmlns:cx="http://schemas.microsoft.com/office/drawing/2014/chartex" xmlns:cx1="http://schemas.microsoft.com/office/drawing/2015/9/8/chartex" xmlns:cx2="http://schemas.microsoft.com/office/drawing/2015/10/21/chartex" xmlns:cx3="http://schemas.microsoft.com/office/drawing/2016/5/9/chartex" xmlns:cx4="http://schemas.microsoft.com/office/drawing/2016/5/10/chartex" xmlns:cx5="http://schemas.microsoft.com/office/drawing/2016/5/11/chartex" xmlns:cx6="http://schemas.microsoft.com/office/drawing/2016/5/12/chartex" xmlns:cx7="http://schemas.microsoft.com/office/drawing/2016/5/13/chartex" xmlns:cx8="http://schemas.microsoft.com/office/drawing/2016/5/14/chartex" xmlns:mc="http://schemas.openxmlformats.org/markup-compatibility/2006" xmlns:aink="http://schemas.microsoft.com/office/drawing/2016/ink" xmlns:am3d="http://schemas.microsoft.com/office/drawing/2017/model3d" xmlns:o="urn:schemas-microsoft-com:office:office" xmlns:oel="http://schemas.microsoft.com/office/2019/extlst" xmlns:r="http://schemas.openxmlformats.org/officeDocument/2006/relationships" xmlns:m="http://schemas.openxmlformats.org/officeDocument/2006/math" xmlns:v="urn:schemas-microsoft-com:vml" xmlns:wp14="http://schemas.microsoft.com/office/word/2010/wordprocessingDrawing" xmlns:wp="http://schemas.openxmlformats.org/drawingml/2006/wordprocessingDrawing" xmlns:w10="urn:schemas-microsoft-com:office:word" xmlns:w="http://schemas.openxmlformats.org/wordprocessingml/2006/main" xmlns:w14="http://schemas.microsoft.com/office/word/2010/wordml" xmlns:w15="http://schemas.microsoft.com/office/word/2012/wordml" xmlns:w16cex="http://schemas.microsoft.com/office/word/2018/wordml/cex" xmlns:w16cid="http://schemas.microsoft.com/office/word/2016/wordml/cid" xmlns:w16="http://schemas.microsoft.com/office/word/2018/wordml" xmlns:w16du="http://schemas.microsoft.com/office/word/2023/wordml/word16du" xmlns:w16sdtdh="http://schemas.microsoft.com/office/word/2020/wordml/sdtdatahash" xmlns:w16se="http://schemas.microsoft.com/office/word/2015/wordml/symex" xmlns:wpg="http://schemas.microsoft.com/office/word/2010/wordprocessingGroup" xmlns:wpi="http://schemas.microsoft.com/office/word/2010/wordprocessingInk" xmlns:wne="http://schemas.microsoft.com/office/word/2006/wordml" xmlns:wps="http://schemas.microsoft.com/office/word/2010/wordprocessingShape" mc:Ignorable="w14 w15 w16se w16cid w16 w16cex w16sdtdh w16du wp14">
   <w:sdt>
     <w:sdtPr>
       <w:id w:val="1808585522"/>
@@ -8420,7 +10153,6 @@
         <w:docPartUnique/>
       </w:docPartObj>
     </w:sdtPr>
-    <w:sdtEndPr/>
     <w:sdtContent>
       <w:p>
         <w:pPr>
@@ -8454,7 +10186,7 @@
 </file>
 
 <file path=word/footnotes.xml><?xml version="1.0" encoding="utf-8"?>
-<w:footnotes xmlns:wpc="http://schemas.microsoft.com/office/word/2010/wordprocessingCanvas" xmlns:cx="http://schemas.microsoft.com/office/drawing/2014/chartex" xmlns:cx1="http://schemas.microsoft.com/office/drawing/2015/9/8/chartex" xmlns:cx2="http://schemas.microsoft.com/office/drawing/2015/10/21/chartex" xmlns:cx3="http://schemas.microsoft.com/office/drawing/2016/5/9/chartex" xmlns:cx4="http://schemas.microsoft.com/office/drawing/2016/5/10/chartex" xmlns:cx5="http://schemas.microsoft.com/office/drawing/2016/5/11/chartex" xmlns:cx6="http://schemas.microsoft.com/office/drawing/2016/5/12/chartex" xmlns:cx7="http://schemas.microsoft.com/office/drawing/2016/5/13/chartex" xmlns:cx8="http://schemas.microsoft.com/office/drawing/2016/5/14/chartex" xmlns:mc="http://schemas.openxmlformats.org/markup-compatibility/2006" xmlns:aink="http://schemas.microsoft.com/office/drawing/2016/ink" xmlns:am3d="http://schemas.microsoft.com/office/drawing/2017/model3d" xmlns:o="urn:schemas-microsoft-com:office:office" xmlns:r="http://schemas.openxmlformats.org/officeDocument/2006/relationships" xmlns:m="http://schemas.openxmlformats.org/officeDocument/2006/math" xmlns:v="urn:schemas-microsoft-com:vml" xmlns:wp14="http://schemas.microsoft.com/office/word/2010/wordprocessingDrawing" xmlns:wp="http://schemas.openxmlformats.org/drawingml/2006/wordprocessingDrawing" xmlns:w10="urn:schemas-microsoft-com:office:word" xmlns:w="http://schemas.openxmlformats.org/wordprocessingml/2006/main" xmlns:w14="http://schemas.microsoft.com/office/word/2010/wordml" xmlns:w15="http://schemas.microsoft.com/office/word/2012/wordml" xmlns:w16cex="http://schemas.microsoft.com/office/word/2018/wordml/cex" xmlns:w16cid="http://schemas.microsoft.com/office/word/2016/wordml/cid" xmlns:w16="http://schemas.microsoft.com/office/word/2018/wordml" xmlns:w16se="http://schemas.microsoft.com/office/word/2015/wordml/symex" xmlns:wpg="http://schemas.microsoft.com/office/word/2010/wordprocessingGroup" xmlns:wpi="http://schemas.microsoft.com/office/word/2010/wordprocessingInk" xmlns:wne="http://schemas.microsoft.com/office/word/2006/wordml" xmlns:wps="http://schemas.microsoft.com/office/word/2010/wordprocessingShape" mc:Ignorable="w14 w15 w16se w16cid w16 w16cex wp14">
+<w:footnotes xmlns:wpc="http://schemas.microsoft.com/office/word/2010/wordprocessingCanvas" xmlns:cx="http://schemas.microsoft.com/office/drawing/2014/chartex" xmlns:cx1="http://schemas.microsoft.com/office/drawing/2015/9/8/chartex" xmlns:cx2="http://schemas.microsoft.com/office/drawing/2015/10/21/chartex" xmlns:cx3="http://schemas.microsoft.com/office/drawing/2016/5/9/chartex" xmlns:cx4="http://schemas.microsoft.com/office/drawing/2016/5/10/chartex" xmlns:cx5="http://schemas.microsoft.com/office/drawing/2016/5/11/chartex" xmlns:cx6="http://schemas.microsoft.com/office/drawing/2016/5/12/chartex" xmlns:cx7="http://schemas.microsoft.com/office/drawing/2016/5/13/chartex" xmlns:cx8="http://schemas.microsoft.com/office/drawing/2016/5/14/chartex" xmlns:mc="http://schemas.openxmlformats.org/markup-compatibility/2006" xmlns:aink="http://schemas.microsoft.com/office/drawing/2016/ink" xmlns:am3d="http://schemas.microsoft.com/office/drawing/2017/model3d" xmlns:o="urn:schemas-microsoft-com:office:office" xmlns:oel="http://schemas.microsoft.com/office/2019/extlst" xmlns:r="http://schemas.openxmlformats.org/officeDocument/2006/relationships" xmlns:m="http://schemas.openxmlformats.org/officeDocument/2006/math" xmlns:v="urn:schemas-microsoft-com:vml" xmlns:wp14="http://schemas.microsoft.com/office/word/2010/wordprocessingDrawing" xmlns:wp="http://schemas.openxmlformats.org/drawingml/2006/wordprocessingDrawing" xmlns:w10="urn:schemas-microsoft-com:office:word" xmlns:w="http://schemas.openxmlformats.org/wordprocessingml/2006/main" xmlns:w14="http://schemas.microsoft.com/office/word/2010/wordml" xmlns:w15="http://schemas.microsoft.com/office/word/2012/wordml" xmlns:w16cex="http://schemas.microsoft.com/office/word/2018/wordml/cex" xmlns:w16cid="http://schemas.microsoft.com/office/word/2016/wordml/cid" xmlns:w16="http://schemas.microsoft.com/office/word/2018/wordml" xmlns:w16du="http://schemas.microsoft.com/office/word/2023/wordml/word16du" xmlns:w16sdtdh="http://schemas.microsoft.com/office/word/2020/wordml/sdtdatahash" xmlns:w16se="http://schemas.microsoft.com/office/word/2015/wordml/symex" xmlns:wpg="http://schemas.microsoft.com/office/word/2010/wordprocessingGroup" xmlns:wpi="http://schemas.microsoft.com/office/word/2010/wordprocessingInk" xmlns:wne="http://schemas.microsoft.com/office/word/2006/wordml" xmlns:wps="http://schemas.microsoft.com/office/word/2010/wordprocessingShape" mc:Ignorable="w14 w15 w16se w16cid w16 w16cex w16sdtdh w16du wp14">
   <w:footnote w:type="separator" w:id="-1">
     <w:p>
       <w:pPr>
@@ -8479,7 +10211,7 @@
 </file>
 
 <file path=word/numbering.xml><?xml version="1.0" encoding="utf-8"?>
-<w:numbering xmlns:wpc="http://schemas.microsoft.com/office/word/2010/wordprocessingCanvas" xmlns:cx="http://schemas.microsoft.com/office/drawing/2014/chartex" xmlns:cx1="http://schemas.microsoft.com/office/drawing/2015/9/8/chartex" xmlns:cx2="http://schemas.microsoft.com/office/drawing/2015/10/21/chartex" xmlns:cx3="http://schemas.microsoft.com/office/drawing/2016/5/9/chartex" xmlns:cx4="http://schemas.microsoft.com/office/drawing/2016/5/10/chartex" xmlns:cx5="http://schemas.microsoft.com/office/drawing/2016/5/11/chartex" xmlns:cx6="http://schemas.microsoft.com/office/drawing/2016/5/12/chartex" xmlns:cx7="http://schemas.microsoft.com/office/drawing/2016/5/13/chartex" xmlns:cx8="http://schemas.microsoft.com/office/drawing/2016/5/14/chartex" xmlns:mc="http://schemas.openxmlformats.org/markup-compatibility/2006" xmlns:aink="http://schemas.microsoft.com/office/drawing/2016/ink" xmlns:am3d="http://schemas.microsoft.com/office/drawing/2017/model3d" xmlns:o="urn:schemas-microsoft-com:office:office" xmlns:r="http://schemas.openxmlformats.org/officeDocument/2006/relationships" xmlns:m="http://schemas.openxmlformats.org/officeDocument/2006/math" xmlns:v="urn:schemas-microsoft-com:vml" xmlns:wp14="http://schemas.microsoft.com/office/word/2010/wordprocessingDrawing" xmlns:wp="http://schemas.openxmlformats.org/drawingml/2006/wordprocessingDrawing" xmlns:w10="urn:schemas-microsoft-com:office:word" xmlns:w="http://schemas.openxmlformats.org/wordprocessingml/2006/main" xmlns:w14="http://schemas.microsoft.com/office/word/2010/wordml" xmlns:w15="http://schemas.microsoft.com/office/word/2012/wordml" xmlns:w16cex="http://schemas.microsoft.com/office/word/2018/wordml/cex" xmlns:w16cid="http://schemas.microsoft.com/office/word/2016/wordml/cid" xmlns:w16="http://schemas.microsoft.com/office/word/2018/wordml" xmlns:w16se="http://schemas.microsoft.com/office/word/2015/wordml/symex" xmlns:wpg="http://schemas.microsoft.com/office/word/2010/wordprocessingGroup" xmlns:wpi="http://schemas.microsoft.com/office/word/2010/wordprocessingInk" xmlns:wne="http://schemas.microsoft.com/office/word/2006/wordml" xmlns:wps="http://schemas.microsoft.com/office/word/2010/wordprocessingShape" mc:Ignorable="w14 w15 w16se w16cid w16 w16cex wp14">
+<w:numbering xmlns:wpc="http://schemas.microsoft.com/office/word/2010/wordprocessingCanvas" xmlns:cx="http://schemas.microsoft.com/office/drawing/2014/chartex" xmlns:cx1="http://schemas.microsoft.com/office/drawing/2015/9/8/chartex" xmlns:cx2="http://schemas.microsoft.com/office/drawing/2015/10/21/chartex" xmlns:cx3="http://schemas.microsoft.com/office/drawing/2016/5/9/chartex" xmlns:cx4="http://schemas.microsoft.com/office/drawing/2016/5/10/chartex" xmlns:cx5="http://schemas.microsoft.com/office/drawing/2016/5/11/chartex" xmlns:cx6="http://schemas.microsoft.com/office/drawing/2016/5/12/chartex" xmlns:cx7="http://schemas.microsoft.com/office/drawing/2016/5/13/chartex" xmlns:cx8="http://schemas.microsoft.com/office/drawing/2016/5/14/chartex" xmlns:mc="http://schemas.openxmlformats.org/markup-compatibility/2006" xmlns:aink="http://schemas.microsoft.com/office/drawing/2016/ink" xmlns:am3d="http://schemas.microsoft.com/office/drawing/2017/model3d" xmlns:o="urn:schemas-microsoft-com:office:office" xmlns:oel="http://schemas.microsoft.com/office/2019/extlst" xmlns:r="http://schemas.openxmlformats.org/officeDocument/2006/relationships" xmlns:m="http://schemas.openxmlformats.org/officeDocument/2006/math" xmlns:v="urn:schemas-microsoft-com:vml" xmlns:wp14="http://schemas.microsoft.com/office/word/2010/wordprocessingDrawing" xmlns:wp="http://schemas.openxmlformats.org/drawingml/2006/wordprocessingDrawing" xmlns:w10="urn:schemas-microsoft-com:office:word" xmlns:w="http://schemas.openxmlformats.org/wordprocessingml/2006/main" xmlns:w14="http://schemas.microsoft.com/office/word/2010/wordml" xmlns:w15="http://schemas.microsoft.com/office/word/2012/wordml" xmlns:w16cex="http://schemas.microsoft.com/office/word/2018/wordml/cex" xmlns:w16cid="http://schemas.microsoft.com/office/word/2016/wordml/cid" xmlns:w16="http://schemas.microsoft.com/office/word/2018/wordml" xmlns:w16du="http://schemas.microsoft.com/office/word/2023/wordml/word16du" xmlns:w16sdtdh="http://schemas.microsoft.com/office/word/2020/wordml/sdtdatahash" xmlns:w16se="http://schemas.microsoft.com/office/word/2015/wordml/symex" xmlns:wpg="http://schemas.microsoft.com/office/word/2010/wordprocessingGroup" xmlns:wpi="http://schemas.microsoft.com/office/word/2010/wordprocessingInk" xmlns:wne="http://schemas.microsoft.com/office/word/2006/wordml" xmlns:wps="http://schemas.microsoft.com/office/word/2010/wordprocessingShape" mc:Ignorable="w14 w15 w16se w16cid w16 w16cex w16sdtdh w16du wp14">
   <w:abstractNum w:abstractNumId="0" w15:restartNumberingAfterBreak="0">
     <w:nsid w:val="00D76626"/>
     <w:multiLevelType w:val="hybridMultilevel"/>
@@ -10125,56 +11857,56 @@
       </w:rPr>
     </w:lvl>
   </w:abstractNum>
-  <w:num w:numId="1">
+  <w:num w:numId="1" w16cid:durableId="768357651">
     <w:abstractNumId w:val="6"/>
   </w:num>
-  <w:num w:numId="2">
+  <w:num w:numId="2" w16cid:durableId="851720289">
     <w:abstractNumId w:val="4"/>
   </w:num>
-  <w:num w:numId="3">
+  <w:num w:numId="3" w16cid:durableId="1639148551">
     <w:abstractNumId w:val="0"/>
   </w:num>
-  <w:num w:numId="4">
+  <w:num w:numId="4" w16cid:durableId="563105415">
     <w:abstractNumId w:val="10"/>
   </w:num>
-  <w:num w:numId="5">
+  <w:num w:numId="5" w16cid:durableId="1824853563">
     <w:abstractNumId w:val="7"/>
   </w:num>
-  <w:num w:numId="6">
+  <w:num w:numId="6" w16cid:durableId="699163157">
     <w:abstractNumId w:val="3"/>
   </w:num>
-  <w:num w:numId="7">
+  <w:num w:numId="7" w16cid:durableId="1856188552">
     <w:abstractNumId w:val="12"/>
   </w:num>
-  <w:num w:numId="8">
+  <w:num w:numId="8" w16cid:durableId="1990131950">
     <w:abstractNumId w:val="14"/>
   </w:num>
-  <w:num w:numId="9">
+  <w:num w:numId="9" w16cid:durableId="1129515768">
     <w:abstractNumId w:val="8"/>
   </w:num>
-  <w:num w:numId="10">
+  <w:num w:numId="10" w16cid:durableId="1587305765">
     <w:abstractNumId w:val="1"/>
   </w:num>
-  <w:num w:numId="11">
+  <w:num w:numId="11" w16cid:durableId="390202869">
     <w:abstractNumId w:val="13"/>
   </w:num>
-  <w:num w:numId="12">
+  <w:num w:numId="12" w16cid:durableId="166597991">
     <w:abstractNumId w:val="9"/>
   </w:num>
-  <w:num w:numId="13">
+  <w:num w:numId="13" w16cid:durableId="163325559">
     <w:abstractNumId w:val="2"/>
   </w:num>
-  <w:num w:numId="14">
+  <w:num w:numId="14" w16cid:durableId="1053625431">
     <w:abstractNumId w:val="11"/>
   </w:num>
-  <w:num w:numId="15">
+  <w:num w:numId="15" w16cid:durableId="904996583">
     <w:abstractNumId w:val="5"/>
   </w:num>
 </w:numbering>
 </file>
 
 <file path=word/styles.xml><?xml version="1.0" encoding="utf-8"?>
-<w:styles xmlns:mc="http://schemas.openxmlformats.org/markup-compatibility/2006" xmlns:r="http://schemas.openxmlformats.org/officeDocument/2006/relationships" xmlns:w="http://schemas.openxmlformats.org/wordprocessingml/2006/main" xmlns:w14="http://schemas.microsoft.com/office/word/2010/wordml" xmlns:w15="http://schemas.microsoft.com/office/word/2012/wordml" xmlns:w16cex="http://schemas.microsoft.com/office/word/2018/wordml/cex" xmlns:w16cid="http://schemas.microsoft.com/office/word/2016/wordml/cid" xmlns:w16="http://schemas.microsoft.com/office/word/2018/wordml" xmlns:w16se="http://schemas.microsoft.com/office/word/2015/wordml/symex" mc:Ignorable="w14 w15 w16se w16cid w16 w16cex">
+<w:styles xmlns:mc="http://schemas.openxmlformats.org/markup-compatibility/2006" xmlns:r="http://schemas.openxmlformats.org/officeDocument/2006/relationships" xmlns:w="http://schemas.openxmlformats.org/wordprocessingml/2006/main" xmlns:w14="http://schemas.microsoft.com/office/word/2010/wordml" xmlns:w15="http://schemas.microsoft.com/office/word/2012/wordml" xmlns:w16cex="http://schemas.microsoft.com/office/word/2018/wordml/cex" xmlns:w16cid="http://schemas.microsoft.com/office/word/2016/wordml/cid" xmlns:w16="http://schemas.microsoft.com/office/word/2018/wordml" xmlns:w16du="http://schemas.microsoft.com/office/word/2023/wordml/word16du" xmlns:w16sdtdh="http://schemas.microsoft.com/office/word/2020/wordml/sdtdatahash" xmlns:w16se="http://schemas.microsoft.com/office/word/2015/wordml/symex" mc:Ignorable="w14 w15 w16se w16cid w16 w16cex w16sdtdh w16du">
   <w:docDefaults>
     <w:rPrDefault>
       <w:rPr>
@@ -10574,7 +12306,7 @@
   <w:style w:type="paragraph" w:default="1" w:styleId="Normal">
     <w:name w:val="Normal"/>
     <w:qFormat/>
-    <w:rsid w:val="00A947C4"/>
+    <w:rsid w:val="0086499E"/>
   </w:style>
   <w:style w:type="paragraph" w:styleId="Ttulo1">
     <w:name w:val="heading 1"/>
@@ -10642,7 +12374,6 @@
   <w:style w:type="character" w:default="1" w:styleId="Tipodeletrapredefinidodopargrafo">
     <w:name w:val="Default Paragraph Font"/>
     <w:uiPriority w:val="1"/>
-    <w:semiHidden/>
     <w:unhideWhenUsed/>
   </w:style>
   <w:style w:type="table" w:default="1" w:styleId="Tabelanormal">

</xml_diff>